<commit_message>
Classes Paladin Information added Modified Barbarian.docx and Necromancer.docx
</commit_message>
<xml_diff>
--- a/Guide Sections/Classes/Classes Barbarian.docx
+++ b/Guide Sections/Classes/Classes Barbarian.docx
@@ -101,7 +101,7 @@
                     </pic:cNvPicPr>
                   </pic:nvPicPr>
                   <pic:blipFill>
-                    <a:blip r:embed="rId4"/>
+                    <a:blip r:embed="rId5"/>
                     <a:srcRect/>
                     <a:stretch>
                       <a:fillRect/>
@@ -221,7 +221,7 @@
                     </pic:cNvPicPr>
                   </pic:nvPicPr>
                   <pic:blipFill>
-                    <a:blip r:embed="rId5"/>
+                    <a:blip r:embed="rId6"/>
                     <a:srcRect/>
                     <a:stretch>
                       <a:fillRect/>
@@ -378,9 +378,9 @@
         <w:tblLook w:val="04A0"/>
       </w:tblPr>
       <w:tblGrid>
-        <w:gridCol w:w="1566"/>
+        <w:gridCol w:w="2646"/>
         <w:gridCol w:w="2456"/>
-        <w:gridCol w:w="1782"/>
+        <w:gridCol w:w="2862"/>
       </w:tblGrid>
       <w:tr>
         <w:tc>
@@ -445,6 +445,11 @@
           </w:tcPr>
           <w:p>
             <w:pPr>
+              <w:pStyle w:val="ListParagraph"/>
+              <w:numPr>
+                <w:ilvl w:val="0"/>
+                <w:numId w:val="1"/>
+              </w:numPr>
               <w:rPr>
                 <w:rFonts w:asciiTheme="majorHAnsi" w:hAnsiTheme="majorHAnsi"/>
               </w:rPr>
@@ -458,6 +463,11 @@
           </w:p>
           <w:p>
             <w:pPr>
+              <w:pStyle w:val="ListParagraph"/>
+              <w:numPr>
+                <w:ilvl w:val="0"/>
+                <w:numId w:val="1"/>
+              </w:numPr>
               <w:rPr>
                 <w:rFonts w:asciiTheme="majorHAnsi" w:hAnsiTheme="majorHAnsi"/>
               </w:rPr>
@@ -471,6 +481,11 @@
           </w:p>
           <w:p>
             <w:pPr>
+              <w:pStyle w:val="ListParagraph"/>
+              <w:numPr>
+                <w:ilvl w:val="0"/>
+                <w:numId w:val="1"/>
+              </w:numPr>
               <w:rPr>
                 <w:rFonts w:asciiTheme="majorHAnsi" w:hAnsiTheme="majorHAnsi"/>
               </w:rPr>
@@ -484,6 +499,11 @@
           </w:p>
           <w:p>
             <w:pPr>
+              <w:pStyle w:val="ListParagraph"/>
+              <w:numPr>
+                <w:ilvl w:val="0"/>
+                <w:numId w:val="1"/>
+              </w:numPr>
               <w:rPr>
                 <w:rFonts w:asciiTheme="majorHAnsi" w:hAnsiTheme="majorHAnsi"/>
               </w:rPr>
@@ -497,6 +517,11 @@
           </w:p>
           <w:p>
             <w:pPr>
+              <w:pStyle w:val="ListParagraph"/>
+              <w:numPr>
+                <w:ilvl w:val="0"/>
+                <w:numId w:val="1"/>
+              </w:numPr>
               <w:rPr>
                 <w:rFonts w:asciiTheme="majorHAnsi" w:hAnsiTheme="majorHAnsi"/>
               </w:rPr>
@@ -510,6 +535,11 @@
           </w:p>
           <w:p>
             <w:pPr>
+              <w:pStyle w:val="ListParagraph"/>
+              <w:numPr>
+                <w:ilvl w:val="0"/>
+                <w:numId w:val="1"/>
+              </w:numPr>
               <w:rPr>
                 <w:rFonts w:asciiTheme="majorHAnsi" w:hAnsiTheme="majorHAnsi"/>
               </w:rPr>
@@ -523,6 +553,11 @@
           </w:p>
           <w:p>
             <w:pPr>
+              <w:pStyle w:val="ListParagraph"/>
+              <w:numPr>
+                <w:ilvl w:val="0"/>
+                <w:numId w:val="1"/>
+              </w:numPr>
               <w:rPr>
                 <w:rFonts w:asciiTheme="majorHAnsi" w:hAnsiTheme="majorHAnsi"/>
               </w:rPr>
@@ -536,6 +571,11 @@
           </w:p>
           <w:p>
             <w:pPr>
+              <w:pStyle w:val="ListParagraph"/>
+              <w:numPr>
+                <w:ilvl w:val="0"/>
+                <w:numId w:val="1"/>
+              </w:numPr>
               <w:rPr>
                 <w:rFonts w:asciiTheme="majorHAnsi" w:hAnsiTheme="majorHAnsi"/>
               </w:rPr>
@@ -549,6 +589,11 @@
           </w:p>
           <w:p>
             <w:pPr>
+              <w:pStyle w:val="ListParagraph"/>
+              <w:numPr>
+                <w:ilvl w:val="0"/>
+                <w:numId w:val="1"/>
+              </w:numPr>
               <w:rPr>
                 <w:rFonts w:asciiTheme="majorHAnsi" w:hAnsiTheme="majorHAnsi"/>
               </w:rPr>
@@ -562,6 +607,11 @@
           </w:p>
           <w:p>
             <w:pPr>
+              <w:pStyle w:val="ListParagraph"/>
+              <w:numPr>
+                <w:ilvl w:val="0"/>
+                <w:numId w:val="1"/>
+              </w:numPr>
               <w:rPr>
                 <w:rFonts w:asciiTheme="majorHAnsi" w:hAnsiTheme="majorHAnsi"/>
               </w:rPr>
@@ -580,6 +630,11 @@
           </w:tcPr>
           <w:p>
             <w:pPr>
+              <w:pStyle w:val="ListParagraph"/>
+              <w:numPr>
+                <w:ilvl w:val="0"/>
+                <w:numId w:val="2"/>
+              </w:numPr>
               <w:rPr>
                 <w:rFonts w:asciiTheme="majorHAnsi" w:hAnsiTheme="majorHAnsi"/>
               </w:rPr>
@@ -588,11 +643,16 @@
               <w:rPr>
                 <w:rFonts w:asciiTheme="majorHAnsi" w:hAnsiTheme="majorHAnsi"/>
               </w:rPr>
-              <w:t xml:space="preserve"> Sword Mastery</w:t>
+              <w:t>Sword Mastery</w:t>
             </w:r>
           </w:p>
           <w:p>
             <w:pPr>
+              <w:pStyle w:val="ListParagraph"/>
+              <w:numPr>
+                <w:ilvl w:val="0"/>
+                <w:numId w:val="2"/>
+              </w:numPr>
               <w:rPr>
                 <w:rFonts w:asciiTheme="majorHAnsi" w:hAnsiTheme="majorHAnsi"/>
               </w:rPr>
@@ -601,11 +661,16 @@
               <w:rPr>
                 <w:rFonts w:asciiTheme="majorHAnsi" w:hAnsiTheme="majorHAnsi"/>
               </w:rPr>
-              <w:t xml:space="preserve"> Axe Mastery</w:t>
+              <w:t>Axe Mastery</w:t>
             </w:r>
           </w:p>
           <w:p>
             <w:pPr>
+              <w:pStyle w:val="ListParagraph"/>
+              <w:numPr>
+                <w:ilvl w:val="0"/>
+                <w:numId w:val="2"/>
+              </w:numPr>
               <w:rPr>
                 <w:rFonts w:asciiTheme="majorHAnsi" w:hAnsiTheme="majorHAnsi"/>
               </w:rPr>
@@ -614,11 +679,42 @@
               <w:rPr>
                 <w:rFonts w:asciiTheme="majorHAnsi" w:hAnsiTheme="majorHAnsi"/>
               </w:rPr>
-              <w:t xml:space="preserve"> Mace Mastery</w:t>
+              <w:t>Mace Mastery</w:t>
             </w:r>
           </w:p>
           <w:p>
             <w:pPr>
+              <w:pStyle w:val="ListParagraph"/>
+              <w:numPr>
+                <w:ilvl w:val="0"/>
+                <w:numId w:val="2"/>
+              </w:numPr>
+              <w:rPr>
+                <w:rFonts w:asciiTheme="majorHAnsi" w:hAnsiTheme="majorHAnsi"/>
+              </w:rPr>
+            </w:pPr>
+            <w:proofErr w:type="spellStart"/>
+            <w:r>
+              <w:rPr>
+                <w:rFonts w:asciiTheme="majorHAnsi" w:hAnsiTheme="majorHAnsi"/>
+              </w:rPr>
+              <w:t>Polearm</w:t>
+            </w:r>
+            <w:proofErr w:type="spellEnd"/>
+            <w:r>
+              <w:rPr>
+                <w:rFonts w:asciiTheme="majorHAnsi" w:hAnsiTheme="majorHAnsi"/>
+              </w:rPr>
+              <w:t xml:space="preserve"> Mastery</w:t>
+            </w:r>
+          </w:p>
+          <w:p>
+            <w:pPr>
+              <w:pStyle w:val="ListParagraph"/>
+              <w:numPr>
+                <w:ilvl w:val="0"/>
+                <w:numId w:val="2"/>
+              </w:numPr>
               <w:rPr>
                 <w:rFonts w:asciiTheme="majorHAnsi" w:hAnsiTheme="majorHAnsi"/>
               </w:rPr>
@@ -627,11 +723,16 @@
               <w:rPr>
                 <w:rFonts w:asciiTheme="majorHAnsi" w:hAnsiTheme="majorHAnsi"/>
               </w:rPr>
-              <w:t xml:space="preserve"> Polearm Mastery</w:t>
+              <w:t>Throwing Mastery</w:t>
             </w:r>
           </w:p>
           <w:p>
             <w:pPr>
+              <w:pStyle w:val="ListParagraph"/>
+              <w:numPr>
+                <w:ilvl w:val="0"/>
+                <w:numId w:val="2"/>
+              </w:numPr>
               <w:rPr>
                 <w:rFonts w:asciiTheme="majorHAnsi" w:hAnsiTheme="majorHAnsi"/>
               </w:rPr>
@@ -640,11 +741,16 @@
               <w:rPr>
                 <w:rFonts w:asciiTheme="majorHAnsi" w:hAnsiTheme="majorHAnsi"/>
               </w:rPr>
-              <w:t xml:space="preserve"> Throwing Mastery</w:t>
+              <w:t>Spear Mastery</w:t>
             </w:r>
           </w:p>
           <w:p>
             <w:pPr>
+              <w:pStyle w:val="ListParagraph"/>
+              <w:numPr>
+                <w:ilvl w:val="0"/>
+                <w:numId w:val="2"/>
+              </w:numPr>
               <w:rPr>
                 <w:rFonts w:asciiTheme="majorHAnsi" w:hAnsiTheme="majorHAnsi"/>
               </w:rPr>
@@ -653,11 +759,16 @@
               <w:rPr>
                 <w:rFonts w:asciiTheme="majorHAnsi" w:hAnsiTheme="majorHAnsi"/>
               </w:rPr>
-              <w:t xml:space="preserve"> Spear Mastery</w:t>
+              <w:t>Increased Stamina</w:t>
             </w:r>
           </w:p>
           <w:p>
             <w:pPr>
+              <w:pStyle w:val="ListParagraph"/>
+              <w:numPr>
+                <w:ilvl w:val="0"/>
+                <w:numId w:val="2"/>
+              </w:numPr>
               <w:rPr>
                 <w:rFonts w:asciiTheme="majorHAnsi" w:hAnsiTheme="majorHAnsi"/>
               </w:rPr>
@@ -666,24 +777,16 @@
               <w:rPr>
                 <w:rFonts w:asciiTheme="majorHAnsi" w:hAnsiTheme="majorHAnsi"/>
               </w:rPr>
-              <w:t xml:space="preserve"> Increased Stamina</w:t>
+              <w:t>Iron Skin</w:t>
             </w:r>
           </w:p>
           <w:p>
             <w:pPr>
-              <w:rPr>
-                <w:rFonts w:asciiTheme="majorHAnsi" w:hAnsiTheme="majorHAnsi"/>
-              </w:rPr>
-            </w:pPr>
-            <w:r>
-              <w:rPr>
-                <w:rFonts w:asciiTheme="majorHAnsi" w:hAnsiTheme="majorHAnsi"/>
-              </w:rPr>
-              <w:t xml:space="preserve"> Iron Skin</w:t>
-            </w:r>
-          </w:p>
-          <w:p>
-            <w:pPr>
+              <w:pStyle w:val="ListParagraph"/>
+              <w:numPr>
+                <w:ilvl w:val="0"/>
+                <w:numId w:val="2"/>
+              </w:numPr>
               <w:rPr>
                 <w:rFonts w:asciiTheme="majorHAnsi" w:hAnsiTheme="majorHAnsi"/>
               </w:rPr>
@@ -697,6 +800,11 @@
           </w:p>
           <w:p>
             <w:pPr>
+              <w:pStyle w:val="ListParagraph"/>
+              <w:numPr>
+                <w:ilvl w:val="0"/>
+                <w:numId w:val="2"/>
+              </w:numPr>
               <w:rPr>
                 <w:rFonts w:asciiTheme="majorHAnsi" w:hAnsiTheme="majorHAnsi"/>
               </w:rPr>
@@ -715,6 +823,11 @@
           </w:tcPr>
           <w:p>
             <w:pPr>
+              <w:pStyle w:val="ListParagraph"/>
+              <w:numPr>
+                <w:ilvl w:val="0"/>
+                <w:numId w:val="3"/>
+              </w:numPr>
               <w:rPr>
                 <w:rFonts w:asciiTheme="majorHAnsi" w:hAnsiTheme="majorHAnsi"/>
               </w:rPr>
@@ -728,6 +841,11 @@
           </w:p>
           <w:p>
             <w:pPr>
+              <w:pStyle w:val="ListParagraph"/>
+              <w:numPr>
+                <w:ilvl w:val="0"/>
+                <w:numId w:val="3"/>
+              </w:numPr>
               <w:rPr>
                 <w:rFonts w:asciiTheme="majorHAnsi" w:hAnsiTheme="majorHAnsi"/>
               </w:rPr>
@@ -741,6 +859,11 @@
           </w:p>
           <w:p>
             <w:pPr>
+              <w:pStyle w:val="ListParagraph"/>
+              <w:numPr>
+                <w:ilvl w:val="0"/>
+                <w:numId w:val="3"/>
+              </w:numPr>
               <w:rPr>
                 <w:rFonts w:asciiTheme="majorHAnsi" w:hAnsiTheme="majorHAnsi"/>
               </w:rPr>
@@ -754,6 +877,11 @@
           </w:p>
           <w:p>
             <w:pPr>
+              <w:pStyle w:val="ListParagraph"/>
+              <w:numPr>
+                <w:ilvl w:val="0"/>
+                <w:numId w:val="3"/>
+              </w:numPr>
               <w:rPr>
                 <w:rFonts w:asciiTheme="majorHAnsi" w:hAnsiTheme="majorHAnsi"/>
               </w:rPr>
@@ -767,6 +895,11 @@
           </w:p>
           <w:p>
             <w:pPr>
+              <w:pStyle w:val="ListParagraph"/>
+              <w:numPr>
+                <w:ilvl w:val="0"/>
+                <w:numId w:val="3"/>
+              </w:numPr>
               <w:rPr>
                 <w:rFonts w:asciiTheme="majorHAnsi" w:hAnsiTheme="majorHAnsi"/>
               </w:rPr>
@@ -780,6 +913,11 @@
           </w:p>
           <w:p>
             <w:pPr>
+              <w:pStyle w:val="ListParagraph"/>
+              <w:numPr>
+                <w:ilvl w:val="0"/>
+                <w:numId w:val="3"/>
+              </w:numPr>
               <w:rPr>
                 <w:rFonts w:asciiTheme="majorHAnsi" w:hAnsiTheme="majorHAnsi"/>
               </w:rPr>
@@ -793,6 +931,11 @@
           </w:p>
           <w:p>
             <w:pPr>
+              <w:pStyle w:val="ListParagraph"/>
+              <w:numPr>
+                <w:ilvl w:val="0"/>
+                <w:numId w:val="3"/>
+              </w:numPr>
               <w:rPr>
                 <w:rFonts w:asciiTheme="majorHAnsi" w:hAnsiTheme="majorHAnsi"/>
               </w:rPr>
@@ -806,6 +949,11 @@
           </w:p>
           <w:p>
             <w:pPr>
+              <w:pStyle w:val="ListParagraph"/>
+              <w:numPr>
+                <w:ilvl w:val="0"/>
+                <w:numId w:val="3"/>
+              </w:numPr>
               <w:rPr>
                 <w:rFonts w:asciiTheme="majorHAnsi" w:hAnsiTheme="majorHAnsi"/>
               </w:rPr>
@@ -819,6 +967,11 @@
           </w:p>
           <w:p>
             <w:pPr>
+              <w:pStyle w:val="ListParagraph"/>
+              <w:numPr>
+                <w:ilvl w:val="0"/>
+                <w:numId w:val="3"/>
+              </w:numPr>
               <w:rPr>
                 <w:rFonts w:asciiTheme="majorHAnsi" w:hAnsiTheme="majorHAnsi"/>
               </w:rPr>
@@ -832,6 +985,11 @@
           </w:p>
           <w:p>
             <w:pPr>
+              <w:pStyle w:val="ListParagraph"/>
+              <w:numPr>
+                <w:ilvl w:val="0"/>
+                <w:numId w:val="3"/>
+              </w:numPr>
               <w:rPr>
                 <w:rFonts w:asciiTheme="majorHAnsi" w:hAnsiTheme="majorHAnsi"/>
               </w:rPr>
@@ -1046,7 +1204,7 @@
                     </pic:cNvPicPr>
                   </pic:nvPicPr>
                   <pic:blipFill>
-                    <a:blip r:embed="rId6"/>
+                    <a:blip r:embed="rId7"/>
                     <a:srcRect/>
                     <a:stretch>
                       <a:fillRect/>
@@ -1333,7 +1491,7 @@
                     </pic:cNvPicPr>
                   </pic:nvPicPr>
                   <pic:blipFill>
-                    <a:blip r:embed="rId7"/>
+                    <a:blip r:embed="rId8"/>
                     <a:srcRect/>
                     <a:stretch>
                       <a:fillRect/>
@@ -1530,7 +1688,7 @@
                     </pic:cNvPicPr>
                   </pic:nvPicPr>
                   <pic:blipFill>
-                    <a:blip r:embed="rId8"/>
+                    <a:blip r:embed="rId9"/>
                     <a:srcRect/>
                     <a:stretch>
                       <a:fillRect/>
@@ -1770,7 +1928,7 @@
                     </pic:cNvPicPr>
                   </pic:nvPicPr>
                   <pic:blipFill>
-                    <a:blip r:embed="rId9"/>
+                    <a:blip r:embed="rId10"/>
                     <a:srcRect/>
                     <a:stretch>
                       <a:fillRect/>
@@ -2078,7 +2236,7 @@
                     </pic:cNvPicPr>
                   </pic:nvPicPr>
                   <pic:blipFill>
-                    <a:blip r:embed="rId10"/>
+                    <a:blip r:embed="rId11"/>
                     <a:srcRect/>
                     <a:stretch>
                       <a:fillRect/>
@@ -2314,7 +2472,7 @@
                     </pic:cNvPicPr>
                   </pic:nvPicPr>
                   <pic:blipFill>
-                    <a:blip r:embed="rId11"/>
+                    <a:blip r:embed="rId12"/>
                     <a:srcRect/>
                     <a:stretch>
                       <a:fillRect/>
@@ -2581,7 +2739,7 @@
                     </pic:cNvPicPr>
                   </pic:nvPicPr>
                   <pic:blipFill>
-                    <a:blip r:embed="rId12"/>
+                    <a:blip r:embed="rId13"/>
                     <a:srcRect/>
                     <a:stretch>
                       <a:fillRect/>
@@ -2861,7 +3019,7 @@
                     </pic:cNvPicPr>
                   </pic:nvPicPr>
                   <pic:blipFill>
-                    <a:blip r:embed="rId13"/>
+                    <a:blip r:embed="rId14"/>
                     <a:srcRect/>
                     <a:stretch>
                       <a:fillRect/>
@@ -3165,7 +3323,7 @@
                     </pic:cNvPicPr>
                   </pic:nvPicPr>
                   <pic:blipFill>
-                    <a:blip r:embed="rId14"/>
+                    <a:blip r:embed="rId15"/>
                     <a:srcRect/>
                     <a:stretch>
                       <a:fillRect/>
@@ -3388,7 +3546,7 @@
                     </pic:cNvPicPr>
                   </pic:nvPicPr>
                   <pic:blipFill>
-                    <a:blip r:embed="rId15"/>
+                    <a:blip r:embed="rId16"/>
                     <a:srcRect/>
                     <a:stretch>
                       <a:fillRect/>
@@ -3732,7 +3890,7 @@
                     </pic:cNvPicPr>
                   </pic:nvPicPr>
                   <pic:blipFill>
-                    <a:blip r:embed="rId16"/>
+                    <a:blip r:embed="rId17"/>
                     <a:srcRect/>
                     <a:stretch>
                       <a:fillRect/>
@@ -3977,7 +4135,7 @@
                     </pic:cNvPicPr>
                   </pic:nvPicPr>
                   <pic:blipFill>
-                    <a:blip r:embed="rId17"/>
+                    <a:blip r:embed="rId18"/>
                     <a:srcRect/>
                     <a:stretch>
                       <a:fillRect/>
@@ -4192,7 +4350,7 @@
                     </pic:cNvPicPr>
                   </pic:nvPicPr>
                   <pic:blipFill>
-                    <a:blip r:embed="rId18"/>
+                    <a:blip r:embed="rId19"/>
                     <a:srcRect/>
                     <a:stretch>
                       <a:fillRect/>
@@ -4396,7 +4554,7 @@
                     </pic:cNvPicPr>
                   </pic:nvPicPr>
                   <pic:blipFill>
-                    <a:blip r:embed="rId19"/>
+                    <a:blip r:embed="rId20"/>
                     <a:srcRect/>
                     <a:stretch>
                       <a:fillRect/>
@@ -4619,7 +4777,7 @@
                     </pic:cNvPicPr>
                   </pic:nvPicPr>
                   <pic:blipFill>
-                    <a:blip r:embed="rId20"/>
+                    <a:blip r:embed="rId21"/>
                     <a:srcRect/>
                     <a:stretch>
                       <a:fillRect/>
@@ -4802,7 +4960,7 @@
                     </pic:cNvPicPr>
                   </pic:nvPicPr>
                   <pic:blipFill>
-                    <a:blip r:embed="rId21"/>
+                    <a:blip r:embed="rId22"/>
                     <a:srcRect/>
                     <a:stretch>
                       <a:fillRect/>
@@ -4987,7 +5145,7 @@
                     </pic:cNvPicPr>
                   </pic:nvPicPr>
                   <pic:blipFill>
-                    <a:blip r:embed="rId22"/>
+                    <a:blip r:embed="rId23"/>
                     <a:srcRect/>
                     <a:stretch>
                       <a:fillRect/>
@@ -5177,7 +5335,7 @@
                     </pic:cNvPicPr>
                   </pic:nvPicPr>
                   <pic:blipFill>
-                    <a:blip r:embed="rId23"/>
+                    <a:blip r:embed="rId24"/>
                     <a:srcRect/>
                     <a:stretch>
                       <a:fillRect/>
@@ -5366,7 +5524,7 @@
                     </pic:cNvPicPr>
                   </pic:nvPicPr>
                   <pic:blipFill>
-                    <a:blip r:embed="rId24"/>
+                    <a:blip r:embed="rId25"/>
                     <a:srcRect/>
                     <a:stretch>
                       <a:fillRect/>
@@ -5548,7 +5706,7 @@
                     </pic:cNvPicPr>
                   </pic:nvPicPr>
                   <pic:blipFill>
-                    <a:blip r:embed="rId25"/>
+                    <a:blip r:embed="rId26"/>
                     <a:srcRect/>
                     <a:stretch>
                       <a:fillRect/>
@@ -5792,7 +5950,7 @@
                     </pic:cNvPicPr>
                   </pic:nvPicPr>
                   <pic:blipFill>
-                    <a:blip r:embed="rId26"/>
+                    <a:blip r:embed="rId27"/>
                     <a:srcRect/>
                     <a:stretch>
                       <a:fillRect/>
@@ -6010,7 +6168,7 @@
                     </pic:cNvPicPr>
                   </pic:nvPicPr>
                   <pic:blipFill>
-                    <a:blip r:embed="rId27"/>
+                    <a:blip r:embed="rId28"/>
                     <a:srcRect/>
                     <a:stretch>
                       <a:fillRect/>
@@ -6219,7 +6377,7 @@
                     </pic:cNvPicPr>
                   </pic:nvPicPr>
                   <pic:blipFill>
-                    <a:blip r:embed="rId28"/>
+                    <a:blip r:embed="rId29"/>
                     <a:srcRect/>
                     <a:stretch>
                       <a:fillRect/>
@@ -6422,7 +6580,7 @@
                     </pic:cNvPicPr>
                   </pic:nvPicPr>
                   <pic:blipFill>
-                    <a:blip r:embed="rId29"/>
+                    <a:blip r:embed="rId30"/>
                     <a:srcRect/>
                     <a:stretch>
                       <a:fillRect/>
@@ -6715,7 +6873,7 @@
                     </pic:cNvPicPr>
                   </pic:nvPicPr>
                   <pic:blipFill>
-                    <a:blip r:embed="rId30"/>
+                    <a:blip r:embed="rId31"/>
                     <a:srcRect/>
                     <a:stretch>
                       <a:fillRect/>
@@ -6980,7 +7138,7 @@
                     </pic:cNvPicPr>
                   </pic:nvPicPr>
                   <pic:blipFill>
-                    <a:blip r:embed="rId31"/>
+                    <a:blip r:embed="rId32"/>
                     <a:srcRect/>
                     <a:stretch>
                       <a:fillRect/>
@@ -7183,7 +7341,7 @@
                     </pic:cNvPicPr>
                   </pic:nvPicPr>
                   <pic:blipFill>
-                    <a:blip r:embed="rId32"/>
+                    <a:blip r:embed="rId33"/>
                     <a:srcRect/>
                     <a:stretch>
                       <a:fillRect/>
@@ -7490,7 +7648,7 @@
                     </pic:cNvPicPr>
                   </pic:nvPicPr>
                   <pic:blipFill>
-                    <a:blip r:embed="rId33"/>
+                    <a:blip r:embed="rId34"/>
                     <a:srcRect/>
                     <a:stretch>
                       <a:fillRect/>
@@ -7712,7 +7870,7 @@
                     </pic:cNvPicPr>
                   </pic:nvPicPr>
                   <pic:blipFill>
-                    <a:blip r:embed="rId34"/>
+                    <a:blip r:embed="rId35"/>
                     <a:srcRect/>
                     <a:stretch>
                       <a:fillRect/>
@@ -8011,7 +8169,7 @@
                     </pic:cNvPicPr>
                   </pic:nvPicPr>
                   <pic:blipFill>
-                    <a:blip r:embed="rId35"/>
+                    <a:blip r:embed="rId36"/>
                     <a:srcRect/>
                     <a:stretch>
                       <a:fillRect/>
@@ -8255,6 +8413,287 @@
     </w:sectPr>
   </w:body>
 </w:document>
+</file>
+
+<file path=word/numbering.xml><?xml version="1.0" encoding="utf-8"?>
+<w:numbering xmlns:ve="http://schemas.openxmlformats.org/markup-compatibility/2006" xmlns:o="urn:schemas-microsoft-com:office:office" xmlns:r="http://schemas.openxmlformats.org/officeDocument/2006/relationships" xmlns:m="http://schemas.openxmlformats.org/officeDocument/2006/math" xmlns:v="urn:schemas-microsoft-com:vml" xmlns:wp="http://schemas.openxmlformats.org/drawingml/2006/wordprocessingDrawing" xmlns:w10="urn:schemas-microsoft-com:office:word" xmlns:w="http://schemas.openxmlformats.org/wordprocessingml/2006/main" xmlns:wne="http://schemas.microsoft.com/office/word/2006/wordml">
+  <w:abstractNum w:abstractNumId="0">
+    <w:nsid w:val="0A981CAB"/>
+    <w:multiLevelType w:val="hybridMultilevel"/>
+    <w:tmpl w:val="AE92A882"/>
+    <w:lvl w:ilvl="0" w:tplc="0409000F">
+      <w:start w:val="1"/>
+      <w:numFmt w:val="decimal"/>
+      <w:lvlText w:val="%1."/>
+      <w:lvlJc w:val="left"/>
+      <w:pPr>
+        <w:ind w:left="720" w:hanging="360"/>
+      </w:pPr>
+      <w:rPr>
+        <w:rFonts w:hint="default"/>
+      </w:rPr>
+    </w:lvl>
+    <w:lvl w:ilvl="1" w:tplc="04090019" w:tentative="1">
+      <w:start w:val="1"/>
+      <w:numFmt w:val="lowerLetter"/>
+      <w:lvlText w:val="%2."/>
+      <w:lvlJc w:val="left"/>
+      <w:pPr>
+        <w:ind w:left="1440" w:hanging="360"/>
+      </w:pPr>
+    </w:lvl>
+    <w:lvl w:ilvl="2" w:tplc="0409001B" w:tentative="1">
+      <w:start w:val="1"/>
+      <w:numFmt w:val="lowerRoman"/>
+      <w:lvlText w:val="%3."/>
+      <w:lvlJc w:val="right"/>
+      <w:pPr>
+        <w:ind w:left="2160" w:hanging="180"/>
+      </w:pPr>
+    </w:lvl>
+    <w:lvl w:ilvl="3" w:tplc="0409000F" w:tentative="1">
+      <w:start w:val="1"/>
+      <w:numFmt w:val="decimal"/>
+      <w:lvlText w:val="%4."/>
+      <w:lvlJc w:val="left"/>
+      <w:pPr>
+        <w:ind w:left="2880" w:hanging="360"/>
+      </w:pPr>
+    </w:lvl>
+    <w:lvl w:ilvl="4" w:tplc="04090019" w:tentative="1">
+      <w:start w:val="1"/>
+      <w:numFmt w:val="lowerLetter"/>
+      <w:lvlText w:val="%5."/>
+      <w:lvlJc w:val="left"/>
+      <w:pPr>
+        <w:ind w:left="3600" w:hanging="360"/>
+      </w:pPr>
+    </w:lvl>
+    <w:lvl w:ilvl="5" w:tplc="0409001B" w:tentative="1">
+      <w:start w:val="1"/>
+      <w:numFmt w:val="lowerRoman"/>
+      <w:lvlText w:val="%6."/>
+      <w:lvlJc w:val="right"/>
+      <w:pPr>
+        <w:ind w:left="4320" w:hanging="180"/>
+      </w:pPr>
+    </w:lvl>
+    <w:lvl w:ilvl="6" w:tplc="0409000F" w:tentative="1">
+      <w:start w:val="1"/>
+      <w:numFmt w:val="decimal"/>
+      <w:lvlText w:val="%7."/>
+      <w:lvlJc w:val="left"/>
+      <w:pPr>
+        <w:ind w:left="5040" w:hanging="360"/>
+      </w:pPr>
+    </w:lvl>
+    <w:lvl w:ilvl="7" w:tplc="04090019" w:tentative="1">
+      <w:start w:val="1"/>
+      <w:numFmt w:val="lowerLetter"/>
+      <w:lvlText w:val="%8."/>
+      <w:lvlJc w:val="left"/>
+      <w:pPr>
+        <w:ind w:left="5760" w:hanging="360"/>
+      </w:pPr>
+    </w:lvl>
+    <w:lvl w:ilvl="8" w:tplc="0409001B" w:tentative="1">
+      <w:start w:val="1"/>
+      <w:numFmt w:val="lowerRoman"/>
+      <w:lvlText w:val="%9."/>
+      <w:lvlJc w:val="right"/>
+      <w:pPr>
+        <w:ind w:left="6480" w:hanging="180"/>
+      </w:pPr>
+    </w:lvl>
+  </w:abstractNum>
+  <w:abstractNum w:abstractNumId="1">
+    <w:nsid w:val="6F0853C5"/>
+    <w:multiLevelType w:val="hybridMultilevel"/>
+    <w:tmpl w:val="DD7C7974"/>
+    <w:lvl w:ilvl="0" w:tplc="0409000F">
+      <w:start w:val="1"/>
+      <w:numFmt w:val="decimal"/>
+      <w:lvlText w:val="%1."/>
+      <w:lvlJc w:val="left"/>
+      <w:pPr>
+        <w:ind w:left="720" w:hanging="360"/>
+      </w:pPr>
+      <w:rPr>
+        <w:rFonts w:hint="default"/>
+      </w:rPr>
+    </w:lvl>
+    <w:lvl w:ilvl="1" w:tplc="04090019" w:tentative="1">
+      <w:start w:val="1"/>
+      <w:numFmt w:val="lowerLetter"/>
+      <w:lvlText w:val="%2."/>
+      <w:lvlJc w:val="left"/>
+      <w:pPr>
+        <w:ind w:left="1440" w:hanging="360"/>
+      </w:pPr>
+    </w:lvl>
+    <w:lvl w:ilvl="2" w:tplc="0409001B" w:tentative="1">
+      <w:start w:val="1"/>
+      <w:numFmt w:val="lowerRoman"/>
+      <w:lvlText w:val="%3."/>
+      <w:lvlJc w:val="right"/>
+      <w:pPr>
+        <w:ind w:left="2160" w:hanging="180"/>
+      </w:pPr>
+    </w:lvl>
+    <w:lvl w:ilvl="3" w:tplc="0409000F" w:tentative="1">
+      <w:start w:val="1"/>
+      <w:numFmt w:val="decimal"/>
+      <w:lvlText w:val="%4."/>
+      <w:lvlJc w:val="left"/>
+      <w:pPr>
+        <w:ind w:left="2880" w:hanging="360"/>
+      </w:pPr>
+    </w:lvl>
+    <w:lvl w:ilvl="4" w:tplc="04090019" w:tentative="1">
+      <w:start w:val="1"/>
+      <w:numFmt w:val="lowerLetter"/>
+      <w:lvlText w:val="%5."/>
+      <w:lvlJc w:val="left"/>
+      <w:pPr>
+        <w:ind w:left="3600" w:hanging="360"/>
+      </w:pPr>
+    </w:lvl>
+    <w:lvl w:ilvl="5" w:tplc="0409001B" w:tentative="1">
+      <w:start w:val="1"/>
+      <w:numFmt w:val="lowerRoman"/>
+      <w:lvlText w:val="%6."/>
+      <w:lvlJc w:val="right"/>
+      <w:pPr>
+        <w:ind w:left="4320" w:hanging="180"/>
+      </w:pPr>
+    </w:lvl>
+    <w:lvl w:ilvl="6" w:tplc="0409000F" w:tentative="1">
+      <w:start w:val="1"/>
+      <w:numFmt w:val="decimal"/>
+      <w:lvlText w:val="%7."/>
+      <w:lvlJc w:val="left"/>
+      <w:pPr>
+        <w:ind w:left="5040" w:hanging="360"/>
+      </w:pPr>
+    </w:lvl>
+    <w:lvl w:ilvl="7" w:tplc="04090019" w:tentative="1">
+      <w:start w:val="1"/>
+      <w:numFmt w:val="lowerLetter"/>
+      <w:lvlText w:val="%8."/>
+      <w:lvlJc w:val="left"/>
+      <w:pPr>
+        <w:ind w:left="5760" w:hanging="360"/>
+      </w:pPr>
+    </w:lvl>
+    <w:lvl w:ilvl="8" w:tplc="0409001B" w:tentative="1">
+      <w:start w:val="1"/>
+      <w:numFmt w:val="lowerRoman"/>
+      <w:lvlText w:val="%9."/>
+      <w:lvlJc w:val="right"/>
+      <w:pPr>
+        <w:ind w:left="6480" w:hanging="180"/>
+      </w:pPr>
+    </w:lvl>
+  </w:abstractNum>
+  <w:abstractNum w:abstractNumId="2">
+    <w:nsid w:val="77BA5D27"/>
+    <w:multiLevelType w:val="hybridMultilevel"/>
+    <w:tmpl w:val="6CCEB786"/>
+    <w:lvl w:ilvl="0" w:tplc="4CF6D288">
+      <w:start w:val="1"/>
+      <w:numFmt w:val="decimal"/>
+      <w:lvlText w:val="%1."/>
+      <w:lvlJc w:val="left"/>
+      <w:pPr>
+        <w:ind w:left="390" w:hanging="360"/>
+      </w:pPr>
+      <w:rPr>
+        <w:rFonts w:hint="default"/>
+      </w:rPr>
+    </w:lvl>
+    <w:lvl w:ilvl="1" w:tplc="04090019" w:tentative="1">
+      <w:start w:val="1"/>
+      <w:numFmt w:val="lowerLetter"/>
+      <w:lvlText w:val="%2."/>
+      <w:lvlJc w:val="left"/>
+      <w:pPr>
+        <w:ind w:left="1110" w:hanging="360"/>
+      </w:pPr>
+    </w:lvl>
+    <w:lvl w:ilvl="2" w:tplc="0409001B" w:tentative="1">
+      <w:start w:val="1"/>
+      <w:numFmt w:val="lowerRoman"/>
+      <w:lvlText w:val="%3."/>
+      <w:lvlJc w:val="right"/>
+      <w:pPr>
+        <w:ind w:left="1830" w:hanging="180"/>
+      </w:pPr>
+    </w:lvl>
+    <w:lvl w:ilvl="3" w:tplc="0409000F" w:tentative="1">
+      <w:start w:val="1"/>
+      <w:numFmt w:val="decimal"/>
+      <w:lvlText w:val="%4."/>
+      <w:lvlJc w:val="left"/>
+      <w:pPr>
+        <w:ind w:left="2550" w:hanging="360"/>
+      </w:pPr>
+    </w:lvl>
+    <w:lvl w:ilvl="4" w:tplc="04090019" w:tentative="1">
+      <w:start w:val="1"/>
+      <w:numFmt w:val="lowerLetter"/>
+      <w:lvlText w:val="%5."/>
+      <w:lvlJc w:val="left"/>
+      <w:pPr>
+        <w:ind w:left="3270" w:hanging="360"/>
+      </w:pPr>
+    </w:lvl>
+    <w:lvl w:ilvl="5" w:tplc="0409001B" w:tentative="1">
+      <w:start w:val="1"/>
+      <w:numFmt w:val="lowerRoman"/>
+      <w:lvlText w:val="%6."/>
+      <w:lvlJc w:val="right"/>
+      <w:pPr>
+        <w:ind w:left="3990" w:hanging="180"/>
+      </w:pPr>
+    </w:lvl>
+    <w:lvl w:ilvl="6" w:tplc="0409000F" w:tentative="1">
+      <w:start w:val="1"/>
+      <w:numFmt w:val="decimal"/>
+      <w:lvlText w:val="%7."/>
+      <w:lvlJc w:val="left"/>
+      <w:pPr>
+        <w:ind w:left="4710" w:hanging="360"/>
+      </w:pPr>
+    </w:lvl>
+    <w:lvl w:ilvl="7" w:tplc="04090019" w:tentative="1">
+      <w:start w:val="1"/>
+      <w:numFmt w:val="lowerLetter"/>
+      <w:lvlText w:val="%8."/>
+      <w:lvlJc w:val="left"/>
+      <w:pPr>
+        <w:ind w:left="5430" w:hanging="360"/>
+      </w:pPr>
+    </w:lvl>
+    <w:lvl w:ilvl="8" w:tplc="0409001B" w:tentative="1">
+      <w:start w:val="1"/>
+      <w:numFmt w:val="lowerRoman"/>
+      <w:lvlText w:val="%9."/>
+      <w:lvlJc w:val="right"/>
+      <w:pPr>
+        <w:ind w:left="6150" w:hanging="180"/>
+      </w:pPr>
+    </w:lvl>
+  </w:abstractNum>
+  <w:num w:numId="1">
+    <w:abstractNumId w:val="0"/>
+  </w:num>
+  <w:num w:numId="2">
+    <w:abstractNumId w:val="2"/>
+  </w:num>
+  <w:num w:numId="3">
+    <w:abstractNumId w:val="1"/>
+  </w:num>
+</w:numbering>
 </file>
 
 <file path=word/styles.xml><?xml version="1.0" encoding="utf-8"?>
@@ -8524,6 +8963,17 @@
       <w:rFonts w:ascii="Formal436 BT" w:hAnsi="Formal436 BT"/>
       <w:b/>
     </w:rPr>
+  </w:style>
+  <w:style w:type="paragraph" w:styleId="ListParagraph">
+    <w:name w:val="List Paragraph"/>
+    <w:basedOn w:val="Normal"/>
+    <w:uiPriority w:val="34"/>
+    <w:qFormat/>
+    <w:rsid w:val="00ED4AD0"/>
+    <w:pPr>
+      <w:ind w:left="720"/>
+      <w:contextualSpacing/>
+    </w:pPr>
   </w:style>
 </w:styles>
 </file>

</xml_diff>

<commit_message>
Some things added to the Classes section of the guide.
</commit_message>
<xml_diff>
--- a/Guide Sections/Classes/Classes Barbarian.docx
+++ b/Guide Sections/Classes/Classes Barbarian.docx
@@ -358,6 +358,10 @@
       <w:pPr>
         <w:pStyle w:val="Formal436QuickBold"/>
         <w:spacing w:line="240" w:lineRule="auto"/>
+        <w:rPr>
+          <w:rFonts w:asciiTheme="majorHAnsi" w:hAnsiTheme="majorHAnsi"/>
+          <w:b w:val="0"/>
+        </w:rPr>
       </w:pPr>
     </w:p>
     <w:p>
@@ -693,19 +697,11 @@
                 <w:rFonts w:asciiTheme="majorHAnsi" w:hAnsiTheme="majorHAnsi"/>
               </w:rPr>
             </w:pPr>
-            <w:proofErr w:type="spellStart"/>
             <w:r>
               <w:rPr>
                 <w:rFonts w:asciiTheme="majorHAnsi" w:hAnsiTheme="majorHAnsi"/>
               </w:rPr>
-              <w:t>Polearm</w:t>
-            </w:r>
-            <w:proofErr w:type="spellEnd"/>
-            <w:r>
-              <w:rPr>
-                <w:rFonts w:asciiTheme="majorHAnsi" w:hAnsiTheme="majorHAnsi"/>
-              </w:rPr>
-              <w:t xml:space="preserve"> Mastery</w:t>
+              <w:t>Polearm Mastery</w:t>
             </w:r>
           </w:p>
           <w:p>
@@ -1105,8 +1101,7 @@
       <w:pPr>
         <w:spacing w:after="0" w:line="240" w:lineRule="auto"/>
         <w:rPr>
-          <w:rFonts w:ascii="Formal436 BT" w:hAnsi="Formal436 BT"/>
-          <w:b/>
+          <w:rFonts w:asciiTheme="majorHAnsi" w:hAnsiTheme="majorHAnsi"/>
         </w:rPr>
       </w:pPr>
     </w:p>
@@ -1133,14 +1128,6 @@
           <w:rFonts w:asciiTheme="majorHAnsi" w:hAnsiTheme="majorHAnsi"/>
         </w:rPr>
       </w:pPr>
-    </w:p>
-    <w:p>
-      <w:pPr>
-        <w:spacing w:after="0" w:line="240" w:lineRule="auto"/>
-        <w:rPr>
-          <w:rFonts w:asciiTheme="majorHAnsi" w:hAnsiTheme="majorHAnsi"/>
-        </w:rPr>
-      </w:pPr>
       <w:r>
         <w:rPr>
           <w:rFonts w:asciiTheme="majorHAnsi" w:hAnsiTheme="majorHAnsi"/>
@@ -1160,14 +1147,25 @@
       <w:pPr>
         <w:spacing w:after="0" w:line="240" w:lineRule="auto"/>
         <w:rPr>
-          <w:rFonts w:ascii="Formal436 BT" w:hAnsi="Formal436 BT"/>
-          <w:b/>
-        </w:rPr>
-      </w:pPr>
-      <w:r>
-        <w:rPr>
-          <w:rFonts w:ascii="Formal436 BT" w:hAnsi="Formal436 BT"/>
-          <w:b/>
+          <w:rFonts w:asciiTheme="majorHAnsi" w:hAnsiTheme="majorHAnsi"/>
+        </w:rPr>
+      </w:pPr>
+      <w:r>
+        <w:rPr>
+          <w:rFonts w:ascii="Formal436 BT" w:hAnsi="Formal436 BT"/>
+          <w:b/>
+        </w:rPr>
+        <w:t>Skill Name:</w:t>
+      </w:r>
+      <w:r>
+        <w:rPr>
+          <w:rFonts w:asciiTheme="majorHAnsi" w:hAnsiTheme="majorHAnsi"/>
+        </w:rPr>
+        <w:t xml:space="preserve"> </w:t>
+      </w:r>
+      <w:r>
+        <w:rPr>
+          <w:rFonts w:asciiTheme="majorHAnsi" w:hAnsiTheme="majorHAnsi"/>
           <w:noProof/>
         </w:rPr>
         <w:drawing>
@@ -1234,8 +1232,7 @@
       </w:r>
       <w:r>
         <w:rPr>
-          <w:rFonts w:ascii="Formal436 BT" w:hAnsi="Formal436 BT"/>
-          <w:b/>
+          <w:rFonts w:asciiTheme="majorHAnsi" w:hAnsiTheme="majorHAnsi"/>
         </w:rPr>
         <w:t>Bash</w:t>
       </w:r>
@@ -1252,42 +1249,41 @@
           <w:rFonts w:ascii="Formal436 BT" w:hAnsi="Formal436 BT"/>
           <w:b/>
         </w:rPr>
-        <w:t xml:space="preserve">Required Level: </w:t>
-      </w:r>
-      <w:r>
-        <w:rPr>
-          <w:rFonts w:asciiTheme="majorHAnsi" w:hAnsiTheme="majorHAnsi"/>
-        </w:rPr>
-        <w:t>1</w:t>
-      </w:r>
-    </w:p>
-    <w:p>
-      <w:pPr>
-        <w:spacing w:after="0" w:line="240" w:lineRule="auto"/>
-        <w:rPr>
-          <w:rFonts w:asciiTheme="majorHAnsi" w:hAnsiTheme="majorHAnsi"/>
-        </w:rPr>
-      </w:pPr>
-      <w:r>
-        <w:rPr>
-          <w:rFonts w:ascii="Formal436 BT" w:hAnsi="Formal436 BT"/>
-          <w:b/>
-        </w:rPr>
-        <w:t xml:space="preserve">Prerequisites: </w:t>
-      </w:r>
-      <w:r>
-        <w:rPr>
-          <w:rFonts w:asciiTheme="majorHAnsi" w:hAnsiTheme="majorHAnsi"/>
-        </w:rPr>
-        <w:t>None</w:t>
-      </w:r>
-    </w:p>
-    <w:p>
-      <w:pPr>
-        <w:spacing w:after="0" w:line="240" w:lineRule="auto"/>
-        <w:rPr>
-          <w:rFonts w:ascii="Formal436 BT" w:hAnsi="Formal436 BT"/>
-          <w:b/>
+        <w:t>Required Level:</w:t>
+      </w:r>
+      <w:r>
+        <w:rPr>
+          <w:rFonts w:asciiTheme="majorHAnsi" w:hAnsiTheme="majorHAnsi"/>
+        </w:rPr>
+        <w:t xml:space="preserve"> 1</w:t>
+      </w:r>
+    </w:p>
+    <w:p>
+      <w:pPr>
+        <w:spacing w:after="0" w:line="240" w:lineRule="auto"/>
+        <w:rPr>
+          <w:rFonts w:asciiTheme="majorHAnsi" w:hAnsiTheme="majorHAnsi"/>
+        </w:rPr>
+      </w:pPr>
+      <w:r>
+        <w:rPr>
+          <w:rFonts w:ascii="Formal436 BT" w:hAnsi="Formal436 BT"/>
+          <w:b/>
+        </w:rPr>
+        <w:t>Prerequisites:</w:t>
+      </w:r>
+      <w:r>
+        <w:rPr>
+          <w:rFonts w:asciiTheme="majorHAnsi" w:hAnsiTheme="majorHAnsi"/>
+        </w:rPr>
+        <w:t xml:space="preserve"> None</w:t>
+      </w:r>
+    </w:p>
+    <w:p>
+      <w:pPr>
+        <w:spacing w:after="0" w:line="240" w:lineRule="auto"/>
+        <w:rPr>
+          <w:rFonts w:asciiTheme="majorHAnsi" w:hAnsiTheme="majorHAnsi"/>
         </w:rPr>
       </w:pPr>
       <w:r>
@@ -1299,8 +1295,7 @@
       </w:r>
       <w:r>
         <w:rPr>
-          <w:rFonts w:ascii="Formal436 BT" w:hAnsi="Formal436 BT"/>
-          <w:b/>
+          <w:rFonts w:asciiTheme="majorHAnsi" w:hAnsiTheme="majorHAnsi"/>
         </w:rPr>
         <w:t xml:space="preserve"> </w:t>
       </w:r>
@@ -1308,104 +1303,40 @@
         <w:rPr>
           <w:rFonts w:asciiTheme="majorHAnsi" w:hAnsiTheme="majorHAnsi"/>
         </w:rPr>
-        <w:t>R</w:t>
-      </w:r>
-      <w:r>
-        <w:rPr>
-          <w:rFonts w:asciiTheme="majorHAnsi" w:hAnsiTheme="majorHAnsi"/>
-        </w:rPr>
-        <w:t>eceives the following</w:t>
-      </w:r>
-      <w:r>
-        <w:rPr>
-          <w:rFonts w:asciiTheme="majorHAnsi" w:hAnsiTheme="majorHAnsi"/>
-        </w:rPr>
-        <w:t xml:space="preserve"> bonuses from</w:t>
-      </w:r>
-    </w:p>
-    <w:p>
-      <w:pPr>
-        <w:spacing w:after="0" w:line="240" w:lineRule="auto"/>
-        <w:rPr>
-          <w:rFonts w:ascii="Formal436 BT" w:hAnsi="Formal436 BT"/>
-          <w:b/>
-        </w:rPr>
-      </w:pPr>
-      <w:r>
-        <w:rPr>
-          <w:rFonts w:ascii="Formal436 BT" w:hAnsi="Formal436 BT"/>
-          <w:b/>
-        </w:rPr>
-        <w:t xml:space="preserve">Stun: </w:t>
-      </w:r>
-      <w:r>
-        <w:rPr>
-          <w:rFonts w:asciiTheme="majorHAnsi" w:hAnsiTheme="majorHAnsi"/>
-        </w:rPr>
-        <w:t>+5% Damage Per Level</w:t>
-      </w:r>
-    </w:p>
-    <w:p>
-      <w:pPr>
-        <w:spacing w:after="0" w:line="240" w:lineRule="auto"/>
-        <w:rPr>
-          <w:rFonts w:ascii="Formal436 BT" w:hAnsi="Formal436 BT"/>
-          <w:b/>
-        </w:rPr>
-      </w:pPr>
-      <w:r>
-        <w:rPr>
-          <w:rFonts w:ascii="Formal436 BT" w:hAnsi="Formal436 BT"/>
-          <w:b/>
-        </w:rPr>
-        <w:t xml:space="preserve">Concentrate: </w:t>
-      </w:r>
-      <w:r>
-        <w:rPr>
-          <w:rFonts w:asciiTheme="majorHAnsi" w:hAnsiTheme="majorHAnsi"/>
-        </w:rPr>
-        <w:t xml:space="preserve">+5% Attack Rating </w:t>
-      </w:r>
-      <w:proofErr w:type="gramStart"/>
-      <w:r>
-        <w:rPr>
-          <w:rFonts w:asciiTheme="majorHAnsi" w:hAnsiTheme="majorHAnsi"/>
-        </w:rPr>
-        <w:t>P</w:t>
-      </w:r>
-      <w:r>
-        <w:rPr>
-          <w:rFonts w:asciiTheme="majorHAnsi" w:hAnsiTheme="majorHAnsi"/>
-        </w:rPr>
-        <w:t>er</w:t>
-      </w:r>
-      <w:proofErr w:type="gramEnd"/>
-      <w:r>
-        <w:rPr>
-          <w:rFonts w:asciiTheme="majorHAnsi" w:hAnsiTheme="majorHAnsi"/>
-        </w:rPr>
-        <w:t xml:space="preserve"> Level</w:t>
-      </w:r>
-    </w:p>
-    <w:p>
-      <w:pPr>
-        <w:spacing w:after="0" w:line="240" w:lineRule="auto"/>
-        <w:rPr>
-          <w:rFonts w:asciiTheme="majorHAnsi" w:hAnsiTheme="majorHAnsi"/>
-        </w:rPr>
-      </w:pPr>
-      <w:r>
-        <w:rPr>
-          <w:rFonts w:ascii="Formal436 BT" w:hAnsi="Formal436 BT"/>
-          <w:b/>
-        </w:rPr>
-        <w:t xml:space="preserve">Details: </w:t>
-      </w:r>
-      <w:r>
-        <w:rPr>
-          <w:rFonts w:asciiTheme="majorHAnsi" w:hAnsiTheme="majorHAnsi"/>
-        </w:rPr>
-        <w:t>Bash adds damage and to/hit, plus a knockback effect that works on most monsters</w:t>
+        <w:t>Stun</w:t>
+      </w:r>
+      <w:r>
+        <w:rPr>
+          <w:rFonts w:asciiTheme="majorHAnsi" w:hAnsiTheme="majorHAnsi"/>
+        </w:rPr>
+        <w:t xml:space="preserve">, </w:t>
+      </w:r>
+      <w:r>
+        <w:rPr>
+          <w:rFonts w:asciiTheme="majorHAnsi" w:hAnsiTheme="majorHAnsi"/>
+        </w:rPr>
+        <w:t>Concentrate</w:t>
+      </w:r>
+    </w:p>
+    <w:p>
+      <w:pPr>
+        <w:spacing w:after="0" w:line="240" w:lineRule="auto"/>
+        <w:rPr>
+          <w:rFonts w:asciiTheme="majorHAnsi" w:hAnsiTheme="majorHAnsi"/>
+        </w:rPr>
+      </w:pPr>
+      <w:r>
+        <w:rPr>
+          <w:rFonts w:ascii="Formal436 BT" w:hAnsi="Formal436 BT"/>
+          <w:b/>
+        </w:rPr>
+        <w:t>Details:</w:t>
+      </w:r>
+      <w:r>
+        <w:rPr>
+          <w:rFonts w:asciiTheme="majorHAnsi" w:hAnsiTheme="majorHAnsi"/>
+        </w:rPr>
+        <w:t xml:space="preserve"> Bash adds damage and to/hit, plus a knockback effect that works on most monsters</w:t>
       </w:r>
       <w:r>
         <w:rPr>
@@ -1447,14 +1378,25 @@
       <w:pPr>
         <w:spacing w:after="0" w:line="240" w:lineRule="auto"/>
         <w:rPr>
-          <w:rFonts w:ascii="Formal436 BT" w:hAnsi="Formal436 BT"/>
-          <w:b/>
-        </w:rPr>
-      </w:pPr>
-      <w:r>
-        <w:rPr>
-          <w:rFonts w:ascii="Formal436 BT" w:hAnsi="Formal436 BT"/>
-          <w:b/>
+          <w:rFonts w:asciiTheme="majorHAnsi" w:hAnsiTheme="majorHAnsi"/>
+        </w:rPr>
+      </w:pPr>
+      <w:r>
+        <w:rPr>
+          <w:rFonts w:ascii="Formal436 BT" w:hAnsi="Formal436 BT"/>
+          <w:b/>
+        </w:rPr>
+        <w:t>Skill Name:</w:t>
+      </w:r>
+      <w:r>
+        <w:rPr>
+          <w:rFonts w:asciiTheme="majorHAnsi" w:hAnsiTheme="majorHAnsi"/>
+        </w:rPr>
+        <w:t xml:space="preserve"> </w:t>
+      </w:r>
+      <w:r>
+        <w:rPr>
+          <w:rFonts w:asciiTheme="majorHAnsi" w:hAnsiTheme="majorHAnsi"/>
           <w:noProof/>
         </w:rPr>
         <w:drawing>
@@ -1521,8 +1463,7 @@
       </w:r>
       <w:r>
         <w:rPr>
-          <w:rFonts w:ascii="Formal436 BT" w:hAnsi="Formal436 BT"/>
-          <w:b/>
+          <w:rFonts w:asciiTheme="majorHAnsi" w:hAnsiTheme="majorHAnsi"/>
         </w:rPr>
         <w:t>Leap</w:t>
       </w:r>
@@ -1644,14 +1585,25 @@
       <w:pPr>
         <w:spacing w:after="0" w:line="240" w:lineRule="auto"/>
         <w:rPr>
-          <w:rFonts w:ascii="Formal436 BT" w:hAnsi="Formal436 BT"/>
-          <w:b/>
-        </w:rPr>
-      </w:pPr>
-      <w:r>
-        <w:rPr>
-          <w:rFonts w:ascii="Formal436 BT" w:hAnsi="Formal436 BT"/>
-          <w:b/>
+          <w:rFonts w:asciiTheme="majorHAnsi" w:hAnsiTheme="majorHAnsi"/>
+        </w:rPr>
+      </w:pPr>
+      <w:r>
+        <w:rPr>
+          <w:rFonts w:ascii="Formal436 BT" w:hAnsi="Formal436 BT"/>
+          <w:b/>
+        </w:rPr>
+        <w:t>Skill Name:</w:t>
+      </w:r>
+      <w:r>
+        <w:rPr>
+          <w:rFonts w:asciiTheme="majorHAnsi" w:hAnsiTheme="majorHAnsi"/>
+        </w:rPr>
+        <w:t xml:space="preserve"> </w:t>
+      </w:r>
+      <w:r>
+        <w:rPr>
+          <w:rFonts w:asciiTheme="majorHAnsi" w:hAnsiTheme="majorHAnsi"/>
           <w:noProof/>
         </w:rPr>
         <w:drawing>
@@ -1718,8 +1670,7 @@
       </w:r>
       <w:r>
         <w:rPr>
-          <w:rFonts w:ascii="Formal436 BT" w:hAnsi="Formal436 BT"/>
-          <w:b/>
+          <w:rFonts w:asciiTheme="majorHAnsi" w:hAnsiTheme="majorHAnsi"/>
         </w:rPr>
         <w:t>Double Swing</w:t>
       </w:r>
@@ -1784,114 +1735,103 @@
         <w:rPr>
           <w:rFonts w:asciiTheme="majorHAnsi" w:hAnsiTheme="majorHAnsi"/>
         </w:rPr>
+        <w:t xml:space="preserve"> Bash</w:t>
+      </w:r>
+    </w:p>
+    <w:p>
+      <w:pPr>
+        <w:spacing w:after="0" w:line="240" w:lineRule="auto"/>
+        <w:rPr>
+          <w:rFonts w:asciiTheme="majorHAnsi" w:hAnsiTheme="majorHAnsi"/>
+        </w:rPr>
+      </w:pPr>
+      <w:r>
+        <w:rPr>
+          <w:rFonts w:ascii="Formal436 BT" w:hAnsi="Formal436 BT"/>
+          <w:b/>
+        </w:rPr>
+        <w:t>Details:</w:t>
+      </w:r>
+      <w:r>
+        <w:rPr>
+          <w:rFonts w:asciiTheme="majorHAnsi" w:hAnsiTheme="majorHAnsi"/>
+        </w:rPr>
+        <w:t xml:space="preserve"> Double Swing only works when two weapons are equipped. This skill quickly swings each weapon once. Both will hit the same target if only one monster is in range; otherwise the second weapon will semi-randomly target an adjacent foe.</w:t>
+      </w:r>
+    </w:p>
+    <w:p>
+      <w:pPr>
+        <w:spacing w:after="0" w:line="240" w:lineRule="auto"/>
+        <w:rPr>
+          <w:rFonts w:asciiTheme="majorHAnsi" w:hAnsiTheme="majorHAnsi"/>
+        </w:rPr>
+      </w:pPr>
+      <w:r>
+        <w:rPr>
+          <w:rFonts w:ascii="Formal436 BT" w:hAnsi="Formal436 BT"/>
+          <w:b/>
+        </w:rPr>
+        <w:t>Lore:</w:t>
+      </w:r>
+      <w:r>
+        <w:rPr>
+          <w:rFonts w:asciiTheme="majorHAnsi" w:hAnsiTheme="majorHAnsi"/>
+        </w:rPr>
+        <w:t xml:space="preserve"> A Barbarian warrior learns to fight with a weapon in each hand, for after all, </w:t>
+      </w:r>
+      <w:proofErr w:type="gramStart"/>
+      <w:r>
+        <w:rPr>
+          <w:rFonts w:asciiTheme="majorHAnsi" w:hAnsiTheme="majorHAnsi"/>
+        </w:rPr>
+        <w:t>are</w:t>
+      </w:r>
+      <w:proofErr w:type="gramEnd"/>
+      <w:r>
+        <w:rPr>
+          <w:rFonts w:asciiTheme="majorHAnsi" w:hAnsiTheme="majorHAnsi"/>
+        </w:rPr>
+        <w:t xml:space="preserve"> not two weapons better than one? A young Barbarian learns to use both hands independently of each other, </w:t>
+      </w:r>
+      <w:r>
+        <w:rPr>
+          <w:rFonts w:asciiTheme="majorHAnsi" w:hAnsiTheme="majorHAnsi"/>
+        </w:rPr>
+        <w:lastRenderedPageBreak/>
+        <w:t>striking simultaneous blows at separate targets. As his talent grows in this skill, he attacks with increasing control and accuracy.</w:t>
+      </w:r>
+    </w:p>
+    <w:p>
+      <w:pPr>
+        <w:spacing w:after="0" w:line="240" w:lineRule="auto"/>
+        <w:rPr>
+          <w:rFonts w:asciiTheme="majorHAnsi" w:hAnsiTheme="majorHAnsi"/>
+        </w:rPr>
+      </w:pPr>
+    </w:p>
+    <w:p>
+      <w:pPr>
+        <w:spacing w:after="0" w:line="240" w:lineRule="auto"/>
+        <w:rPr>
+          <w:rFonts w:asciiTheme="majorHAnsi" w:hAnsiTheme="majorHAnsi"/>
+        </w:rPr>
+      </w:pPr>
+      <w:r>
+        <w:rPr>
+          <w:rFonts w:ascii="Formal436 BT" w:hAnsi="Formal436 BT"/>
+          <w:b/>
+        </w:rPr>
+        <w:t>Skill Name:</w:t>
+      </w:r>
+      <w:r>
+        <w:rPr>
+          <w:rFonts w:asciiTheme="majorHAnsi" w:hAnsiTheme="majorHAnsi"/>
+        </w:rPr>
         <w:t xml:space="preserve"> </w:t>
       </w:r>
-    </w:p>
-    <w:p>
-      <w:pPr>
-        <w:spacing w:after="0" w:line="240" w:lineRule="auto"/>
-        <w:rPr>
-          <w:rFonts w:asciiTheme="majorHAnsi" w:hAnsiTheme="majorHAnsi"/>
-        </w:rPr>
-      </w:pPr>
-      <w:r>
-        <w:rPr>
-          <w:rFonts w:ascii="Formal436 BT" w:hAnsi="Formal436 BT"/>
-          <w:b/>
-        </w:rPr>
-        <w:t>Bash</w:t>
-      </w:r>
-      <w:r>
-        <w:rPr>
-          <w:rFonts w:ascii="Formal436 BT" w:hAnsi="Formal436 BT"/>
-          <w:b/>
-        </w:rPr>
-        <w:t>:</w:t>
-      </w:r>
-      <w:r>
-        <w:rPr>
-          <w:rFonts w:asciiTheme="majorHAnsi" w:hAnsiTheme="majorHAnsi"/>
-        </w:rPr>
-        <w:t xml:space="preserve"> +10% Damage Per Level</w:t>
-      </w:r>
-    </w:p>
-    <w:p>
-      <w:pPr>
-        <w:spacing w:after="0" w:line="240" w:lineRule="auto"/>
-        <w:rPr>
-          <w:rFonts w:asciiTheme="majorHAnsi" w:hAnsiTheme="majorHAnsi"/>
-        </w:rPr>
-      </w:pPr>
-      <w:r>
-        <w:rPr>
-          <w:rFonts w:ascii="Formal436 BT" w:hAnsi="Formal436 BT"/>
-          <w:b/>
-        </w:rPr>
-        <w:lastRenderedPageBreak/>
-        <w:t>Details:</w:t>
-      </w:r>
-      <w:r>
-        <w:rPr>
-          <w:rFonts w:asciiTheme="majorHAnsi" w:hAnsiTheme="majorHAnsi"/>
-        </w:rPr>
-        <w:t xml:space="preserve"> Double Swing only works when two weapons are equipped. This skill quickly swings each weapon once. Both will hit the same target if only one monster is in range; otherwise the second weapon will semi-randomly target an adjacent foe.</w:t>
-      </w:r>
-    </w:p>
-    <w:p>
-      <w:pPr>
-        <w:spacing w:after="0" w:line="240" w:lineRule="auto"/>
-        <w:rPr>
-          <w:rFonts w:asciiTheme="majorHAnsi" w:hAnsiTheme="majorHAnsi"/>
-        </w:rPr>
-      </w:pPr>
-      <w:r>
-        <w:rPr>
-          <w:rFonts w:ascii="Formal436 BT" w:hAnsi="Formal436 BT"/>
-          <w:b/>
-        </w:rPr>
-        <w:t>Lore:</w:t>
-      </w:r>
-      <w:r>
-        <w:rPr>
-          <w:rFonts w:asciiTheme="majorHAnsi" w:hAnsiTheme="majorHAnsi"/>
-        </w:rPr>
-        <w:t xml:space="preserve"> A Barbarian warrior learns to fight with a weapon in each hand, for after all, </w:t>
-      </w:r>
-      <w:proofErr w:type="gramStart"/>
-      <w:r>
-        <w:rPr>
-          <w:rFonts w:asciiTheme="majorHAnsi" w:hAnsiTheme="majorHAnsi"/>
-        </w:rPr>
-        <w:t>are</w:t>
-      </w:r>
-      <w:proofErr w:type="gramEnd"/>
-      <w:r>
-        <w:rPr>
-          <w:rFonts w:asciiTheme="majorHAnsi" w:hAnsiTheme="majorHAnsi"/>
-        </w:rPr>
-        <w:t xml:space="preserve"> not two weapons better than one? A young Barbarian learns to use both hands independently of each other, striking simultaneous blows at separate targets. As his talent grows in this skill, he attacks with increasing control and accuracy.</w:t>
-      </w:r>
-    </w:p>
-    <w:p>
-      <w:pPr>
-        <w:spacing w:after="0" w:line="240" w:lineRule="auto"/>
-        <w:rPr>
-          <w:rFonts w:asciiTheme="majorHAnsi" w:hAnsiTheme="majorHAnsi"/>
-        </w:rPr>
-      </w:pPr>
-    </w:p>
-    <w:p>
-      <w:pPr>
-        <w:spacing w:after="0" w:line="240" w:lineRule="auto"/>
-        <w:rPr>
-          <w:rFonts w:ascii="Formal436 BT" w:hAnsi="Formal436 BT"/>
-          <w:b/>
-        </w:rPr>
-      </w:pPr>
-      <w:r>
-        <w:rPr>
-          <w:rFonts w:ascii="Formal436 BT" w:hAnsi="Formal436 BT"/>
-          <w:b/>
+      <w:r>
+        <w:rPr>
+          <w:rFonts w:asciiTheme="majorHAnsi" w:hAnsiTheme="majorHAnsi"/>
           <w:noProof/>
         </w:rPr>
         <w:drawing>
@@ -1958,8 +1898,7 @@
       </w:r>
       <w:r>
         <w:rPr>
-          <w:rFonts w:ascii="Formal436 BT" w:hAnsi="Formal436 BT"/>
-          <w:b/>
+          <w:rFonts w:asciiTheme="majorHAnsi" w:hAnsiTheme="majorHAnsi"/>
         </w:rPr>
         <w:t>Stun</w:t>
       </w:r>
@@ -2010,8 +1949,7 @@
       <w:pPr>
         <w:spacing w:after="0" w:line="240" w:lineRule="auto"/>
         <w:rPr>
-          <w:rFonts w:ascii="Formal436 BT" w:hAnsi="Formal436 BT"/>
-          <w:b/>
+          <w:rFonts w:asciiTheme="majorHAnsi" w:hAnsiTheme="majorHAnsi"/>
         </w:rPr>
       </w:pPr>
       <w:r>
@@ -2023,8 +1961,7 @@
       </w:r>
       <w:r>
         <w:rPr>
-          <w:rFonts w:ascii="Formal436 BT" w:hAnsi="Formal436 BT"/>
-          <w:b/>
+          <w:rFonts w:asciiTheme="majorHAnsi" w:hAnsiTheme="majorHAnsi"/>
         </w:rPr>
         <w:t xml:space="preserve"> </w:t>
       </w:r>
@@ -2032,111 +1969,32 @@
         <w:rPr>
           <w:rFonts w:asciiTheme="majorHAnsi" w:hAnsiTheme="majorHAnsi"/>
         </w:rPr>
-        <w:t>R</w:t>
-      </w:r>
-      <w:r>
-        <w:rPr>
-          <w:rFonts w:asciiTheme="majorHAnsi" w:hAnsiTheme="majorHAnsi"/>
-        </w:rPr>
-        <w:t>eceives the following</w:t>
-      </w:r>
-      <w:r>
-        <w:rPr>
-          <w:rFonts w:asciiTheme="majorHAnsi" w:hAnsiTheme="majorHAnsi"/>
-        </w:rPr>
-        <w:t xml:space="preserve"> bonuses from</w:t>
-      </w:r>
-    </w:p>
-    <w:p>
-      <w:pPr>
-        <w:spacing w:after="0" w:line="240" w:lineRule="auto"/>
-        <w:rPr>
-          <w:rFonts w:asciiTheme="majorHAnsi" w:hAnsiTheme="majorHAnsi"/>
-        </w:rPr>
-      </w:pPr>
-      <w:r>
-        <w:rPr>
-          <w:rFonts w:ascii="Formal436 BT" w:hAnsi="Formal436 BT"/>
-          <w:b/>
-        </w:rPr>
-        <w:t>Bash:</w:t>
-      </w:r>
-      <w:r>
-        <w:rPr>
-          <w:rFonts w:asciiTheme="majorHAnsi" w:hAnsiTheme="majorHAnsi"/>
-        </w:rPr>
-        <w:t xml:space="preserve"> +8% Damage Per Level</w:t>
-      </w:r>
-    </w:p>
-    <w:p>
-      <w:pPr>
-        <w:spacing w:after="0" w:line="240" w:lineRule="auto"/>
-        <w:rPr>
-          <w:rFonts w:asciiTheme="majorHAnsi" w:hAnsiTheme="majorHAnsi"/>
-        </w:rPr>
-      </w:pPr>
-      <w:r>
-        <w:rPr>
-          <w:rFonts w:ascii="Formal436 BT" w:hAnsi="Formal436 BT"/>
-          <w:b/>
-        </w:rPr>
-        <w:t>Concentrate:</w:t>
-      </w:r>
-      <w:r>
-        <w:rPr>
-          <w:rFonts w:asciiTheme="majorHAnsi" w:hAnsiTheme="majorHAnsi"/>
-        </w:rPr>
-        <w:t xml:space="preserve"> +5% Attack Rating </w:t>
-      </w:r>
-      <w:proofErr w:type="gramStart"/>
-      <w:r>
-        <w:rPr>
-          <w:rFonts w:asciiTheme="majorHAnsi" w:hAnsiTheme="majorHAnsi"/>
-        </w:rPr>
-        <w:t>Per</w:t>
-      </w:r>
-      <w:proofErr w:type="gramEnd"/>
-      <w:r>
-        <w:rPr>
-          <w:rFonts w:asciiTheme="majorHAnsi" w:hAnsiTheme="majorHAnsi"/>
-        </w:rPr>
-        <w:t xml:space="preserve"> Level</w:t>
-      </w:r>
-    </w:p>
-    <w:p>
-      <w:pPr>
-        <w:spacing w:after="0" w:line="240" w:lineRule="auto"/>
-        <w:rPr>
-          <w:rFonts w:asciiTheme="majorHAnsi" w:hAnsiTheme="majorHAnsi"/>
-        </w:rPr>
-      </w:pPr>
-      <w:r>
-        <w:rPr>
-          <w:rFonts w:ascii="Formal436 BT" w:hAnsi="Formal436 BT"/>
-          <w:b/>
+        <w:t>Bash</w:t>
+      </w:r>
+      <w:r>
+        <w:rPr>
+          <w:rFonts w:asciiTheme="majorHAnsi" w:hAnsiTheme="majorHAnsi"/>
+        </w:rPr>
+        <w:t xml:space="preserve">, </w:t>
+      </w:r>
+      <w:r>
+        <w:rPr>
+          <w:rFonts w:asciiTheme="majorHAnsi" w:hAnsiTheme="majorHAnsi"/>
+        </w:rPr>
+        <w:t>Concentrate</w:t>
+      </w:r>
+      <w:r>
+        <w:rPr>
+          <w:rFonts w:asciiTheme="majorHAnsi" w:hAnsiTheme="majorHAnsi"/>
+        </w:rPr>
+        <w:t xml:space="preserve">, </w:t>
+      </w:r>
+      <w:r>
+        <w:rPr>
+          <w:rFonts w:asciiTheme="majorHAnsi" w:hAnsiTheme="majorHAnsi"/>
         </w:rPr>
         <w:t>War Cry</w:t>
       </w:r>
-      <w:r>
-        <w:rPr>
-          <w:rFonts w:asciiTheme="majorHAnsi" w:hAnsiTheme="majorHAnsi"/>
-        </w:rPr>
-        <w:t xml:space="preserve">: +5% Duration </w:t>
-      </w:r>
-      <w:proofErr w:type="gramStart"/>
-      <w:r>
-        <w:rPr>
-          <w:rFonts w:asciiTheme="majorHAnsi" w:hAnsiTheme="majorHAnsi"/>
-        </w:rPr>
-        <w:t>Per</w:t>
-      </w:r>
-      <w:proofErr w:type="gramEnd"/>
-      <w:r>
-        <w:rPr>
-          <w:rFonts w:asciiTheme="majorHAnsi" w:hAnsiTheme="majorHAnsi"/>
-        </w:rPr>
-        <w:t xml:space="preserve"> Level</w:t>
-      </w:r>
     </w:p>
     <w:p>
       <w:pPr>
@@ -2192,14 +2050,25 @@
       <w:pPr>
         <w:spacing w:after="0" w:line="240" w:lineRule="auto"/>
         <w:rPr>
-          <w:rFonts w:ascii="Formal436 BT" w:hAnsi="Formal436 BT"/>
-          <w:b/>
-        </w:rPr>
-      </w:pPr>
-      <w:r>
-        <w:rPr>
-          <w:rFonts w:ascii="Formal436 BT" w:hAnsi="Formal436 BT"/>
-          <w:b/>
+          <w:rFonts w:asciiTheme="majorHAnsi" w:hAnsiTheme="majorHAnsi"/>
+        </w:rPr>
+      </w:pPr>
+      <w:r>
+        <w:rPr>
+          <w:rFonts w:ascii="Formal436 BT" w:hAnsi="Formal436 BT"/>
+          <w:b/>
+        </w:rPr>
+        <w:t>Skill Name:</w:t>
+      </w:r>
+      <w:r>
+        <w:rPr>
+          <w:rFonts w:asciiTheme="majorHAnsi" w:hAnsiTheme="majorHAnsi"/>
+        </w:rPr>
+        <w:t xml:space="preserve"> </w:t>
+      </w:r>
+      <w:r>
+        <w:rPr>
+          <w:rFonts w:asciiTheme="majorHAnsi" w:hAnsiTheme="majorHAnsi"/>
           <w:noProof/>
         </w:rPr>
         <w:drawing>
@@ -2266,8 +2135,7 @@
       </w:r>
       <w:r>
         <w:rPr>
-          <w:rFonts w:ascii="Formal436 BT" w:hAnsi="Formal436 BT"/>
-          <w:b/>
+          <w:rFonts w:asciiTheme="majorHAnsi" w:hAnsiTheme="majorHAnsi"/>
         </w:rPr>
         <w:t>Double Throw</w:t>
       </w:r>
@@ -2332,110 +2200,82 @@
         <w:rPr>
           <w:rFonts w:asciiTheme="majorHAnsi" w:hAnsiTheme="majorHAnsi"/>
         </w:rPr>
+        <w:t xml:space="preserve"> Double Swing</w:t>
+      </w:r>
+    </w:p>
+    <w:p>
+      <w:pPr>
+        <w:spacing w:after="0" w:line="240" w:lineRule="auto"/>
+        <w:rPr>
+          <w:rFonts w:asciiTheme="majorHAnsi" w:hAnsiTheme="majorHAnsi"/>
+        </w:rPr>
+      </w:pPr>
+      <w:r>
+        <w:rPr>
+          <w:rFonts w:ascii="Formal436 BT" w:hAnsi="Formal436 BT"/>
+          <w:b/>
+        </w:rPr>
+        <w:t>Details:</w:t>
+      </w:r>
+      <w:r>
+        <w:rPr>
+          <w:rFonts w:asciiTheme="majorHAnsi" w:hAnsiTheme="majorHAnsi"/>
+        </w:rPr>
+        <w:t xml:space="preserve"> This skill allows the Barbarian to dual wield throwing weapons, and hurl them with either hand, launching about 50% more projectiles per second than he could throwing from just one stack. The barbarian alternates which hand throws, and damage is calculated depending on which weapon is used.</w:t>
+      </w:r>
+    </w:p>
+    <w:p>
+      <w:pPr>
+        <w:spacing w:after="0" w:line="240" w:lineRule="auto"/>
+        <w:rPr>
+          <w:rFonts w:asciiTheme="majorHAnsi" w:hAnsiTheme="majorHAnsi"/>
+        </w:rPr>
+      </w:pPr>
+      <w:r>
+        <w:rPr>
+          <w:rFonts w:ascii="Formal436 BT" w:hAnsi="Formal436 BT"/>
+          <w:b/>
+        </w:rPr>
+        <w:t>Lore:</w:t>
+      </w:r>
+      <w:r>
+        <w:rPr>
+          <w:rFonts w:asciiTheme="majorHAnsi" w:hAnsiTheme="majorHAnsi"/>
+        </w:rPr>
+        <w:t xml:space="preserve"> To a Barbarian, fighting with two weapons is considered a fairly simple feat. Not so simple is mastering the art of throwing two weapons simultaneously and accurately. Many young Barbarians are eager to learn this skill, for they will tell you it is concrete proof that they have risen to greatness as a warrior. In truth, they use this skill in tavern games almost as often as they do in battle, winning wagers from unsuspecting drunkards.</w:t>
+      </w:r>
+    </w:p>
+    <w:p>
+      <w:pPr>
+        <w:spacing w:after="0" w:line="240" w:lineRule="auto"/>
+        <w:rPr>
+          <w:rFonts w:asciiTheme="majorHAnsi" w:hAnsiTheme="majorHAnsi"/>
+        </w:rPr>
+      </w:pPr>
+    </w:p>
+    <w:p>
+      <w:pPr>
+        <w:spacing w:after="0" w:line="240" w:lineRule="auto"/>
+        <w:rPr>
+          <w:rFonts w:asciiTheme="majorHAnsi" w:hAnsiTheme="majorHAnsi"/>
+        </w:rPr>
+      </w:pPr>
+      <w:r>
+        <w:rPr>
+          <w:rFonts w:ascii="Formal436 BT" w:hAnsi="Formal436 BT"/>
+          <w:b/>
+        </w:rPr>
+        <w:t>Skill Name:</w:t>
+      </w:r>
+      <w:r>
+        <w:rPr>
+          <w:rFonts w:asciiTheme="majorHAnsi" w:hAnsiTheme="majorHAnsi"/>
+        </w:rPr>
         <w:t xml:space="preserve"> </w:t>
       </w:r>
       <w:r>
         <w:rPr>
           <w:rFonts w:asciiTheme="majorHAnsi" w:hAnsiTheme="majorHAnsi"/>
-        </w:rPr>
-        <w:t xml:space="preserve"> R</w:t>
-      </w:r>
-      <w:r>
-        <w:rPr>
-          <w:rFonts w:asciiTheme="majorHAnsi" w:hAnsiTheme="majorHAnsi"/>
-        </w:rPr>
-        <w:t>eceives the following</w:t>
-      </w:r>
-      <w:r>
-        <w:rPr>
-          <w:rFonts w:asciiTheme="majorHAnsi" w:hAnsiTheme="majorHAnsi"/>
-        </w:rPr>
-        <w:t xml:space="preserve"> bonuses from</w:t>
-      </w:r>
-    </w:p>
-    <w:p>
-      <w:pPr>
-        <w:spacing w:after="0" w:line="240" w:lineRule="auto"/>
-        <w:rPr>
-          <w:rFonts w:asciiTheme="majorHAnsi" w:hAnsiTheme="majorHAnsi"/>
-        </w:rPr>
-      </w:pPr>
-      <w:r>
-        <w:rPr>
-          <w:rFonts w:ascii="Formal436 BT" w:hAnsi="Formal436 BT"/>
-          <w:b/>
-        </w:rPr>
-        <w:t>Double Swing:</w:t>
-      </w:r>
-      <w:r>
-        <w:rPr>
-          <w:rFonts w:asciiTheme="majorHAnsi" w:hAnsiTheme="majorHAnsi"/>
-        </w:rPr>
-        <w:t xml:space="preserve"> +8% Damage Per Level</w:t>
-      </w:r>
-    </w:p>
-    <w:p>
-      <w:pPr>
-        <w:spacing w:after="0" w:line="240" w:lineRule="auto"/>
-        <w:rPr>
-          <w:rFonts w:asciiTheme="majorHAnsi" w:hAnsiTheme="majorHAnsi"/>
-        </w:rPr>
-      </w:pPr>
-      <w:r>
-        <w:rPr>
-          <w:rFonts w:ascii="Formal436 BT" w:hAnsi="Formal436 BT"/>
-          <w:b/>
-        </w:rPr>
-        <w:t>Details:</w:t>
-      </w:r>
-      <w:r>
-        <w:rPr>
-          <w:rFonts w:asciiTheme="majorHAnsi" w:hAnsiTheme="majorHAnsi"/>
-        </w:rPr>
-        <w:t xml:space="preserve"> This skill allows the Barbarian to dual wield throwing weapons, and hurl them with either hand, launching about 50% more projectiles per second than he could throwing from just one stack. The barbarian alternates which hand throws, and damage is calculated depending on which weapon is used.</w:t>
-      </w:r>
-    </w:p>
-    <w:p>
-      <w:pPr>
-        <w:spacing w:after="0" w:line="240" w:lineRule="auto"/>
-        <w:rPr>
-          <w:rFonts w:asciiTheme="majorHAnsi" w:hAnsiTheme="majorHAnsi"/>
-        </w:rPr>
-      </w:pPr>
-      <w:r>
-        <w:rPr>
-          <w:rFonts w:ascii="Formal436 BT" w:hAnsi="Formal436 BT"/>
-          <w:b/>
-        </w:rPr>
-        <w:t>Lore:</w:t>
-      </w:r>
-      <w:r>
-        <w:rPr>
-          <w:rFonts w:asciiTheme="majorHAnsi" w:hAnsiTheme="majorHAnsi"/>
-        </w:rPr>
-        <w:t xml:space="preserve"> To a Barbarian, fighting with two weapons is considered a fairly simple feat. Not so simple is mastering the art of throwing two weapons simultaneously and accurately. Many young Barbarians are eager to learn this skill, for they will tell you it is concrete proof that they have risen to greatness as a warrior. In truth, they use this skill in tavern games almost as often as they do in battle, winning wagers from unsuspecting drunkards.</w:t>
-      </w:r>
-    </w:p>
-    <w:p>
-      <w:pPr>
-        <w:spacing w:after="0" w:line="240" w:lineRule="auto"/>
-        <w:rPr>
-          <w:rFonts w:asciiTheme="majorHAnsi" w:hAnsiTheme="majorHAnsi"/>
-        </w:rPr>
-      </w:pPr>
-    </w:p>
-    <w:p>
-      <w:pPr>
-        <w:spacing w:after="0" w:line="240" w:lineRule="auto"/>
-        <w:rPr>
-          <w:rFonts w:ascii="Formal436 BT" w:hAnsi="Formal436 BT"/>
-          <w:b/>
-        </w:rPr>
-      </w:pPr>
-      <w:r>
-        <w:rPr>
-          <w:rFonts w:ascii="Formal436 BT" w:hAnsi="Formal436 BT"/>
-          <w:b/>
           <w:noProof/>
         </w:rPr>
         <w:drawing>
@@ -2502,8 +2342,7 @@
       </w:r>
       <w:r>
         <w:rPr>
-          <w:rFonts w:ascii="Formal436 BT" w:hAnsi="Formal436 BT"/>
-          <w:b/>
+          <w:rFonts w:asciiTheme="majorHAnsi" w:hAnsiTheme="majorHAnsi"/>
         </w:rPr>
         <w:t>Leap Attack</w:t>
       </w:r>
@@ -2562,13 +2401,34 @@
           <w:rFonts w:ascii="Formal436 BT" w:hAnsi="Formal436 BT"/>
           <w:b/>
         </w:rPr>
-        <w:t>Synergies</w:t>
-      </w:r>
-      <w:r>
-        <w:rPr>
-          <w:rFonts w:asciiTheme="majorHAnsi" w:hAnsiTheme="majorHAnsi"/>
-        </w:rPr>
-        <w:t>:</w:t>
+        <w:t>Synergies:</w:t>
+      </w:r>
+      <w:r>
+        <w:rPr>
+          <w:rFonts w:asciiTheme="majorHAnsi" w:hAnsiTheme="majorHAnsi"/>
+        </w:rPr>
+        <w:t xml:space="preserve"> Leap</w:t>
+      </w:r>
+    </w:p>
+    <w:p>
+      <w:pPr>
+        <w:spacing w:after="0" w:line="240" w:lineRule="auto"/>
+        <w:rPr>
+          <w:rFonts w:asciiTheme="majorHAnsi" w:hAnsiTheme="majorHAnsi"/>
+        </w:rPr>
+      </w:pPr>
+      <w:r>
+        <w:rPr>
+          <w:rFonts w:ascii="Formal436 BT" w:hAnsi="Formal436 BT"/>
+          <w:b/>
+        </w:rPr>
+        <w:t>Details:</w:t>
+      </w:r>
+      <w:r>
+        <w:rPr>
+          <w:rFonts w:asciiTheme="majorHAnsi" w:hAnsiTheme="majorHAnsi"/>
+        </w:rPr>
+        <w:t xml:space="preserve"> Leap Attack targets a single monster and jumps at it, striking just that monster for substantial damage.</w:t>
       </w:r>
       <w:r>
         <w:rPr>
@@ -2580,62 +2440,16 @@
         <w:rPr>
           <w:rFonts w:asciiTheme="majorHAnsi" w:hAnsiTheme="majorHAnsi"/>
         </w:rPr>
-        <w:t>R</w:t>
-      </w:r>
-      <w:r>
-        <w:rPr>
-          <w:rFonts w:asciiTheme="majorHAnsi" w:hAnsiTheme="majorHAnsi"/>
-        </w:rPr>
-        <w:t>eceives the following</w:t>
-      </w:r>
-      <w:r>
-        <w:rPr>
-          <w:rFonts w:asciiTheme="majorHAnsi" w:hAnsiTheme="majorHAnsi"/>
-        </w:rPr>
-        <w:t xml:space="preserve"> bonuses from</w:t>
-      </w:r>
-    </w:p>
-    <w:p>
-      <w:pPr>
-        <w:spacing w:after="0" w:line="240" w:lineRule="auto"/>
-        <w:rPr>
-          <w:rFonts w:asciiTheme="majorHAnsi" w:hAnsiTheme="majorHAnsi"/>
-        </w:rPr>
-      </w:pPr>
-      <w:r>
-        <w:rPr>
-          <w:rFonts w:ascii="Formal436 BT" w:hAnsi="Formal436 BT"/>
-          <w:b/>
-        </w:rPr>
-        <w:t>Leap:</w:t>
-      </w:r>
-      <w:r>
-        <w:rPr>
-          <w:rFonts w:asciiTheme="majorHAnsi" w:hAnsiTheme="majorHAnsi"/>
-        </w:rPr>
-        <w:t xml:space="preserve"> +10% Damage Per Level.</w:t>
-      </w:r>
-    </w:p>
-    <w:p>
-      <w:pPr>
-        <w:spacing w:after="0" w:line="240" w:lineRule="auto"/>
-        <w:rPr>
-          <w:rFonts w:asciiTheme="majorHAnsi" w:hAnsiTheme="majorHAnsi"/>
-        </w:rPr>
-      </w:pPr>
-      <w:r>
-        <w:rPr>
-          <w:rFonts w:ascii="Formal436 BT" w:hAnsi="Formal436 BT"/>
-          <w:b/>
-        </w:rPr>
-        <w:t>Details:</w:t>
-      </w:r>
-      <w:r>
-        <w:rPr>
-          <w:rFonts w:asciiTheme="majorHAnsi" w:hAnsiTheme="majorHAnsi"/>
-        </w:rPr>
-        <w:t xml:space="preserve"> Leap Attack targets a single monster and jumps at it, striking just that monster for substantial damage.</w:t>
-      </w:r>
+        <w:t>Leap Attack is a useful homing skill, and will help the Barbarian finish off fast moving monsters such as Sand Leapers or teleporting bosses.</w:t>
+      </w:r>
+    </w:p>
+    <w:p>
+      <w:pPr>
+        <w:spacing w:after="0" w:line="240" w:lineRule="auto"/>
+        <w:rPr>
+          <w:rFonts w:asciiTheme="majorHAnsi" w:hAnsiTheme="majorHAnsi"/>
+        </w:rPr>
+      </w:pPr>
       <w:r>
         <w:rPr>
           <w:rFonts w:asciiTheme="majorHAnsi" w:hAnsiTheme="majorHAnsi"/>
@@ -2644,18 +2458,40 @@
       </w:r>
       <w:r>
         <w:rPr>
-          <w:rFonts w:asciiTheme="majorHAnsi" w:hAnsiTheme="majorHAnsi"/>
-        </w:rPr>
-        <w:t>Leap Attack is a useful homing skill, and will help the Barbarian finish off fast moving monsters such as Sand Leapers or teleporting bosses.</w:t>
-      </w:r>
-    </w:p>
-    <w:p>
-      <w:pPr>
-        <w:spacing w:after="0" w:line="240" w:lineRule="auto"/>
-        <w:rPr>
-          <w:rFonts w:asciiTheme="majorHAnsi" w:hAnsiTheme="majorHAnsi"/>
-        </w:rPr>
-      </w:pPr>
+          <w:rFonts w:ascii="Formal436 BT" w:hAnsi="Formal436 BT"/>
+          <w:b/>
+        </w:rPr>
+        <w:t>Lore:</w:t>
+      </w:r>
+      <w:r>
+        <w:rPr>
+          <w:rFonts w:asciiTheme="majorHAnsi" w:hAnsiTheme="majorHAnsi"/>
+        </w:rPr>
+        <w:t xml:space="preserve"> A young treasure hunter once sought his fortune in a raid for Barbarian gold on Mount Arreat. Hearing tales of the Barbarian people's expertise in close combat, he hired a phalanx of mercenary spearmen to accompany him, thinking their long spears would force the Barbarian warriors to fight from a distance. He soon learned his mistake as a single Barbarian warrior was enough to slaughter his entire party. Ambushing the raiding party from a patch of scrub grass, the Barbarian leapt over them, slaying one whilst airborne, and skewering two more as he landed. Before the would-be thief could draw a single breath, all of his hired lancers had been dispatched. It was a long walk home.</w:t>
+      </w:r>
+    </w:p>
+    <w:p>
+      <w:pPr>
+        <w:spacing w:after="0" w:line="240" w:lineRule="auto"/>
+        <w:rPr>
+          <w:rFonts w:asciiTheme="majorHAnsi" w:hAnsiTheme="majorHAnsi"/>
+        </w:rPr>
+      </w:pPr>
+    </w:p>
+    <w:p>
+      <w:pPr>
+        <w:spacing w:after="0" w:line="240" w:lineRule="auto"/>
+        <w:rPr>
+          <w:rFonts w:asciiTheme="majorHAnsi" w:hAnsiTheme="majorHAnsi"/>
+        </w:rPr>
+      </w:pPr>
+      <w:r>
+        <w:rPr>
+          <w:rFonts w:ascii="Formal436 BT" w:hAnsi="Formal436 BT"/>
+          <w:b/>
+        </w:rPr>
+        <w:t>Skill Name:</w:t>
+      </w:r>
       <w:r>
         <w:rPr>
           <w:rFonts w:asciiTheme="majorHAnsi" w:hAnsiTheme="majorHAnsi"/>
@@ -2664,45 +2500,7 @@
       </w:r>
       <w:r>
         <w:rPr>
-          <w:rFonts w:ascii="Formal436 BT" w:hAnsi="Formal436 BT"/>
-          <w:b/>
-        </w:rPr>
-        <w:t>Lore:</w:t>
-      </w:r>
-      <w:r>
-        <w:rPr>
-          <w:rFonts w:asciiTheme="majorHAnsi" w:hAnsiTheme="majorHAnsi"/>
-        </w:rPr>
-        <w:t xml:space="preserve"> A young treasure hunter once sought his fortune in a raid for Barbarian gold on Mount Arreat. Hearing tales of the Barbarian people's expertise in close combat, he hired a phalanx of mercenary spearmen to accompany him, thinking their long spears would force the Barbarian warriors to fight from a distance. He soon learned his mistake as a single Barbarian warrior was enough to slaughter his entire party. Ambushing the raiding party from a patch of scrub grass, the </w:t>
-      </w:r>
-      <w:r>
-        <w:rPr>
-          <w:rFonts w:asciiTheme="majorHAnsi" w:hAnsiTheme="majorHAnsi"/>
-        </w:rPr>
-        <w:lastRenderedPageBreak/>
-        <w:t>Barbarian leapt over them, slaying one whilst airborne, and skewering two more as he landed. Before the would-be thief could draw a single breath, all of his hired lancers had been dispatched. It was a long walk home.</w:t>
-      </w:r>
-    </w:p>
-    <w:p>
-      <w:pPr>
-        <w:spacing w:after="0" w:line="240" w:lineRule="auto"/>
-        <w:rPr>
-          <w:rFonts w:asciiTheme="majorHAnsi" w:hAnsiTheme="majorHAnsi"/>
-        </w:rPr>
-      </w:pPr>
-    </w:p>
-    <w:p>
-      <w:pPr>
-        <w:spacing w:after="0" w:line="240" w:lineRule="auto"/>
-        <w:rPr>
-          <w:rFonts w:ascii="Formal436 BT" w:hAnsi="Formal436 BT"/>
-          <w:b/>
-        </w:rPr>
-      </w:pPr>
-      <w:r>
-        <w:rPr>
-          <w:rFonts w:ascii="Formal436 BT" w:hAnsi="Formal436 BT"/>
-          <w:b/>
+          <w:rFonts w:asciiTheme="majorHAnsi" w:hAnsiTheme="majorHAnsi"/>
           <w:noProof/>
         </w:rPr>
         <w:drawing>
@@ -2769,8 +2567,7 @@
       </w:r>
       <w:r>
         <w:rPr>
-          <w:rFonts w:ascii="Formal436 BT" w:hAnsi="Formal436 BT"/>
-          <w:b/>
+          <w:rFonts w:asciiTheme="majorHAnsi" w:hAnsiTheme="majorHAnsi"/>
         </w:rPr>
         <w:t>Concentrate</w:t>
       </w:r>
@@ -2821,168 +2618,121 @@
       <w:pPr>
         <w:spacing w:after="0" w:line="240" w:lineRule="auto"/>
         <w:rPr>
-          <w:rFonts w:ascii="Formal436 BT" w:hAnsi="Formal436 BT"/>
-          <w:b/>
-        </w:rPr>
-      </w:pPr>
-      <w:r>
-        <w:rPr>
-          <w:rFonts w:ascii="Formal436 BT" w:hAnsi="Formal436 BT"/>
-          <w:b/>
-        </w:rPr>
-        <w:t xml:space="preserve">Synergies: </w:t>
-      </w:r>
-      <w:r>
-        <w:rPr>
-          <w:rFonts w:ascii="Formal436 BT" w:hAnsi="Formal436 BT"/>
-          <w:b/>
+          <w:rFonts w:asciiTheme="majorHAnsi" w:hAnsiTheme="majorHAnsi"/>
+        </w:rPr>
+      </w:pPr>
+      <w:r>
+        <w:rPr>
+          <w:rFonts w:ascii="Formal436 BT" w:hAnsi="Formal436 BT"/>
+          <w:b/>
+        </w:rPr>
+        <w:t>Synergies:</w:t>
+      </w:r>
+      <w:r>
+        <w:rPr>
+          <w:rFonts w:asciiTheme="majorHAnsi" w:hAnsiTheme="majorHAnsi"/>
+        </w:rPr>
+        <w:t xml:space="preserve"> Bash</w:t>
+      </w:r>
+      <w:r>
+        <w:rPr>
+          <w:rFonts w:asciiTheme="majorHAnsi" w:hAnsiTheme="majorHAnsi"/>
+        </w:rPr>
+        <w:t xml:space="preserve">, </w:t>
+      </w:r>
+      <w:r>
+        <w:rPr>
+          <w:rFonts w:asciiTheme="majorHAnsi" w:hAnsiTheme="majorHAnsi"/>
+        </w:rPr>
+        <w:t>Battle Orders</w:t>
+      </w:r>
+      <w:r>
+        <w:rPr>
+          <w:rFonts w:asciiTheme="majorHAnsi" w:hAnsiTheme="majorHAnsi"/>
+        </w:rPr>
+        <w:t xml:space="preserve">, </w:t>
+      </w:r>
+      <w:r>
+        <w:rPr>
+          <w:rFonts w:asciiTheme="majorHAnsi" w:hAnsiTheme="majorHAnsi"/>
+        </w:rPr>
+        <w:t>Berserk</w:t>
+      </w:r>
+    </w:p>
+    <w:p>
+      <w:pPr>
+        <w:spacing w:after="0" w:line="240" w:lineRule="auto"/>
+        <w:rPr>
+          <w:rFonts w:asciiTheme="majorHAnsi" w:hAnsiTheme="majorHAnsi"/>
+        </w:rPr>
+      </w:pPr>
+      <w:r>
+        <w:rPr>
+          <w:rFonts w:ascii="Formal436 BT" w:hAnsi="Formal436 BT"/>
+          <w:b/>
+        </w:rPr>
+        <w:t>Details:</w:t>
+      </w:r>
+      <w:r>
+        <w:rPr>
+          <w:rFonts w:asciiTheme="majorHAnsi" w:hAnsiTheme="majorHAnsi"/>
+        </w:rPr>
+        <w:t xml:space="preserve"> Concentrate is most useful for its interruptible nature. Use this to be sure your hits land, even if you are chilled, swarmed by a pack, fighting a monster with a very fast attack, etc.</w:t>
+      </w:r>
+    </w:p>
+    <w:p>
+      <w:pPr>
+        <w:spacing w:after="0" w:line="240" w:lineRule="auto"/>
+        <w:rPr>
+          <w:rFonts w:asciiTheme="majorHAnsi" w:hAnsiTheme="majorHAnsi"/>
+        </w:rPr>
+      </w:pPr>
+      <w:r>
+        <w:rPr>
+          <w:rFonts w:ascii="Formal436 BT" w:hAnsi="Formal436 BT"/>
+          <w:b/>
+        </w:rPr>
+        <w:lastRenderedPageBreak/>
+        <w:t>Lore:</w:t>
+      </w:r>
+      <w:r>
+        <w:rPr>
+          <w:rFonts w:asciiTheme="majorHAnsi" w:hAnsiTheme="majorHAnsi"/>
+        </w:rPr>
+        <w:t xml:space="preserve"> Sometimes a series of blows is not nearly as effective as a single, concentrated strike. A Barbarian trained in this skill learns how to focus his strength into a single blow that cuts through the guard of an enemy and slices through their armor. This technique also puts the warrior in a superior defensive position.</w:t>
+      </w:r>
+    </w:p>
+    <w:p>
+      <w:pPr>
+        <w:spacing w:after="0" w:line="240" w:lineRule="auto"/>
+        <w:rPr>
+          <w:rFonts w:asciiTheme="majorHAnsi" w:hAnsiTheme="majorHAnsi"/>
+        </w:rPr>
+      </w:pPr>
+    </w:p>
+    <w:p>
+      <w:pPr>
+        <w:spacing w:after="0" w:line="240" w:lineRule="auto"/>
+        <w:rPr>
+          <w:rFonts w:asciiTheme="majorHAnsi" w:hAnsiTheme="majorHAnsi"/>
+        </w:rPr>
+      </w:pPr>
+      <w:r>
+        <w:rPr>
+          <w:rFonts w:ascii="Formal436 BT" w:hAnsi="Formal436 BT"/>
+          <w:b/>
+        </w:rPr>
+        <w:t>Skill Name:</w:t>
+      </w:r>
+      <w:r>
+        <w:rPr>
+          <w:rFonts w:asciiTheme="majorHAnsi" w:hAnsiTheme="majorHAnsi"/>
         </w:rPr>
         <w:t xml:space="preserve"> </w:t>
       </w:r>
       <w:r>
         <w:rPr>
           <w:rFonts w:asciiTheme="majorHAnsi" w:hAnsiTheme="majorHAnsi"/>
-        </w:rPr>
-        <w:t>R</w:t>
-      </w:r>
-      <w:r>
-        <w:rPr>
-          <w:rFonts w:asciiTheme="majorHAnsi" w:hAnsiTheme="majorHAnsi"/>
-        </w:rPr>
-        <w:t>eceives the following</w:t>
-      </w:r>
-      <w:r>
-        <w:rPr>
-          <w:rFonts w:asciiTheme="majorHAnsi" w:hAnsiTheme="majorHAnsi"/>
-        </w:rPr>
-        <w:t xml:space="preserve"> bonuses from</w:t>
-      </w:r>
-    </w:p>
-    <w:p>
-      <w:pPr>
-        <w:spacing w:after="0" w:line="240" w:lineRule="auto"/>
-        <w:rPr>
-          <w:rFonts w:asciiTheme="majorHAnsi" w:hAnsiTheme="majorHAnsi"/>
-        </w:rPr>
-      </w:pPr>
-      <w:r>
-        <w:rPr>
-          <w:rFonts w:ascii="Formal436 BT" w:hAnsi="Formal436 BT"/>
-          <w:b/>
-        </w:rPr>
-        <w:t>Bash:</w:t>
-      </w:r>
-      <w:r>
-        <w:rPr>
-          <w:rFonts w:asciiTheme="majorHAnsi" w:hAnsiTheme="majorHAnsi"/>
-        </w:rPr>
-        <w:t xml:space="preserve"> +5% Damage Per Level</w:t>
-      </w:r>
-    </w:p>
-    <w:p>
-      <w:pPr>
-        <w:spacing w:after="0" w:line="240" w:lineRule="auto"/>
-        <w:rPr>
-          <w:rFonts w:asciiTheme="majorHAnsi" w:hAnsiTheme="majorHAnsi"/>
-        </w:rPr>
-      </w:pPr>
-      <w:r>
-        <w:rPr>
-          <w:rFonts w:ascii="Formal436 BT" w:hAnsi="Formal436 BT"/>
-          <w:b/>
-        </w:rPr>
-        <w:t>Battle Orders:</w:t>
-      </w:r>
-      <w:r>
-        <w:rPr>
-          <w:rFonts w:asciiTheme="majorHAnsi" w:hAnsiTheme="majorHAnsi"/>
-        </w:rPr>
-        <w:t xml:space="preserve"> +10% Damage Per Level</w:t>
-      </w:r>
-    </w:p>
-    <w:p>
-      <w:pPr>
-        <w:spacing w:after="0" w:line="240" w:lineRule="auto"/>
-        <w:rPr>
-          <w:rFonts w:asciiTheme="majorHAnsi" w:hAnsiTheme="majorHAnsi"/>
-        </w:rPr>
-      </w:pPr>
-      <w:r>
-        <w:rPr>
-          <w:rFonts w:ascii="Formal436 BT" w:hAnsi="Formal436 BT"/>
-          <w:b/>
-        </w:rPr>
-        <w:t>Berserk:</w:t>
-      </w:r>
-      <w:r>
-        <w:rPr>
-          <w:rFonts w:asciiTheme="majorHAnsi" w:hAnsiTheme="majorHAnsi"/>
-        </w:rPr>
-        <w:t xml:space="preserve"> +1% Magic Damage Per Level</w:t>
-      </w:r>
-    </w:p>
-    <w:p>
-      <w:pPr>
-        <w:spacing w:after="0" w:line="240" w:lineRule="auto"/>
-        <w:rPr>
-          <w:rFonts w:asciiTheme="majorHAnsi" w:hAnsiTheme="majorHAnsi"/>
-        </w:rPr>
-      </w:pPr>
-      <w:r>
-        <w:rPr>
-          <w:rFonts w:ascii="Formal436 BT" w:hAnsi="Formal436 BT"/>
-          <w:b/>
-        </w:rPr>
-        <w:t>Details:</w:t>
-      </w:r>
-      <w:r>
-        <w:rPr>
-          <w:rFonts w:asciiTheme="majorHAnsi" w:hAnsiTheme="majorHAnsi"/>
-        </w:rPr>
-        <w:t xml:space="preserve"> Concentrate is most useful for its interruptible nature. Use this to be sure your hits land, even if you are chilled, swarmed by a pack, fighting a monster with a very fast attack, etc.</w:t>
-      </w:r>
-    </w:p>
-    <w:p>
-      <w:pPr>
-        <w:spacing w:after="0" w:line="240" w:lineRule="auto"/>
-        <w:rPr>
-          <w:rFonts w:asciiTheme="majorHAnsi" w:hAnsiTheme="majorHAnsi"/>
-        </w:rPr>
-      </w:pPr>
-      <w:r>
-        <w:rPr>
-          <w:rFonts w:ascii="Formal436 BT" w:hAnsi="Formal436 BT"/>
-          <w:b/>
-        </w:rPr>
-        <w:t>Lore:</w:t>
-      </w:r>
-      <w:r>
-        <w:rPr>
-          <w:rFonts w:asciiTheme="majorHAnsi" w:hAnsiTheme="majorHAnsi"/>
-        </w:rPr>
-        <w:t xml:space="preserve"> Sometimes a series of blows is not nearly as effective as a single, concentrated strike. A Barbarian trained in this skill learns how to focus his strength into a single blow that cuts through the guard of an enemy and slices through their armor. This technique also puts the warrior in a superior defensive position.</w:t>
-      </w:r>
-    </w:p>
-    <w:p>
-      <w:pPr>
-        <w:spacing w:after="0" w:line="240" w:lineRule="auto"/>
-        <w:rPr>
-          <w:rFonts w:asciiTheme="majorHAnsi" w:hAnsiTheme="majorHAnsi"/>
-        </w:rPr>
-      </w:pPr>
-    </w:p>
-    <w:p>
-      <w:pPr>
-        <w:spacing w:after="0" w:line="240" w:lineRule="auto"/>
-        <w:rPr>
-          <w:rFonts w:ascii="Formal436 BT" w:hAnsi="Formal436 BT"/>
-          <w:b/>
-        </w:rPr>
-      </w:pPr>
-      <w:r>
-        <w:rPr>
-          <w:rFonts w:ascii="Formal436 BT" w:hAnsi="Formal436 BT"/>
-          <w:b/>
           <w:noProof/>
         </w:rPr>
         <w:drawing>
@@ -3049,8 +2799,7 @@
       </w:r>
       <w:r>
         <w:rPr>
-          <w:rFonts w:ascii="Formal436 BT" w:hAnsi="Formal436 BT"/>
-          <w:b/>
+          <w:rFonts w:asciiTheme="majorHAnsi" w:hAnsiTheme="majorHAnsi"/>
         </w:rPr>
         <w:t>Frenzy</w:t>
       </w:r>
@@ -3101,8 +2850,7 @@
       <w:pPr>
         <w:spacing w:after="0" w:line="240" w:lineRule="auto"/>
         <w:rPr>
-          <w:rFonts w:ascii="Formal436 BT" w:hAnsi="Formal436 BT"/>
-          <w:b/>
+          <w:rFonts w:asciiTheme="majorHAnsi" w:hAnsiTheme="majorHAnsi"/>
         </w:rPr>
       </w:pPr>
       <w:r>
@@ -3114,8 +2862,7 @@
       </w:r>
       <w:r>
         <w:rPr>
-          <w:rFonts w:ascii="Formal436 BT" w:hAnsi="Formal436 BT"/>
-          <w:b/>
+          <w:rFonts w:asciiTheme="majorHAnsi" w:hAnsiTheme="majorHAnsi"/>
         </w:rPr>
         <w:t xml:space="preserve"> </w:t>
       </w:r>
@@ -3123,82 +2870,31 @@
         <w:rPr>
           <w:rFonts w:asciiTheme="majorHAnsi" w:hAnsiTheme="majorHAnsi"/>
         </w:rPr>
-        <w:t>R</w:t>
-      </w:r>
-      <w:r>
-        <w:rPr>
-          <w:rFonts w:asciiTheme="majorHAnsi" w:hAnsiTheme="majorHAnsi"/>
-        </w:rPr>
-        <w:t>eceives the following</w:t>
-      </w:r>
-      <w:r>
-        <w:rPr>
-          <w:rFonts w:asciiTheme="majorHAnsi" w:hAnsiTheme="majorHAnsi"/>
-        </w:rPr>
-        <w:t xml:space="preserve"> bonuses from</w:t>
-      </w:r>
-    </w:p>
-    <w:p>
-      <w:pPr>
-        <w:spacing w:after="0" w:line="240" w:lineRule="auto"/>
-        <w:rPr>
-          <w:rFonts w:asciiTheme="majorHAnsi" w:hAnsiTheme="majorHAnsi"/>
-        </w:rPr>
-      </w:pPr>
-      <w:r>
-        <w:rPr>
-          <w:rFonts w:ascii="Formal436 BT" w:hAnsi="Formal436 BT"/>
-          <w:b/>
-        </w:rPr>
-        <w:t>Double Swing:</w:t>
-      </w:r>
-      <w:r>
-        <w:rPr>
-          <w:rFonts w:asciiTheme="majorHAnsi" w:hAnsiTheme="majorHAnsi"/>
-        </w:rPr>
-        <w:t xml:space="preserve"> +8% Damage Per Level</w:t>
-      </w:r>
-    </w:p>
-    <w:p>
-      <w:pPr>
-        <w:spacing w:after="0" w:line="240" w:lineRule="auto"/>
-        <w:rPr>
-          <w:rFonts w:asciiTheme="majorHAnsi" w:hAnsiTheme="majorHAnsi"/>
-        </w:rPr>
-      </w:pPr>
-      <w:r>
-        <w:rPr>
-          <w:rFonts w:ascii="Formal436 BT" w:hAnsi="Formal436 BT"/>
-          <w:b/>
-        </w:rPr>
-        <w:t>Taunt:</w:t>
-      </w:r>
-      <w:r>
-        <w:rPr>
-          <w:rFonts w:asciiTheme="majorHAnsi" w:hAnsiTheme="majorHAnsi"/>
-        </w:rPr>
-        <w:t xml:space="preserve"> +8% Damage Per Level</w:t>
-      </w:r>
-    </w:p>
-    <w:p>
-      <w:pPr>
-        <w:spacing w:after="0" w:line="240" w:lineRule="auto"/>
-        <w:rPr>
-          <w:rFonts w:asciiTheme="majorHAnsi" w:hAnsiTheme="majorHAnsi"/>
-        </w:rPr>
-      </w:pPr>
-      <w:r>
-        <w:rPr>
-          <w:rFonts w:ascii="Formal436 BT" w:hAnsi="Formal436 BT"/>
-          <w:b/>
-        </w:rPr>
-        <w:t>Berserk:</w:t>
-      </w:r>
-      <w:r>
-        <w:rPr>
-          <w:rFonts w:asciiTheme="majorHAnsi" w:hAnsiTheme="majorHAnsi"/>
-        </w:rPr>
-        <w:t xml:space="preserve"> +1% Magic Damage Per Level</w:t>
+        <w:t>Double Swing</w:t>
+      </w:r>
+      <w:r>
+        <w:rPr>
+          <w:rFonts w:asciiTheme="majorHAnsi" w:hAnsiTheme="majorHAnsi"/>
+        </w:rPr>
+        <w:t xml:space="preserve">, </w:t>
+      </w:r>
+      <w:r>
+        <w:rPr>
+          <w:rFonts w:asciiTheme="majorHAnsi" w:hAnsiTheme="majorHAnsi"/>
+        </w:rPr>
+        <w:t>Taunt</w:t>
+      </w:r>
+      <w:r>
+        <w:rPr>
+          <w:rFonts w:asciiTheme="majorHAnsi" w:hAnsiTheme="majorHAnsi"/>
+        </w:rPr>
+        <w:t xml:space="preserve">, </w:t>
+      </w:r>
+      <w:r>
+        <w:rPr>
+          <w:rFonts w:asciiTheme="majorHAnsi" w:hAnsiTheme="majorHAnsi"/>
+        </w:rPr>
+        <w:t>Berserk</w:t>
       </w:r>
     </w:p>
     <w:p>
@@ -3279,14 +2975,25 @@
       <w:pPr>
         <w:spacing w:after="0" w:line="240" w:lineRule="auto"/>
         <w:rPr>
-          <w:rFonts w:ascii="Formal436 BT" w:hAnsi="Formal436 BT"/>
-          <w:b/>
-        </w:rPr>
-      </w:pPr>
-      <w:r>
-        <w:rPr>
-          <w:rFonts w:ascii="Formal436 BT" w:hAnsi="Formal436 BT"/>
-          <w:b/>
+          <w:rFonts w:asciiTheme="majorHAnsi" w:hAnsiTheme="majorHAnsi"/>
+        </w:rPr>
+      </w:pPr>
+      <w:r>
+        <w:rPr>
+          <w:rFonts w:ascii="Formal436 BT" w:hAnsi="Formal436 BT"/>
+          <w:b/>
+        </w:rPr>
+        <w:t>Skill Name:</w:t>
+      </w:r>
+      <w:r>
+        <w:rPr>
+          <w:rFonts w:asciiTheme="majorHAnsi" w:hAnsiTheme="majorHAnsi"/>
+        </w:rPr>
+        <w:t xml:space="preserve"> </w:t>
+      </w:r>
+      <w:r>
+        <w:rPr>
+          <w:rFonts w:asciiTheme="majorHAnsi" w:hAnsiTheme="majorHAnsi"/>
           <w:noProof/>
         </w:rPr>
         <w:drawing>
@@ -3353,8 +3060,7 @@
       </w:r>
       <w:r>
         <w:rPr>
-          <w:rFonts w:ascii="Formal436 BT" w:hAnsi="Formal436 BT"/>
-          <w:b/>
+          <w:rFonts w:asciiTheme="majorHAnsi" w:hAnsiTheme="majorHAnsi"/>
         </w:rPr>
         <w:t>Whirlwind</w:t>
       </w:r>
@@ -3502,14 +3208,25 @@
       <w:pPr>
         <w:spacing w:after="0" w:line="240" w:lineRule="auto"/>
         <w:rPr>
-          <w:rFonts w:ascii="Formal436 BT" w:hAnsi="Formal436 BT"/>
-          <w:b/>
-        </w:rPr>
-      </w:pPr>
-      <w:r>
-        <w:rPr>
-          <w:rFonts w:ascii="Formal436 BT" w:hAnsi="Formal436 BT"/>
-          <w:b/>
+          <w:rFonts w:asciiTheme="majorHAnsi" w:hAnsiTheme="majorHAnsi"/>
+        </w:rPr>
+      </w:pPr>
+      <w:r>
+        <w:rPr>
+          <w:rFonts w:ascii="Formal436 BT" w:hAnsi="Formal436 BT"/>
+          <w:b/>
+        </w:rPr>
+        <w:t>Skill Name:</w:t>
+      </w:r>
+      <w:r>
+        <w:rPr>
+          <w:rFonts w:asciiTheme="majorHAnsi" w:hAnsiTheme="majorHAnsi"/>
+        </w:rPr>
+        <w:t xml:space="preserve"> </w:t>
+      </w:r>
+      <w:r>
+        <w:rPr>
+          <w:rFonts w:asciiTheme="majorHAnsi" w:hAnsiTheme="majorHAnsi"/>
           <w:noProof/>
         </w:rPr>
         <w:drawing>
@@ -3576,8 +3293,7 @@
       </w:r>
       <w:r>
         <w:rPr>
-          <w:rFonts w:ascii="Formal436 BT" w:hAnsi="Formal436 BT"/>
-          <w:b/>
+          <w:rFonts w:asciiTheme="majorHAnsi" w:hAnsiTheme="majorHAnsi"/>
         </w:rPr>
         <w:t>Berserk</w:t>
       </w:r>
@@ -3615,44 +3331,202 @@
           <w:rFonts w:ascii="Formal436 BT" w:hAnsi="Formal436 BT"/>
           <w:b/>
         </w:rPr>
+        <w:t>Prerequisites:</w:t>
+      </w:r>
+      <w:r>
+        <w:rPr>
+          <w:rFonts w:asciiTheme="majorHAnsi" w:hAnsiTheme="majorHAnsi"/>
+        </w:rPr>
+        <w:t xml:space="preserve"> Bash, Stun, Concentrate</w:t>
+      </w:r>
+    </w:p>
+    <w:p>
+      <w:pPr>
+        <w:spacing w:after="0" w:line="240" w:lineRule="auto"/>
+        <w:rPr>
+          <w:rFonts w:asciiTheme="majorHAnsi" w:hAnsiTheme="majorHAnsi"/>
+        </w:rPr>
+      </w:pPr>
+      <w:r>
+        <w:rPr>
+          <w:rFonts w:ascii="Formal436 BT" w:hAnsi="Formal436 BT"/>
+          <w:b/>
+        </w:rPr>
+        <w:t>Synergies:</w:t>
+      </w:r>
+      <w:r>
+        <w:rPr>
+          <w:rFonts w:asciiTheme="majorHAnsi" w:hAnsiTheme="majorHAnsi"/>
+        </w:rPr>
+        <w:t xml:space="preserve"> Howl</w:t>
+      </w:r>
+      <w:r>
+        <w:rPr>
+          <w:rFonts w:asciiTheme="majorHAnsi" w:hAnsiTheme="majorHAnsi"/>
+        </w:rPr>
+        <w:t xml:space="preserve">, </w:t>
+      </w:r>
+      <w:r>
+        <w:rPr>
+          <w:rFonts w:asciiTheme="majorHAnsi" w:hAnsiTheme="majorHAnsi"/>
+        </w:rPr>
+        <w:t>Shout</w:t>
+      </w:r>
+    </w:p>
+    <w:p>
+      <w:pPr>
+        <w:spacing w:after="0" w:line="240" w:lineRule="auto"/>
+        <w:rPr>
+          <w:rFonts w:asciiTheme="majorHAnsi" w:hAnsiTheme="majorHAnsi"/>
+        </w:rPr>
+      </w:pPr>
+      <w:r>
+        <w:rPr>
+          <w:rFonts w:ascii="Formal436 BT" w:hAnsi="Formal436 BT"/>
+          <w:b/>
+        </w:rPr>
+        <w:t>Details:</w:t>
+      </w:r>
+      <w:r>
+        <w:rPr>
+          <w:rFonts w:asciiTheme="majorHAnsi" w:hAnsiTheme="majorHAnsi"/>
+        </w:rPr>
+        <w:t xml:space="preserve"> Berserk gives the Barbarian a way to deal a huge amount of magical (non-physical) damage with a melee attack, saving him from needing to use elemental damage weapons to kill Stone Skin and Physical Immune monsters.</w:t>
+      </w:r>
+    </w:p>
+    <w:p>
+      <w:pPr>
+        <w:spacing w:after="0" w:line="240" w:lineRule="auto"/>
+        <w:rPr>
+          <w:rFonts w:asciiTheme="majorHAnsi" w:hAnsiTheme="majorHAnsi"/>
+        </w:rPr>
+      </w:pPr>
+      <w:r>
+        <w:rPr>
+          <w:rFonts w:ascii="Formal436 BT" w:hAnsi="Formal436 BT"/>
+          <w:b/>
+        </w:rPr>
+        <w:t>Lore:</w:t>
+      </w:r>
+      <w:r>
+        <w:rPr>
+          <w:rFonts w:asciiTheme="majorHAnsi" w:hAnsiTheme="majorHAnsi"/>
+        </w:rPr>
+        <w:t xml:space="preserve"> There is a fine line between passion and rage, something the Barbarian warrior knows well. A Barbarian must learn to tread this line while separating one from the other and drawing strength from both. One of the most powerful combat skills a Barbarian can learn is to cross that line into rage, expending the sum of his energy and slaying everything without regard for consequences. When you have slain all of your enemies, what is left to fear?</w:t>
+      </w:r>
+    </w:p>
+    <w:p>
+      <w:pPr>
+        <w:spacing w:after="0" w:line="240" w:lineRule="auto"/>
+        <w:rPr>
+          <w:rFonts w:asciiTheme="majorHAnsi" w:hAnsiTheme="majorHAnsi"/>
+        </w:rPr>
+      </w:pPr>
+    </w:p>
+    <w:p>
+      <w:pPr>
+        <w:spacing w:after="0" w:line="240" w:lineRule="auto"/>
+        <w:rPr>
+          <w:rFonts w:ascii="Formal436 BT" w:hAnsi="Formal436 BT"/>
+          <w:b/>
+        </w:rPr>
+      </w:pPr>
+      <w:r>
+        <w:rPr>
+          <w:rFonts w:ascii="Formal436 BT" w:hAnsi="Formal436 BT"/>
+          <w:b/>
+        </w:rPr>
+        <w:t>Barbarian Combat Masteries</w:t>
+      </w:r>
+    </w:p>
+    <w:p>
+      <w:pPr>
+        <w:spacing w:after="0" w:line="240" w:lineRule="auto"/>
+        <w:rPr>
+          <w:rFonts w:asciiTheme="majorHAnsi" w:hAnsiTheme="majorHAnsi"/>
+        </w:rPr>
+      </w:pPr>
+      <w:r>
+        <w:rPr>
+          <w:rFonts w:asciiTheme="majorHAnsi" w:hAnsiTheme="majorHAnsi"/>
+        </w:rPr>
+        <w:t xml:space="preserve">The Barbarian's Combat Masteries are essential skills for every Barbarian. Maximizing one of the six types of weapon mastery is standard practice, for the added damage, to/hit, and critical hits. The other four passive bonuses are all quite useful as well, though most players are content with just a </w:t>
+      </w:r>
+      <w:r>
+        <w:rPr>
+          <w:rFonts w:asciiTheme="majorHAnsi" w:hAnsiTheme="majorHAnsi"/>
+        </w:rPr>
         <w:lastRenderedPageBreak/>
-        <w:t>Prerequisites:</w:t>
-      </w:r>
-      <w:r>
-        <w:rPr>
-          <w:rFonts w:asciiTheme="majorHAnsi" w:hAnsiTheme="majorHAnsi"/>
-        </w:rPr>
-        <w:t xml:space="preserve"> Bash, Stun, Concentrate</w:t>
-      </w:r>
-    </w:p>
-    <w:p>
-      <w:pPr>
-        <w:spacing w:after="0" w:line="240" w:lineRule="auto"/>
-        <w:rPr>
-          <w:rFonts w:asciiTheme="majorHAnsi" w:hAnsiTheme="majorHAnsi"/>
-        </w:rPr>
-      </w:pPr>
-      <w:r>
-        <w:rPr>
-          <w:rFonts w:asciiTheme="majorHAnsi" w:hAnsiTheme="majorHAnsi"/>
-        </w:rPr>
-        <w:t>Details: Berserk gives the Barbarian a way to deal a huge amount of magical (non-physical) damage with a melee attack, saving him from needing to use elemental damage weapons to kill Stone Skin and Physical Immune monsters.</w:t>
-      </w:r>
-    </w:p>
-    <w:p>
-      <w:pPr>
-        <w:spacing w:after="0" w:line="240" w:lineRule="auto"/>
-        <w:rPr>
-          <w:rFonts w:ascii="Formal436 BT" w:hAnsi="Formal436 BT"/>
-          <w:b/>
-        </w:rPr>
-      </w:pPr>
-      <w:r>
-        <w:rPr>
-          <w:rFonts w:ascii="Formal436 BT" w:hAnsi="Formal436 BT"/>
-          <w:b/>
-        </w:rPr>
-        <w:t>Synergies:</w:t>
+        <w:t>few points in them.</w:t>
+      </w:r>
+      <w:r>
+        <w:rPr>
+          <w:rFonts w:asciiTheme="majorHAnsi" w:hAnsiTheme="majorHAnsi"/>
+        </w:rPr>
+        <w:t xml:space="preserve"> Before 1.13 came out the Barbarian use to put 1 point into each of its masteries allowing an unfair advantage in </w:t>
+      </w:r>
+      <w:proofErr w:type="spellStart"/>
+      <w:r>
+        <w:rPr>
+          <w:rFonts w:asciiTheme="majorHAnsi" w:hAnsiTheme="majorHAnsi"/>
+        </w:rPr>
+        <w:t>PvP</w:t>
+      </w:r>
+      <w:proofErr w:type="spellEnd"/>
+      <w:r>
+        <w:rPr>
+          <w:rFonts w:asciiTheme="majorHAnsi" w:hAnsiTheme="majorHAnsi"/>
+        </w:rPr>
+        <w:t xml:space="preserve"> this was known as the </w:t>
+      </w:r>
+      <w:proofErr w:type="spellStart"/>
+      <w:r>
+        <w:rPr>
+          <w:rFonts w:asciiTheme="majorHAnsi" w:hAnsiTheme="majorHAnsi"/>
+        </w:rPr>
+        <w:t>nvstat</w:t>
+      </w:r>
+      <w:r>
+        <w:rPr>
+          <w:rFonts w:asciiTheme="majorHAnsi" w:hAnsiTheme="majorHAnsi"/>
+        </w:rPr>
+        <w:t>es</w:t>
+      </w:r>
+      <w:proofErr w:type="spellEnd"/>
+      <w:r>
+        <w:rPr>
+          <w:rFonts w:asciiTheme="majorHAnsi" w:hAnsiTheme="majorHAnsi"/>
+        </w:rPr>
+        <w:t xml:space="preserve"> crash</w:t>
+      </w:r>
+      <w:r>
+        <w:rPr>
+          <w:rFonts w:asciiTheme="majorHAnsi" w:hAnsiTheme="majorHAnsi"/>
+        </w:rPr>
+        <w:t>.</w:t>
+      </w:r>
+    </w:p>
+    <w:p>
+      <w:pPr>
+        <w:spacing w:after="0" w:line="240" w:lineRule="auto"/>
+        <w:rPr>
+          <w:rFonts w:asciiTheme="majorHAnsi" w:hAnsiTheme="majorHAnsi"/>
+        </w:rPr>
+      </w:pPr>
+    </w:p>
+    <w:p>
+      <w:pPr>
+        <w:spacing w:after="0" w:line="240" w:lineRule="auto"/>
+        <w:rPr>
+          <w:rFonts w:asciiTheme="majorHAnsi" w:hAnsiTheme="majorHAnsi"/>
+        </w:rPr>
+      </w:pPr>
+      <w:r>
+        <w:rPr>
+          <w:rFonts w:ascii="Formal436 BT" w:hAnsi="Formal436 BT"/>
+          <w:b/>
+        </w:rPr>
+        <w:t>Skill Name:</w:t>
       </w:r>
       <w:r>
         <w:rPr>
@@ -3663,197 +3537,6 @@
       <w:r>
         <w:rPr>
           <w:rFonts w:asciiTheme="majorHAnsi" w:hAnsiTheme="majorHAnsi"/>
-        </w:rPr>
-        <w:t xml:space="preserve"> R</w:t>
-      </w:r>
-      <w:r>
-        <w:rPr>
-          <w:rFonts w:asciiTheme="majorHAnsi" w:hAnsiTheme="majorHAnsi"/>
-        </w:rPr>
-        <w:t>eceives the following</w:t>
-      </w:r>
-      <w:r>
-        <w:rPr>
-          <w:rFonts w:asciiTheme="majorHAnsi" w:hAnsiTheme="majorHAnsi"/>
-        </w:rPr>
-        <w:t xml:space="preserve"> bonuses from</w:t>
-      </w:r>
-    </w:p>
-    <w:p>
-      <w:pPr>
-        <w:spacing w:after="0" w:line="240" w:lineRule="auto"/>
-        <w:rPr>
-          <w:rFonts w:asciiTheme="majorHAnsi" w:hAnsiTheme="majorHAnsi"/>
-        </w:rPr>
-      </w:pPr>
-      <w:r>
-        <w:rPr>
-          <w:rFonts w:ascii="Formal436 BT" w:hAnsi="Formal436 BT"/>
-          <w:b/>
-        </w:rPr>
-        <w:t>Howl:</w:t>
-      </w:r>
-      <w:r>
-        <w:rPr>
-          <w:rFonts w:asciiTheme="majorHAnsi" w:hAnsiTheme="majorHAnsi"/>
-        </w:rPr>
-        <w:t xml:space="preserve"> +10% Magic Damage Per Level</w:t>
-      </w:r>
-    </w:p>
-    <w:p>
-      <w:pPr>
-        <w:spacing w:after="0" w:line="240" w:lineRule="auto"/>
-        <w:rPr>
-          <w:rFonts w:asciiTheme="majorHAnsi" w:hAnsiTheme="majorHAnsi"/>
-        </w:rPr>
-      </w:pPr>
-      <w:r>
-        <w:rPr>
-          <w:rFonts w:ascii="Formal436 BT" w:hAnsi="Formal436 BT"/>
-          <w:b/>
-        </w:rPr>
-        <w:t>Shout:</w:t>
-      </w:r>
-      <w:r>
-        <w:rPr>
-          <w:rFonts w:asciiTheme="majorHAnsi" w:hAnsiTheme="majorHAnsi"/>
-        </w:rPr>
-        <w:t xml:space="preserve"> +10% Magic Damage Per Level</w:t>
-      </w:r>
-    </w:p>
-    <w:p>
-      <w:pPr>
-        <w:spacing w:after="0" w:line="240" w:lineRule="auto"/>
-        <w:rPr>
-          <w:rFonts w:asciiTheme="majorHAnsi" w:hAnsiTheme="majorHAnsi"/>
-        </w:rPr>
-      </w:pPr>
-      <w:r>
-        <w:rPr>
-          <w:rFonts w:ascii="Formal436 BT" w:hAnsi="Formal436 BT"/>
-          <w:b/>
-        </w:rPr>
-        <w:t>Lore:</w:t>
-      </w:r>
-      <w:r>
-        <w:rPr>
-          <w:rFonts w:asciiTheme="majorHAnsi" w:hAnsiTheme="majorHAnsi"/>
-        </w:rPr>
-        <w:t xml:space="preserve"> There is a fine line between passion and rage, something the Barbarian warrior knows well. A Barbarian must learn to tread this line while separating one from the other and drawing strength from both. One of the most powerful combat skills a Barbarian can learn is to cross that line into rage, expending the sum of his energy and slaying everything without regard for consequences. When you have slain all of your enemies, what is left to fear?</w:t>
-      </w:r>
-    </w:p>
-    <w:p>
-      <w:pPr>
-        <w:spacing w:after="0" w:line="240" w:lineRule="auto"/>
-        <w:rPr>
-          <w:rFonts w:asciiTheme="majorHAnsi" w:hAnsiTheme="majorHAnsi"/>
-        </w:rPr>
-      </w:pPr>
-    </w:p>
-    <w:p>
-      <w:pPr>
-        <w:spacing w:after="0" w:line="240" w:lineRule="auto"/>
-        <w:rPr>
-          <w:rFonts w:ascii="Formal436 BT" w:hAnsi="Formal436 BT"/>
-          <w:b/>
-        </w:rPr>
-      </w:pPr>
-      <w:r>
-        <w:rPr>
-          <w:rFonts w:ascii="Formal436 BT" w:hAnsi="Formal436 BT"/>
-          <w:b/>
-        </w:rPr>
-        <w:t>Barbarian Combat Masteries</w:t>
-      </w:r>
-    </w:p>
-    <w:p>
-      <w:pPr>
-        <w:spacing w:after="0" w:line="240" w:lineRule="auto"/>
-        <w:rPr>
-          <w:rFonts w:asciiTheme="majorHAnsi" w:hAnsiTheme="majorHAnsi"/>
-        </w:rPr>
-      </w:pPr>
-    </w:p>
-    <w:p>
-      <w:pPr>
-        <w:spacing w:after="0" w:line="240" w:lineRule="auto"/>
-        <w:rPr>
-          <w:rFonts w:asciiTheme="majorHAnsi" w:hAnsiTheme="majorHAnsi"/>
-        </w:rPr>
-      </w:pPr>
-      <w:r>
-        <w:rPr>
-          <w:rFonts w:asciiTheme="majorHAnsi" w:hAnsiTheme="majorHAnsi"/>
-        </w:rPr>
-        <w:t>The Barbarian's Combat Masteries are essential skills for every Barbarian. Maximizing one of the six types of weapon mastery is standard practice, for the added damage, to/hit, and critical hits. The other four passive bonuses are all quite useful as well, though most players are content with just a few points in them.</w:t>
-      </w:r>
-      <w:r>
-        <w:rPr>
-          <w:rFonts w:asciiTheme="majorHAnsi" w:hAnsiTheme="majorHAnsi"/>
-        </w:rPr>
-        <w:t xml:space="preserve"> Before 1.13 came out the Barbarian use to put 1 point into each of its masteries allowing an unfair advantage in </w:t>
-      </w:r>
-      <w:proofErr w:type="spellStart"/>
-      <w:r>
-        <w:rPr>
-          <w:rFonts w:asciiTheme="majorHAnsi" w:hAnsiTheme="majorHAnsi"/>
-        </w:rPr>
-        <w:t>PvP</w:t>
-      </w:r>
-      <w:proofErr w:type="spellEnd"/>
-      <w:r>
-        <w:rPr>
-          <w:rFonts w:asciiTheme="majorHAnsi" w:hAnsiTheme="majorHAnsi"/>
-        </w:rPr>
-        <w:t xml:space="preserve"> this was known as the </w:t>
-      </w:r>
-      <w:proofErr w:type="spellStart"/>
-      <w:r>
-        <w:rPr>
-          <w:rFonts w:asciiTheme="majorHAnsi" w:hAnsiTheme="majorHAnsi"/>
-        </w:rPr>
-        <w:t>nvstat</w:t>
-      </w:r>
-      <w:r>
-        <w:rPr>
-          <w:rFonts w:asciiTheme="majorHAnsi" w:hAnsiTheme="majorHAnsi"/>
-        </w:rPr>
-        <w:t>es</w:t>
-      </w:r>
-      <w:proofErr w:type="spellEnd"/>
-      <w:r>
-        <w:rPr>
-          <w:rFonts w:asciiTheme="majorHAnsi" w:hAnsiTheme="majorHAnsi"/>
-        </w:rPr>
-        <w:t xml:space="preserve"> crash</w:t>
-      </w:r>
-      <w:r>
-        <w:rPr>
-          <w:rFonts w:asciiTheme="majorHAnsi" w:hAnsiTheme="majorHAnsi"/>
-        </w:rPr>
-        <w:t>.</w:t>
-      </w:r>
-    </w:p>
-    <w:p>
-      <w:pPr>
-        <w:spacing w:after="0" w:line="240" w:lineRule="auto"/>
-        <w:rPr>
-          <w:rFonts w:asciiTheme="majorHAnsi" w:hAnsiTheme="majorHAnsi"/>
-        </w:rPr>
-      </w:pPr>
-    </w:p>
-    <w:p>
-      <w:pPr>
-        <w:spacing w:after="0" w:line="240" w:lineRule="auto"/>
-        <w:rPr>
-          <w:rFonts w:ascii="Formal436 BT" w:hAnsi="Formal436 BT"/>
-          <w:b/>
-        </w:rPr>
-      </w:pPr>
-      <w:r>
-        <w:rPr>
-          <w:rFonts w:ascii="Formal436 BT" w:hAnsi="Formal436 BT"/>
-          <w:b/>
           <w:noProof/>
         </w:rPr>
         <w:drawing>
@@ -3920,8 +3603,7 @@
       </w:r>
       <w:r>
         <w:rPr>
-          <w:rFonts w:ascii="Formal436 BT" w:hAnsi="Formal436 BT"/>
-          <w:b/>
+          <w:rFonts w:asciiTheme="majorHAnsi" w:hAnsiTheme="majorHAnsi"/>
         </w:rPr>
         <w:t>Sword Mastery</w:t>
       </w:r>
@@ -3980,125 +3662,130 @@
           <w:rFonts w:ascii="Formal436 BT" w:hAnsi="Formal436 BT"/>
           <w:b/>
         </w:rPr>
-        <w:t>Details</w:t>
-      </w:r>
-      <w:r>
-        <w:rPr>
-          <w:rFonts w:ascii="Formal436 BT" w:hAnsi="Formal436 BT"/>
-          <w:b/>
-        </w:rPr>
-        <w:t>:</w:t>
-      </w:r>
-      <w:r>
-        <w:rPr>
-          <w:rFonts w:asciiTheme="majorHAnsi" w:hAnsiTheme="majorHAnsi"/>
-        </w:rPr>
-        <w:t xml:space="preserve"> This skill's bonuses only apply when a Barbarian has a sword equipped. Be sure you know the difference between swords and daggers! </w:t>
+        <w:t>Synergies:</w:t>
+      </w:r>
+      <w:r>
+        <w:rPr>
+          <w:rFonts w:asciiTheme="majorHAnsi" w:hAnsiTheme="majorHAnsi"/>
+        </w:rPr>
+        <w:t xml:space="preserve"> None</w:t>
+      </w:r>
+    </w:p>
+    <w:p>
+      <w:pPr>
+        <w:spacing w:after="0" w:line="240" w:lineRule="auto"/>
+        <w:rPr>
+          <w:rFonts w:asciiTheme="majorHAnsi" w:hAnsiTheme="majorHAnsi"/>
+        </w:rPr>
+      </w:pPr>
+      <w:r>
+        <w:rPr>
+          <w:rFonts w:ascii="Formal436 BT" w:hAnsi="Formal436 BT"/>
+          <w:b/>
+        </w:rPr>
+        <w:t>Details:</w:t>
+      </w:r>
+      <w:r>
+        <w:rPr>
+          <w:rFonts w:asciiTheme="majorHAnsi" w:hAnsiTheme="majorHAnsi"/>
+        </w:rPr>
+        <w:t xml:space="preserve"> This skill's bonuses only apply when a Barbarian has a sword equipped. Be sure you know the difference between swords and daggers!</w:t>
+      </w:r>
+    </w:p>
+    <w:p>
+      <w:pPr>
+        <w:spacing w:after="0" w:line="240" w:lineRule="auto"/>
+        <w:rPr>
+          <w:rFonts w:asciiTheme="majorHAnsi" w:hAnsiTheme="majorHAnsi"/>
+        </w:rPr>
+      </w:pPr>
+      <w:r>
+        <w:rPr>
+          <w:rFonts w:ascii="Formal436 BT" w:hAnsi="Formal436 BT"/>
+          <w:b/>
+        </w:rPr>
+        <w:t>Lore:</w:t>
+      </w:r>
+      <w:r>
+        <w:rPr>
+          <w:rFonts w:asciiTheme="majorHAnsi" w:hAnsiTheme="majorHAnsi"/>
+        </w:rPr>
+        <w:t xml:space="preserve"> Although there are many gifts from the Great and Ancient King </w:t>
+      </w:r>
+      <w:proofErr w:type="spellStart"/>
+      <w:r>
+        <w:rPr>
+          <w:rFonts w:asciiTheme="majorHAnsi" w:hAnsiTheme="majorHAnsi"/>
+        </w:rPr>
+        <w:t>Bul-Kathos</w:t>
+      </w:r>
+      <w:proofErr w:type="spellEnd"/>
+      <w:r>
+        <w:rPr>
+          <w:rFonts w:asciiTheme="majorHAnsi" w:hAnsiTheme="majorHAnsi"/>
+        </w:rPr>
+        <w:t xml:space="preserve">, the greatest of these is the secret of steel. Raw iron is hardened and made resilient, forged into weapons of honor and power. Most mortal swords are patterned after the blade first wielded by </w:t>
+      </w:r>
+      <w:proofErr w:type="spellStart"/>
+      <w:r>
+        <w:rPr>
+          <w:rFonts w:asciiTheme="majorHAnsi" w:hAnsiTheme="majorHAnsi"/>
+        </w:rPr>
+        <w:t>Bul-Kathos</w:t>
+      </w:r>
+      <w:proofErr w:type="spellEnd"/>
+      <w:r>
+        <w:rPr>
+          <w:rFonts w:asciiTheme="majorHAnsi" w:hAnsiTheme="majorHAnsi"/>
+        </w:rPr>
+        <w:t xml:space="preserve"> himself. Balancing offense with defense, it is the perfect weapon for the defense of Mount Arreat in the coming apocalypse. All Barbarian warriors learn the secrets of steel at an early age, yet few truly master the deadly elegance of the sword. Those </w:t>
       </w:r>
       <w:proofErr w:type="gramStart"/>
       <w:r>
         <w:rPr>
           <w:rFonts w:asciiTheme="majorHAnsi" w:hAnsiTheme="majorHAnsi"/>
         </w:rPr>
-        <w:t>Daggers, whether melee or throwing, receive no bonus from Sword Mastery.</w:t>
+        <w:t>few</w:t>
       </w:r>
       <w:proofErr w:type="gramEnd"/>
-    </w:p>
-    <w:p>
-      <w:pPr>
-        <w:spacing w:after="0" w:line="240" w:lineRule="auto"/>
-        <w:rPr>
-          <w:rFonts w:asciiTheme="majorHAnsi" w:hAnsiTheme="majorHAnsi"/>
-        </w:rPr>
-      </w:pPr>
-      <w:r>
-        <w:rPr>
-          <w:rFonts w:ascii="Formal436 BT" w:hAnsi="Formal436 BT"/>
-          <w:b/>
-        </w:rPr>
-        <w:t>Lore:</w:t>
-      </w:r>
-      <w:r>
-        <w:rPr>
-          <w:rFonts w:asciiTheme="majorHAnsi" w:hAnsiTheme="majorHAnsi"/>
-        </w:rPr>
-        <w:t xml:space="preserve"> Although there are many gifts from the Great and Ancient King </w:t>
-      </w:r>
-      <w:proofErr w:type="spellStart"/>
-      <w:r>
-        <w:rPr>
-          <w:rFonts w:asciiTheme="majorHAnsi" w:hAnsiTheme="majorHAnsi"/>
-        </w:rPr>
-        <w:t>Bul-Kathos</w:t>
-      </w:r>
-      <w:proofErr w:type="spellEnd"/>
-      <w:r>
-        <w:rPr>
-          <w:rFonts w:asciiTheme="majorHAnsi" w:hAnsiTheme="majorHAnsi"/>
-        </w:rPr>
-        <w:t xml:space="preserve">, the greatest of these is the secret of steel. Raw iron is hardened and made resilient, forged into weapons of honor and power. Most mortal swords are patterned after the blade first wielded by </w:t>
-      </w:r>
-      <w:proofErr w:type="spellStart"/>
-      <w:r>
-        <w:rPr>
-          <w:rFonts w:asciiTheme="majorHAnsi" w:hAnsiTheme="majorHAnsi"/>
-        </w:rPr>
-        <w:t>Bul-Kathos</w:t>
-      </w:r>
-      <w:proofErr w:type="spellEnd"/>
-      <w:r>
-        <w:rPr>
-          <w:rFonts w:asciiTheme="majorHAnsi" w:hAnsiTheme="majorHAnsi"/>
-        </w:rPr>
-        <w:t xml:space="preserve"> himself. Balancing offense with defense, it is the perfect weapon for the defense of Mount Arreat in the coming apocalypse. All Barbarian warriors learn the secrets of steel at an early age, yet few truly master the deadly elegance of the sword.</w:t>
-      </w:r>
-      <w:r>
-        <w:rPr>
-          <w:rFonts w:asciiTheme="majorHAnsi" w:hAnsiTheme="majorHAnsi"/>
-        </w:rPr>
-        <w:t xml:space="preserve"> Those </w:t>
-      </w:r>
-      <w:proofErr w:type="gramStart"/>
-      <w:r>
-        <w:rPr>
-          <w:rFonts w:asciiTheme="majorHAnsi" w:hAnsiTheme="majorHAnsi"/>
-        </w:rPr>
-        <w:t>few</w:t>
-      </w:r>
-      <w:proofErr w:type="gramEnd"/>
-      <w:r>
-        <w:rPr>
-          <w:rFonts w:asciiTheme="majorHAnsi" w:hAnsiTheme="majorHAnsi"/>
-        </w:rPr>
-        <w:t xml:space="preserve"> who do, often disdain </w:t>
-      </w:r>
-      <w:r>
-        <w:rPr>
-          <w:rFonts w:asciiTheme="majorHAnsi" w:hAnsiTheme="majorHAnsi"/>
-        </w:rPr>
-        <w:t>all other weapons.</w:t>
-      </w:r>
-    </w:p>
-    <w:p>
-      <w:pPr>
-        <w:spacing w:after="0" w:line="240" w:lineRule="auto"/>
-        <w:rPr>
-          <w:rFonts w:asciiTheme="majorHAnsi" w:hAnsiTheme="majorHAnsi"/>
-        </w:rPr>
-      </w:pPr>
-    </w:p>
-    <w:p>
-      <w:pPr>
-        <w:spacing w:after="0" w:line="240" w:lineRule="auto"/>
-        <w:rPr>
-          <w:rFonts w:ascii="Formal436 BT" w:hAnsi="Formal436 BT"/>
-          <w:b/>
-        </w:rPr>
-      </w:pPr>
-      <w:r>
-        <w:rPr>
-          <w:rFonts w:ascii="Formal436 BT" w:hAnsi="Formal436 BT"/>
-          <w:b/>
+      <w:r>
+        <w:rPr>
+          <w:rFonts w:asciiTheme="majorHAnsi" w:hAnsiTheme="majorHAnsi"/>
+        </w:rPr>
+        <w:t xml:space="preserve"> who do, often disdain all other weapons.</w:t>
+      </w:r>
+    </w:p>
+    <w:p>
+      <w:pPr>
+        <w:spacing w:after="0" w:line="240" w:lineRule="auto"/>
+        <w:rPr>
+          <w:rFonts w:asciiTheme="majorHAnsi" w:hAnsiTheme="majorHAnsi"/>
+        </w:rPr>
+      </w:pPr>
+    </w:p>
+    <w:p>
+      <w:pPr>
+        <w:spacing w:after="0" w:line="240" w:lineRule="auto"/>
+        <w:rPr>
+          <w:rFonts w:asciiTheme="majorHAnsi" w:hAnsiTheme="majorHAnsi"/>
+        </w:rPr>
+      </w:pPr>
+      <w:r>
+        <w:rPr>
+          <w:rFonts w:ascii="Formal436 BT" w:hAnsi="Formal436 BT"/>
+          <w:b/>
+        </w:rPr>
+        <w:t>Skill Name:</w:t>
+      </w:r>
+      <w:r>
+        <w:rPr>
+          <w:rFonts w:asciiTheme="majorHAnsi" w:hAnsiTheme="majorHAnsi"/>
+        </w:rPr>
+        <w:t xml:space="preserve"> </w:t>
+      </w:r>
+      <w:r>
+        <w:rPr>
+          <w:rFonts w:asciiTheme="majorHAnsi" w:hAnsiTheme="majorHAnsi"/>
           <w:noProof/>
         </w:rPr>
         <w:drawing>
@@ -4165,8 +3852,7 @@
       </w:r>
       <w:r>
         <w:rPr>
-          <w:rFonts w:ascii="Formal436 BT" w:hAnsi="Formal436 BT"/>
-          <w:b/>
+          <w:rFonts w:asciiTheme="majorHAnsi" w:hAnsiTheme="majorHAnsi"/>
         </w:rPr>
         <w:t>Axe Mastery</w:t>
       </w:r>
@@ -4225,14 +3911,28 @@
           <w:rFonts w:ascii="Formal436 BT" w:hAnsi="Formal436 BT"/>
           <w:b/>
         </w:rPr>
-        <w:t>Details</w:t>
-      </w:r>
-      <w:r>
-        <w:rPr>
-          <w:rFonts w:ascii="Formal436 BT" w:hAnsi="Formal436 BT"/>
-          <w:b/>
-        </w:rPr>
-        <w:t>:</w:t>
+        <w:t>Synergies:</w:t>
+      </w:r>
+      <w:r>
+        <w:rPr>
+          <w:rFonts w:asciiTheme="majorHAnsi" w:hAnsiTheme="majorHAnsi"/>
+        </w:rPr>
+        <w:t xml:space="preserve"> None</w:t>
+      </w:r>
+    </w:p>
+    <w:p>
+      <w:pPr>
+        <w:spacing w:after="0" w:line="240" w:lineRule="auto"/>
+        <w:rPr>
+          <w:rFonts w:asciiTheme="majorHAnsi" w:hAnsiTheme="majorHAnsi"/>
+        </w:rPr>
+      </w:pPr>
+      <w:r>
+        <w:rPr>
+          <w:rFonts w:ascii="Formal436 BT" w:hAnsi="Formal436 BT"/>
+          <w:b/>
+        </w:rPr>
+        <w:t>Details:</w:t>
       </w:r>
       <w:r>
         <w:rPr>
@@ -4259,61 +3959,54 @@
         <w:rPr>
           <w:rFonts w:asciiTheme="majorHAnsi" w:hAnsiTheme="majorHAnsi"/>
         </w:rPr>
+        <w:t xml:space="preserve"> Barbarian warriors of the Shadow Wolf Tribe are masters of the axe. Through the axe, they sought to match the swiping claws and the biting teeth of the wolves with which they lived and fought beside. These first axes were but crude stones mounted on wooden shafts, and after learning the secret of steel and swords from </w:t>
+      </w:r>
+      <w:proofErr w:type="spellStart"/>
+      <w:r>
+        <w:rPr>
+          <w:rFonts w:asciiTheme="majorHAnsi" w:hAnsiTheme="majorHAnsi"/>
+        </w:rPr>
+        <w:t>Bul-Kathos</w:t>
+      </w:r>
+      <w:proofErr w:type="spellEnd"/>
+      <w:r>
+        <w:rPr>
+          <w:rFonts w:asciiTheme="majorHAnsi" w:hAnsiTheme="majorHAnsi"/>
+        </w:rPr>
+        <w:t>, the axe soon fell into disfavor. Recently, however, warriors and smiths from the Steppes have perfected the axe as a weapon equal to or greater than the sword. The Wolf Tribe once again teaches the swift and terrible power of the axe to those who wish to learn how to cull the weak from the herd and to protect their pack from the legions of Hell.</w:t>
+      </w:r>
+    </w:p>
+    <w:p>
+      <w:pPr>
+        <w:spacing w:after="0" w:line="240" w:lineRule="auto"/>
+        <w:rPr>
+          <w:rFonts w:asciiTheme="majorHAnsi" w:hAnsiTheme="majorHAnsi"/>
+        </w:rPr>
+      </w:pPr>
+    </w:p>
+    <w:p>
+      <w:pPr>
+        <w:spacing w:after="0" w:line="240" w:lineRule="auto"/>
+        <w:rPr>
+          <w:rFonts w:asciiTheme="majorHAnsi" w:hAnsiTheme="majorHAnsi"/>
+        </w:rPr>
+      </w:pPr>
+      <w:r>
+        <w:rPr>
+          <w:rFonts w:ascii="Formal436 BT" w:hAnsi="Formal436 BT"/>
+          <w:b/>
+        </w:rPr>
+        <w:t>Skill Name:</w:t>
+      </w:r>
+      <w:r>
+        <w:rPr>
+          <w:rFonts w:asciiTheme="majorHAnsi" w:hAnsiTheme="majorHAnsi"/>
+        </w:rPr>
         <w:t xml:space="preserve"> </w:t>
       </w:r>
       <w:r>
         <w:rPr>
           <w:rFonts w:asciiTheme="majorHAnsi" w:hAnsiTheme="majorHAnsi"/>
-        </w:rPr>
-        <w:t xml:space="preserve">Barbarian warriors of the Shadow Wolf Tribe are masters of the axe. Through the axe, they sought to match the swiping claws and the biting teeth of the wolves with which they lived and fought beside. These first axes were but crude stones mounted on wooden </w:t>
-      </w:r>
-      <w:r>
-        <w:rPr>
-          <w:rFonts w:asciiTheme="majorHAnsi" w:hAnsiTheme="majorHAnsi"/>
-        </w:rPr>
-        <w:t>s</w:t>
-      </w:r>
-      <w:r>
-        <w:rPr>
-          <w:rFonts w:asciiTheme="majorHAnsi" w:hAnsiTheme="majorHAnsi"/>
-        </w:rPr>
-        <w:t xml:space="preserve">hafts, and after learning the secret of steel and swords from </w:t>
-      </w:r>
-      <w:proofErr w:type="spellStart"/>
-      <w:r>
-        <w:rPr>
-          <w:rFonts w:asciiTheme="majorHAnsi" w:hAnsiTheme="majorHAnsi"/>
-        </w:rPr>
-        <w:t>Bul-Kathos</w:t>
-      </w:r>
-      <w:proofErr w:type="spellEnd"/>
-      <w:r>
-        <w:rPr>
-          <w:rFonts w:asciiTheme="majorHAnsi" w:hAnsiTheme="majorHAnsi"/>
-        </w:rPr>
-        <w:t>, the axe soon fell into disfavor. Recently, however, warriors and smiths from the Steppes have perfected the axe as a weapon equal to or greater than the sword. The Wolf Tribe once again teaches the swift and terrible power of the axe to those who wish to learn how to cull the weak from the herd and to protect their pack from the legions of Hell.</w:t>
-      </w:r>
-    </w:p>
-    <w:p>
-      <w:pPr>
-        <w:spacing w:after="0" w:line="240" w:lineRule="auto"/>
-        <w:rPr>
-          <w:rFonts w:asciiTheme="majorHAnsi" w:hAnsiTheme="majorHAnsi"/>
-        </w:rPr>
-      </w:pPr>
-    </w:p>
-    <w:p>
-      <w:pPr>
-        <w:spacing w:after="0" w:line="240" w:lineRule="auto"/>
-        <w:rPr>
-          <w:rFonts w:ascii="Formal436 BT" w:hAnsi="Formal436 BT"/>
-          <w:b/>
-        </w:rPr>
-      </w:pPr>
-      <w:r>
-        <w:rPr>
-          <w:rFonts w:ascii="Formal436 BT" w:hAnsi="Formal436 BT"/>
-          <w:b/>
           <w:noProof/>
         </w:rPr>
         <w:drawing>
@@ -4380,8 +4073,7 @@
       </w:r>
       <w:r>
         <w:rPr>
-          <w:rFonts w:ascii="Formal436 BT" w:hAnsi="Formal436 BT"/>
-          <w:b/>
+          <w:rFonts w:asciiTheme="majorHAnsi" w:hAnsiTheme="majorHAnsi"/>
         </w:rPr>
         <w:t>Mace Mastery</w:t>
       </w:r>
@@ -4398,7 +4090,6 @@
           <w:rFonts w:ascii="Formal436 BT" w:hAnsi="Formal436 BT"/>
           <w:b/>
         </w:rPr>
-        <w:lastRenderedPageBreak/>
         <w:t>Required Level:</w:t>
       </w:r>
       <w:r>
@@ -4441,14 +4132,28 @@
           <w:rFonts w:ascii="Formal436 BT" w:hAnsi="Formal436 BT"/>
           <w:b/>
         </w:rPr>
-        <w:t>Details</w:t>
-      </w:r>
-      <w:r>
-        <w:rPr>
-          <w:rFonts w:ascii="Formal436 BT" w:hAnsi="Formal436 BT"/>
-          <w:b/>
-        </w:rPr>
-        <w:t>:</w:t>
+        <w:t>Synergies:</w:t>
+      </w:r>
+      <w:r>
+        <w:rPr>
+          <w:rFonts w:asciiTheme="majorHAnsi" w:hAnsiTheme="majorHAnsi"/>
+        </w:rPr>
+        <w:t xml:space="preserve"> None</w:t>
+      </w:r>
+    </w:p>
+    <w:p>
+      <w:pPr>
+        <w:spacing w:after="0" w:line="240" w:lineRule="auto"/>
+        <w:rPr>
+          <w:rFonts w:asciiTheme="majorHAnsi" w:hAnsiTheme="majorHAnsi"/>
+        </w:rPr>
+      </w:pPr>
+      <w:r>
+        <w:rPr>
+          <w:rFonts w:ascii="Formal436 BT" w:hAnsi="Formal436 BT"/>
+          <w:b/>
+        </w:rPr>
+        <w:t>Details:</w:t>
       </w:r>
       <w:r>
         <w:rPr>
@@ -4505,19 +4210,9 @@
           <w:rFonts w:asciiTheme="majorHAnsi" w:hAnsiTheme="majorHAnsi"/>
         </w:rPr>
       </w:pPr>
-    </w:p>
-    <w:p>
-      <w:pPr>
-        <w:spacing w:after="0" w:line="240" w:lineRule="auto"/>
-        <w:rPr>
-          <w:rFonts w:ascii="Formal436 BT" w:hAnsi="Formal436 BT"/>
-          <w:b/>
-        </w:rPr>
-      </w:pPr>
-      <w:r>
-        <w:rPr>
-          <w:rFonts w:ascii="Formal436 BT" w:hAnsi="Formal436 BT"/>
-          <w:b/>
+      <w:r>
+        <w:rPr>
+          <w:rFonts w:asciiTheme="majorHAnsi" w:hAnsiTheme="majorHAnsi"/>
           <w:noProof/>
         </w:rPr>
         <w:drawing>
@@ -4527,7 +4222,7 @@
               <wp:posOffset>19050</wp:posOffset>
             </wp:positionH>
             <wp:positionV relativeFrom="paragraph">
-              <wp:posOffset>54610</wp:posOffset>
+              <wp:posOffset>160020</wp:posOffset>
             </wp:positionV>
             <wp:extent cx="457200" cy="457200"/>
             <wp:effectExtent l="19050" t="0" r="0" b="0"/>
@@ -4582,10 +4277,30 @@
           </wp:anchor>
         </w:drawing>
       </w:r>
-      <w:r>
-        <w:rPr>
-          <w:rFonts w:ascii="Formal436 BT" w:hAnsi="Formal436 BT"/>
-          <w:b/>
+    </w:p>
+    <w:p>
+      <w:pPr>
+        <w:spacing w:after="0" w:line="240" w:lineRule="auto"/>
+        <w:rPr>
+          <w:rFonts w:asciiTheme="majorHAnsi" w:hAnsiTheme="majorHAnsi"/>
+        </w:rPr>
+      </w:pPr>
+      <w:r>
+        <w:rPr>
+          <w:rFonts w:ascii="Formal436 BT" w:hAnsi="Formal436 BT"/>
+          <w:b/>
+        </w:rPr>
+        <w:t>Skill Name:</w:t>
+      </w:r>
+      <w:r>
+        <w:rPr>
+          <w:rFonts w:asciiTheme="majorHAnsi" w:hAnsiTheme="majorHAnsi"/>
+        </w:rPr>
+        <w:t xml:space="preserve"> </w:t>
+      </w:r>
+      <w:r>
+        <w:rPr>
+          <w:rFonts w:asciiTheme="majorHAnsi" w:hAnsiTheme="majorHAnsi"/>
         </w:rPr>
         <w:t>Polearm Mastery</w:t>
       </w:r>
@@ -4644,62 +4359,49 @@
           <w:rFonts w:ascii="Formal436 BT" w:hAnsi="Formal436 BT"/>
           <w:b/>
         </w:rPr>
-        <w:t>Details</w:t>
-      </w:r>
-      <w:r>
-        <w:rPr>
-          <w:rFonts w:ascii="Formal436 BT" w:hAnsi="Formal436 BT"/>
-          <w:b/>
-        </w:rPr>
-        <w:t>:</w:t>
-      </w:r>
-      <w:r>
-        <w:rPr>
-          <w:rFonts w:asciiTheme="majorHAnsi" w:hAnsiTheme="majorHAnsi"/>
-        </w:rPr>
-        <w:t xml:space="preserve"> Bonuses only apply when the Barbarian has a </w:t>
-      </w:r>
-      <w:proofErr w:type="spellStart"/>
-      <w:r>
-        <w:rPr>
-          <w:rFonts w:asciiTheme="majorHAnsi" w:hAnsiTheme="majorHAnsi"/>
-        </w:rPr>
-        <w:t>polearm</w:t>
-      </w:r>
-      <w:proofErr w:type="spellEnd"/>
-      <w:r>
-        <w:rPr>
-          <w:rFonts w:asciiTheme="majorHAnsi" w:hAnsiTheme="majorHAnsi"/>
-        </w:rPr>
-        <w:t xml:space="preserve"> equipped. All </w:t>
-      </w:r>
-      <w:proofErr w:type="spellStart"/>
-      <w:r>
-        <w:rPr>
-          <w:rFonts w:asciiTheme="majorHAnsi" w:hAnsiTheme="majorHAnsi"/>
-        </w:rPr>
-        <w:t>polearms</w:t>
-      </w:r>
-      <w:proofErr w:type="spellEnd"/>
-      <w:r>
-        <w:rPr>
-          <w:rFonts w:asciiTheme="majorHAnsi" w:hAnsiTheme="majorHAnsi"/>
-        </w:rPr>
-        <w:t xml:space="preserve"> are two-handed weapons, and tend to have high damage and long range, but slow attack speed, so an effective build must take these factors into consideration.</w:t>
-      </w:r>
-    </w:p>
-    <w:p>
-      <w:pPr>
-        <w:spacing w:after="0" w:line="240" w:lineRule="auto"/>
-        <w:rPr>
-          <w:rFonts w:asciiTheme="majorHAnsi" w:hAnsiTheme="majorHAnsi"/>
-        </w:rPr>
-      </w:pPr>
-      <w:r>
-        <w:rPr>
-          <w:rFonts w:ascii="Formal436 BT" w:hAnsi="Formal436 BT"/>
-          <w:b/>
-        </w:rPr>
+        <w:t>Synergies:</w:t>
+      </w:r>
+      <w:r>
+        <w:rPr>
+          <w:rFonts w:asciiTheme="majorHAnsi" w:hAnsiTheme="majorHAnsi"/>
+        </w:rPr>
+        <w:t xml:space="preserve"> None</w:t>
+      </w:r>
+    </w:p>
+    <w:p>
+      <w:pPr>
+        <w:spacing w:after="0" w:line="240" w:lineRule="auto"/>
+        <w:rPr>
+          <w:rFonts w:asciiTheme="majorHAnsi" w:hAnsiTheme="majorHAnsi"/>
+        </w:rPr>
+      </w:pPr>
+      <w:r>
+        <w:rPr>
+          <w:rFonts w:ascii="Formal436 BT" w:hAnsi="Formal436 BT"/>
+          <w:b/>
+        </w:rPr>
+        <w:t>Details:</w:t>
+      </w:r>
+      <w:r>
+        <w:rPr>
+          <w:rFonts w:asciiTheme="majorHAnsi" w:hAnsiTheme="majorHAnsi"/>
+        </w:rPr>
+        <w:t xml:space="preserve"> Bonuses only apply when the Barbarian has a polearm equipped. All polearms are two-handed weapons, and tend to have high damage and long range, but slow attack speed, so an effective build must take these factors into consideration.</w:t>
+      </w:r>
+    </w:p>
+    <w:p>
+      <w:pPr>
+        <w:spacing w:after="0" w:line="240" w:lineRule="auto"/>
+        <w:rPr>
+          <w:rFonts w:asciiTheme="majorHAnsi" w:hAnsiTheme="majorHAnsi"/>
+        </w:rPr>
+      </w:pPr>
+      <w:r>
+        <w:rPr>
+          <w:rFonts w:ascii="Formal436 BT" w:hAnsi="Formal436 BT"/>
+          <w:b/>
+        </w:rPr>
+        <w:lastRenderedPageBreak/>
         <w:t>Lore:</w:t>
       </w:r>
       <w:r>
@@ -4733,14 +4435,25 @@
       <w:pPr>
         <w:spacing w:after="0" w:line="240" w:lineRule="auto"/>
         <w:rPr>
-          <w:rFonts w:ascii="Formal436 BT" w:hAnsi="Formal436 BT"/>
-          <w:b/>
-        </w:rPr>
-      </w:pPr>
-      <w:r>
-        <w:rPr>
-          <w:rFonts w:ascii="Formal436 BT" w:hAnsi="Formal436 BT"/>
-          <w:b/>
+          <w:rFonts w:asciiTheme="majorHAnsi" w:hAnsiTheme="majorHAnsi"/>
+        </w:rPr>
+      </w:pPr>
+      <w:r>
+        <w:rPr>
+          <w:rFonts w:ascii="Formal436 BT" w:hAnsi="Formal436 BT"/>
+          <w:b/>
+        </w:rPr>
+        <w:t>Skill Name:</w:t>
+      </w:r>
+      <w:r>
+        <w:rPr>
+          <w:rFonts w:asciiTheme="majorHAnsi" w:hAnsiTheme="majorHAnsi"/>
+        </w:rPr>
+        <w:t xml:space="preserve"> </w:t>
+      </w:r>
+      <w:r>
+        <w:rPr>
+          <w:rFonts w:asciiTheme="majorHAnsi" w:hAnsiTheme="majorHAnsi"/>
           <w:noProof/>
         </w:rPr>
         <w:drawing>
@@ -4807,8 +4520,7 @@
       </w:r>
       <w:r>
         <w:rPr>
-          <w:rFonts w:ascii="Formal436 BT" w:hAnsi="Formal436 BT"/>
-          <w:b/>
+          <w:rFonts w:asciiTheme="majorHAnsi" w:hAnsiTheme="majorHAnsi"/>
         </w:rPr>
         <w:t>Throwing Mastery</w:t>
       </w:r>
@@ -4867,14 +4579,28 @@
           <w:rFonts w:ascii="Formal436 BT" w:hAnsi="Formal436 BT"/>
           <w:b/>
         </w:rPr>
-        <w:t>Details</w:t>
-      </w:r>
-      <w:r>
-        <w:rPr>
-          <w:rFonts w:ascii="Formal436 BT" w:hAnsi="Formal436 BT"/>
-          <w:b/>
-        </w:rPr>
-        <w:t>:</w:t>
+        <w:t>Synergies:</w:t>
+      </w:r>
+      <w:r>
+        <w:rPr>
+          <w:rFonts w:asciiTheme="majorHAnsi" w:hAnsiTheme="majorHAnsi"/>
+        </w:rPr>
+        <w:t xml:space="preserve"> None</w:t>
+      </w:r>
+    </w:p>
+    <w:p>
+      <w:pPr>
+        <w:spacing w:after="0" w:line="240" w:lineRule="auto"/>
+        <w:rPr>
+          <w:rFonts w:asciiTheme="majorHAnsi" w:hAnsiTheme="majorHAnsi"/>
+        </w:rPr>
+      </w:pPr>
+      <w:r>
+        <w:rPr>
+          <w:rFonts w:ascii="Formal436 BT" w:hAnsi="Formal436 BT"/>
+          <w:b/>
+        </w:rPr>
+        <w:t>Details:</w:t>
       </w:r>
       <w:r>
         <w:rPr>
@@ -4916,14 +4642,25 @@
       <w:pPr>
         <w:spacing w:after="0" w:line="240" w:lineRule="auto"/>
         <w:rPr>
-          <w:rFonts w:ascii="Formal436 BT" w:hAnsi="Formal436 BT"/>
-          <w:b/>
-        </w:rPr>
-      </w:pPr>
-      <w:r>
-        <w:rPr>
-          <w:rFonts w:ascii="Formal436 BT" w:hAnsi="Formal436 BT"/>
-          <w:b/>
+          <w:rFonts w:asciiTheme="majorHAnsi" w:hAnsiTheme="majorHAnsi"/>
+        </w:rPr>
+      </w:pPr>
+      <w:r>
+        <w:rPr>
+          <w:rFonts w:ascii="Formal436 BT" w:hAnsi="Formal436 BT"/>
+          <w:b/>
+        </w:rPr>
+        <w:t>Skill Name:</w:t>
+      </w:r>
+      <w:r>
+        <w:rPr>
+          <w:rFonts w:asciiTheme="majorHAnsi" w:hAnsiTheme="majorHAnsi"/>
+        </w:rPr>
+        <w:t xml:space="preserve"> </w:t>
+      </w:r>
+      <w:r>
+        <w:rPr>
+          <w:rFonts w:asciiTheme="majorHAnsi" w:hAnsiTheme="majorHAnsi"/>
           <w:noProof/>
         </w:rPr>
         <w:drawing>
@@ -4990,8 +4727,7 @@
       </w:r>
       <w:r>
         <w:rPr>
-          <w:rFonts w:ascii="Formal436 BT" w:hAnsi="Formal436 BT"/>
-          <w:b/>
+          <w:rFonts w:asciiTheme="majorHAnsi" w:hAnsiTheme="majorHAnsi"/>
         </w:rPr>
         <w:t>Spear Mastery</w:t>
       </w:r>
@@ -5000,8 +4736,7 @@
       <w:pPr>
         <w:spacing w:after="0" w:line="240" w:lineRule="auto"/>
         <w:rPr>
-          <w:rFonts w:ascii="Formal436 BT" w:hAnsi="Formal436 BT"/>
-          <w:b/>
+          <w:rFonts w:asciiTheme="majorHAnsi" w:hAnsiTheme="majorHAnsi"/>
         </w:rPr>
       </w:pPr>
       <w:r>
@@ -5051,14 +4786,28 @@
           <w:rFonts w:ascii="Formal436 BT" w:hAnsi="Formal436 BT"/>
           <w:b/>
         </w:rPr>
-        <w:t>Details</w:t>
-      </w:r>
-      <w:r>
-        <w:rPr>
-          <w:rFonts w:ascii="Formal436 BT" w:hAnsi="Formal436 BT"/>
-          <w:b/>
-        </w:rPr>
-        <w:t>:</w:t>
+        <w:t>Synergies:</w:t>
+      </w:r>
+      <w:r>
+        <w:rPr>
+          <w:rFonts w:asciiTheme="majorHAnsi" w:hAnsiTheme="majorHAnsi"/>
+        </w:rPr>
+        <w:t xml:space="preserve"> None</w:t>
+      </w:r>
+    </w:p>
+    <w:p>
+      <w:pPr>
+        <w:spacing w:after="0" w:line="240" w:lineRule="auto"/>
+        <w:rPr>
+          <w:rFonts w:asciiTheme="majorHAnsi" w:hAnsiTheme="majorHAnsi"/>
+        </w:rPr>
+      </w:pPr>
+      <w:r>
+        <w:rPr>
+          <w:rFonts w:ascii="Formal436 BT" w:hAnsi="Formal436 BT"/>
+          <w:b/>
+        </w:rPr>
+        <w:t>Details:</w:t>
       </w:r>
       <w:r>
         <w:rPr>
@@ -5079,36 +4828,46 @@
           <w:rFonts w:ascii="Formal436 BT" w:hAnsi="Formal436 BT"/>
           <w:b/>
         </w:rPr>
-        <w:t xml:space="preserve">Lore: </w:t>
-      </w:r>
-      <w:r>
-        <w:rPr>
-          <w:rFonts w:asciiTheme="majorHAnsi" w:hAnsiTheme="majorHAnsi"/>
-        </w:rPr>
-        <w:t>Warriors of the Snake Tribe, who favor the spear and are known for their cold eyes and sibilant battle chants. Only seasoned warriors may apply to the spear the techniques of the Snake-a patient teacher that reminds us that all foes can be defeated in time. These are lessons learned from the many dangerous pit vipers that breed among the steppes surrounding Mount Arreat.</w:t>
-      </w:r>
-    </w:p>
-    <w:p>
-      <w:pPr>
-        <w:spacing w:after="0" w:line="240" w:lineRule="auto"/>
-        <w:rPr>
-          <w:rFonts w:ascii="Formal436 BT" w:hAnsi="Formal436 BT"/>
-          <w:b/>
-        </w:rPr>
-      </w:pPr>
-    </w:p>
-    <w:p>
-      <w:pPr>
-        <w:spacing w:after="0" w:line="240" w:lineRule="auto"/>
-        <w:rPr>
-          <w:rFonts w:ascii="Formal436 BT" w:hAnsi="Formal436 BT"/>
-          <w:b/>
-        </w:rPr>
-      </w:pPr>
-      <w:r>
-        <w:rPr>
-          <w:rFonts w:ascii="Formal436 BT" w:hAnsi="Formal436 BT"/>
-          <w:b/>
+        <w:t>Lore:</w:t>
+      </w:r>
+      <w:r>
+        <w:rPr>
+          <w:rFonts w:asciiTheme="majorHAnsi" w:hAnsiTheme="majorHAnsi"/>
+        </w:rPr>
+        <w:t xml:space="preserve"> Warriors of the Snake Tribe, who favor the spear and are known for their cold eyes and sibilant battle chants. Only seasoned warriors may apply to the spear the techniques of the Snake-a patient teacher that reminds us that all foes can be defeated in time. These are lessons learned from the many dangerous pit vipers that breed among the steppes surrounding Mount Arreat.</w:t>
+      </w:r>
+    </w:p>
+    <w:p>
+      <w:pPr>
+        <w:spacing w:after="0" w:line="240" w:lineRule="auto"/>
+        <w:rPr>
+          <w:rFonts w:asciiTheme="majorHAnsi" w:hAnsiTheme="majorHAnsi"/>
+        </w:rPr>
+      </w:pPr>
+    </w:p>
+    <w:p>
+      <w:pPr>
+        <w:spacing w:after="0" w:line="240" w:lineRule="auto"/>
+        <w:rPr>
+          <w:rFonts w:asciiTheme="majorHAnsi" w:hAnsiTheme="majorHAnsi"/>
+        </w:rPr>
+      </w:pPr>
+      <w:r>
+        <w:rPr>
+          <w:rFonts w:ascii="Formal436 BT" w:hAnsi="Formal436 BT"/>
+          <w:b/>
+        </w:rPr>
+        <w:t>Skill Name:</w:t>
+      </w:r>
+      <w:r>
+        <w:rPr>
+          <w:rFonts w:asciiTheme="majorHAnsi" w:hAnsiTheme="majorHAnsi"/>
+        </w:rPr>
+        <w:t xml:space="preserve"> </w:t>
+      </w:r>
+      <w:r>
+        <w:rPr>
+          <w:rFonts w:asciiTheme="majorHAnsi" w:hAnsiTheme="majorHAnsi"/>
           <w:noProof/>
         </w:rPr>
         <w:drawing>
@@ -5175,8 +4934,7 @@
       </w:r>
       <w:r>
         <w:rPr>
-          <w:rFonts w:ascii="Formal436 BT" w:hAnsi="Formal436 BT"/>
-          <w:b/>
+          <w:rFonts w:asciiTheme="majorHAnsi" w:hAnsiTheme="majorHAnsi"/>
         </w:rPr>
         <w:t>Increased Stamina</w:t>
       </w:r>
@@ -5235,15 +4993,28 @@
           <w:rFonts w:ascii="Formal436 BT" w:hAnsi="Formal436 BT"/>
           <w:b/>
         </w:rPr>
-        <w:lastRenderedPageBreak/>
-        <w:t>Details</w:t>
-      </w:r>
-      <w:r>
-        <w:rPr>
-          <w:rFonts w:ascii="Formal436 BT" w:hAnsi="Formal436 BT"/>
-          <w:b/>
-        </w:rPr>
-        <w:t>:</w:t>
+        <w:t>Synergies:</w:t>
+      </w:r>
+      <w:r>
+        <w:rPr>
+          <w:rFonts w:asciiTheme="majorHAnsi" w:hAnsiTheme="majorHAnsi"/>
+        </w:rPr>
+        <w:t xml:space="preserve"> None</w:t>
+      </w:r>
+    </w:p>
+    <w:p>
+      <w:pPr>
+        <w:spacing w:after="0" w:line="240" w:lineRule="auto"/>
+        <w:rPr>
+          <w:rFonts w:asciiTheme="majorHAnsi" w:hAnsiTheme="majorHAnsi"/>
+        </w:rPr>
+      </w:pPr>
+      <w:r>
+        <w:rPr>
+          <w:rFonts w:ascii="Formal436 BT" w:hAnsi="Formal436 BT"/>
+          <w:b/>
+        </w:rPr>
+        <w:t>Details:</w:t>
       </w:r>
       <w:r>
         <w:rPr>
@@ -5291,14 +5062,25 @@
       <w:pPr>
         <w:spacing w:after="0" w:line="240" w:lineRule="auto"/>
         <w:rPr>
-          <w:rFonts w:ascii="Formal436 BT" w:hAnsi="Formal436 BT"/>
-          <w:b/>
-        </w:rPr>
-      </w:pPr>
-      <w:r>
-        <w:rPr>
-          <w:rFonts w:ascii="Formal436 BT" w:hAnsi="Formal436 BT"/>
-          <w:b/>
+          <w:rFonts w:asciiTheme="majorHAnsi" w:hAnsiTheme="majorHAnsi"/>
+        </w:rPr>
+      </w:pPr>
+      <w:r>
+        <w:rPr>
+          <w:rFonts w:ascii="Formal436 BT" w:hAnsi="Formal436 BT"/>
+          <w:b/>
+        </w:rPr>
+        <w:t>Skill Name:</w:t>
+      </w:r>
+      <w:r>
+        <w:rPr>
+          <w:rFonts w:asciiTheme="majorHAnsi" w:hAnsiTheme="majorHAnsi"/>
+        </w:rPr>
+        <w:t xml:space="preserve"> </w:t>
+      </w:r>
+      <w:r>
+        <w:rPr>
+          <w:rFonts w:asciiTheme="majorHAnsi" w:hAnsiTheme="majorHAnsi"/>
           <w:noProof/>
         </w:rPr>
         <w:drawing>
@@ -5365,8 +5147,7 @@
       </w:r>
       <w:r>
         <w:rPr>
-          <w:rFonts w:ascii="Formal436 BT" w:hAnsi="Formal436 BT"/>
-          <w:b/>
+          <w:rFonts w:asciiTheme="majorHAnsi" w:hAnsiTheme="majorHAnsi"/>
         </w:rPr>
         <w:t>Iron Skin</w:t>
       </w:r>
@@ -5425,14 +5206,29 @@
           <w:rFonts w:ascii="Formal436 BT" w:hAnsi="Formal436 BT"/>
           <w:b/>
         </w:rPr>
-        <w:t>Details</w:t>
-      </w:r>
-      <w:r>
-        <w:rPr>
-          <w:rFonts w:ascii="Formal436 BT" w:hAnsi="Formal436 BT"/>
-          <w:b/>
-        </w:rPr>
-        <w:t>:</w:t>
+        <w:t>Synergies:</w:t>
+      </w:r>
+      <w:r>
+        <w:rPr>
+          <w:rFonts w:asciiTheme="majorHAnsi" w:hAnsiTheme="majorHAnsi"/>
+        </w:rPr>
+        <w:t xml:space="preserve"> None</w:t>
+      </w:r>
+    </w:p>
+    <w:p>
+      <w:pPr>
+        <w:spacing w:after="0" w:line="240" w:lineRule="auto"/>
+        <w:rPr>
+          <w:rFonts w:asciiTheme="majorHAnsi" w:hAnsiTheme="majorHAnsi"/>
+        </w:rPr>
+      </w:pPr>
+      <w:r>
+        <w:rPr>
+          <w:rFonts w:ascii="Formal436 BT" w:hAnsi="Formal436 BT"/>
+          <w:b/>
+        </w:rPr>
+        <w:lastRenderedPageBreak/>
+        <w:t>Details:</w:t>
       </w:r>
       <w:r>
         <w:rPr>
@@ -5459,35 +5255,40 @@
         <w:rPr>
           <w:rFonts w:asciiTheme="majorHAnsi" w:hAnsiTheme="majorHAnsi"/>
         </w:rPr>
+        <w:t xml:space="preserve"> The harsh grasslands of their homeland offer the Barbarian people little refuge from the elements. Constant prolonged exposure to the sun, wind, rain and other elements has toughened their skin to the resilience of natural leather.</w:t>
+      </w:r>
+    </w:p>
+    <w:p>
+      <w:pPr>
+        <w:spacing w:after="0" w:line="240" w:lineRule="auto"/>
+        <w:rPr>
+          <w:rFonts w:asciiTheme="majorHAnsi" w:hAnsiTheme="majorHAnsi"/>
+        </w:rPr>
+      </w:pPr>
+    </w:p>
+    <w:p>
+      <w:pPr>
+        <w:spacing w:after="0" w:line="240" w:lineRule="auto"/>
+        <w:rPr>
+          <w:rFonts w:asciiTheme="majorHAnsi" w:hAnsiTheme="majorHAnsi"/>
+        </w:rPr>
+      </w:pPr>
+      <w:r>
+        <w:rPr>
+          <w:rFonts w:ascii="Formal436 BT" w:hAnsi="Formal436 BT"/>
+          <w:b/>
+        </w:rPr>
+        <w:t>Skill Name:</w:t>
+      </w:r>
+      <w:r>
+        <w:rPr>
+          <w:rFonts w:asciiTheme="majorHAnsi" w:hAnsiTheme="majorHAnsi"/>
+        </w:rPr>
         <w:t xml:space="preserve"> </w:t>
       </w:r>
       <w:r>
         <w:rPr>
           <w:rFonts w:asciiTheme="majorHAnsi" w:hAnsiTheme="majorHAnsi"/>
-        </w:rPr>
-        <w:t>The harsh grasslands of their homeland offer the Barbarian people little refuge from the elements. Constant prolonged exposure to the sun, wind, rain and other elements has toughened their skin to the resilience of natural leather.</w:t>
-      </w:r>
-    </w:p>
-    <w:p>
-      <w:pPr>
-        <w:spacing w:after="0" w:line="240" w:lineRule="auto"/>
-        <w:rPr>
-          <w:rFonts w:asciiTheme="majorHAnsi" w:hAnsiTheme="majorHAnsi"/>
-        </w:rPr>
-      </w:pPr>
-    </w:p>
-    <w:p>
-      <w:pPr>
-        <w:spacing w:after="0" w:line="240" w:lineRule="auto"/>
-        <w:rPr>
-          <w:rFonts w:ascii="Formal436 BT" w:hAnsi="Formal436 BT"/>
-          <w:b/>
-        </w:rPr>
-      </w:pPr>
-      <w:r>
-        <w:rPr>
-          <w:rFonts w:ascii="Formal436 BT" w:hAnsi="Formal436 BT"/>
-          <w:b/>
           <w:noProof/>
         </w:rPr>
         <w:drawing>
@@ -5554,8 +5355,7 @@
       </w:r>
       <w:r>
         <w:rPr>
-          <w:rFonts w:ascii="Formal436 BT" w:hAnsi="Formal436 BT"/>
-          <w:b/>
+          <w:rFonts w:asciiTheme="majorHAnsi" w:hAnsiTheme="majorHAnsi"/>
         </w:rPr>
         <w:t>Increased Speed</w:t>
       </w:r>
@@ -5614,13 +5414,34 @@
           <w:rFonts w:ascii="Formal436 BT" w:hAnsi="Formal436 BT"/>
           <w:b/>
         </w:rPr>
-        <w:t>Details</w:t>
-      </w:r>
-      <w:r>
-        <w:rPr>
-          <w:rFonts w:asciiTheme="majorHAnsi" w:hAnsiTheme="majorHAnsi"/>
-        </w:rPr>
-        <w:t xml:space="preserve">: </w:t>
+        <w:t>Synergies:</w:t>
+      </w:r>
+      <w:r>
+        <w:rPr>
+          <w:rFonts w:asciiTheme="majorHAnsi" w:hAnsiTheme="majorHAnsi"/>
+        </w:rPr>
+        <w:t xml:space="preserve"> None</w:t>
+      </w:r>
+    </w:p>
+    <w:p>
+      <w:pPr>
+        <w:spacing w:after="0" w:line="240" w:lineRule="auto"/>
+        <w:rPr>
+          <w:rFonts w:asciiTheme="majorHAnsi" w:hAnsiTheme="majorHAnsi"/>
+        </w:rPr>
+      </w:pPr>
+      <w:r>
+        <w:rPr>
+          <w:rFonts w:ascii="Formal436 BT" w:hAnsi="Formal436 BT"/>
+          <w:b/>
+        </w:rPr>
+        <w:t>Details:</w:t>
+      </w:r>
+      <w:r>
+        <w:rPr>
+          <w:rFonts w:asciiTheme="majorHAnsi" w:hAnsiTheme="majorHAnsi"/>
+        </w:rPr>
+        <w:t xml:space="preserve"> </w:t>
       </w:r>
       <w:r>
         <w:rPr>
@@ -5662,14 +5483,25 @@
       <w:pPr>
         <w:spacing w:after="0" w:line="240" w:lineRule="auto"/>
         <w:rPr>
-          <w:rFonts w:ascii="Formal436 BT" w:hAnsi="Formal436 BT"/>
-          <w:b/>
-        </w:rPr>
-      </w:pPr>
-      <w:r>
-        <w:rPr>
-          <w:rFonts w:ascii="Formal436 BT" w:hAnsi="Formal436 BT"/>
-          <w:b/>
+          <w:rFonts w:asciiTheme="majorHAnsi" w:hAnsiTheme="majorHAnsi"/>
+        </w:rPr>
+      </w:pPr>
+      <w:r>
+        <w:rPr>
+          <w:rFonts w:ascii="Formal436 BT" w:hAnsi="Formal436 BT"/>
+          <w:b/>
+        </w:rPr>
+        <w:t>Skill Name:</w:t>
+      </w:r>
+      <w:r>
+        <w:rPr>
+          <w:rFonts w:asciiTheme="majorHAnsi" w:hAnsiTheme="majorHAnsi"/>
+        </w:rPr>
+        <w:t xml:space="preserve"> </w:t>
+      </w:r>
+      <w:r>
+        <w:rPr>
+          <w:rFonts w:asciiTheme="majorHAnsi" w:hAnsiTheme="majorHAnsi"/>
           <w:noProof/>
         </w:rPr>
         <w:drawing>
@@ -5736,8 +5568,7 @@
       </w:r>
       <w:r>
         <w:rPr>
-          <w:rFonts w:ascii="Formal436 BT" w:hAnsi="Formal436 BT"/>
-          <w:b/>
+          <w:rFonts w:asciiTheme="majorHAnsi" w:hAnsiTheme="majorHAnsi"/>
         </w:rPr>
         <w:t>Natural Resistance</w:t>
       </w:r>
@@ -5796,14 +5627,28 @@
           <w:rFonts w:ascii="Formal436 BT" w:hAnsi="Formal436 BT"/>
           <w:b/>
         </w:rPr>
-        <w:t>Details</w:t>
-      </w:r>
-      <w:r>
-        <w:rPr>
-          <w:rFonts w:ascii="Formal436 BT" w:hAnsi="Formal436 BT"/>
-          <w:b/>
-        </w:rPr>
-        <w:t>:</w:t>
+        <w:t>Synergies:</w:t>
+      </w:r>
+      <w:r>
+        <w:rPr>
+          <w:rFonts w:asciiTheme="majorHAnsi" w:hAnsiTheme="majorHAnsi"/>
+        </w:rPr>
+        <w:t xml:space="preserve"> None</w:t>
+      </w:r>
+    </w:p>
+    <w:p>
+      <w:pPr>
+        <w:spacing w:after="0" w:line="240" w:lineRule="auto"/>
+        <w:rPr>
+          <w:rFonts w:asciiTheme="majorHAnsi" w:hAnsiTheme="majorHAnsi"/>
+        </w:rPr>
+      </w:pPr>
+      <w:r>
+        <w:rPr>
+          <w:rFonts w:ascii="Formal436 BT" w:hAnsi="Formal436 BT"/>
+          <w:b/>
+        </w:rPr>
+        <w:t>Details:</w:t>
       </w:r>
       <w:r>
         <w:rPr>
@@ -5864,19 +5709,25 @@
           <w:rFonts w:asciiTheme="majorHAnsi" w:hAnsiTheme="majorHAnsi"/>
         </w:rPr>
       </w:pPr>
-    </w:p>
-    <w:p>
-      <w:pPr>
-        <w:spacing w:after="0" w:line="240" w:lineRule="auto"/>
-        <w:rPr>
-          <w:rFonts w:asciiTheme="majorHAnsi" w:hAnsiTheme="majorHAnsi"/>
-        </w:rPr>
-      </w:pPr>
-      <w:r>
-        <w:rPr>
-          <w:rFonts w:asciiTheme="majorHAnsi" w:hAnsiTheme="majorHAnsi"/>
-        </w:rPr>
-        <w:t xml:space="preserve">The Barbarian's Warcries are among the most powerful support skills in the game. Virtually all Barbarians max out Battle Orders for the huge hit point bonus, and Shout </w:t>
+      <w:r>
+        <w:rPr>
+          <w:rFonts w:asciiTheme="majorHAnsi" w:hAnsiTheme="majorHAnsi"/>
+        </w:rPr>
+        <w:t xml:space="preserve">The Barbarian's </w:t>
+      </w:r>
+      <w:proofErr w:type="spellStart"/>
+      <w:r>
+        <w:rPr>
+          <w:rFonts w:asciiTheme="majorHAnsi" w:hAnsiTheme="majorHAnsi"/>
+        </w:rPr>
+        <w:t>Warcries</w:t>
+      </w:r>
+      <w:proofErr w:type="spellEnd"/>
+      <w:r>
+        <w:rPr>
+          <w:rFonts w:asciiTheme="majorHAnsi" w:hAnsiTheme="majorHAnsi"/>
+        </w:rPr>
+        <w:t xml:space="preserve"> are among the most powerful support skills in the game. Virtually all Barbarians max out Battle Orders for the huge hit point bonus, and Shout </w:t>
       </w:r>
       <w:proofErr w:type="gramStart"/>
       <w:r>
@@ -5905,17 +5756,27 @@
       <w:pPr>
         <w:spacing w:after="0" w:line="240" w:lineRule="auto"/>
         <w:rPr>
-          <w:rFonts w:ascii="Formal436 BT" w:hAnsi="Formal436 BT"/>
-          <w:b/>
-        </w:rPr>
-      </w:pPr>
-      <w:r>
-        <w:rPr>
-          <w:rFonts w:ascii="Formal436 BT" w:hAnsi="Formal436 BT"/>
-          <w:b/>
+          <w:rFonts w:asciiTheme="majorHAnsi" w:hAnsiTheme="majorHAnsi"/>
+        </w:rPr>
+      </w:pPr>
+      <w:r>
+        <w:rPr>
+          <w:rFonts w:ascii="Formal436 BT" w:hAnsi="Formal436 BT"/>
+          <w:b/>
+        </w:rPr>
+        <w:t>Skill Name:</w:t>
+      </w:r>
+      <w:r>
+        <w:rPr>
+          <w:rFonts w:asciiTheme="majorHAnsi" w:hAnsiTheme="majorHAnsi"/>
+        </w:rPr>
+        <w:t xml:space="preserve"> </w:t>
+      </w:r>
+      <w:r>
+        <w:rPr>
+          <w:rFonts w:asciiTheme="majorHAnsi" w:hAnsiTheme="majorHAnsi"/>
           <w:noProof/>
         </w:rPr>
-        <w:lastRenderedPageBreak/>
         <w:drawing>
           <wp:anchor distT="0" distB="0" distL="114300" distR="114300" simplePos="0" relativeHeight="251679744" behindDoc="0" locked="0" layoutInCell="1" allowOverlap="1">
             <wp:simplePos x="0" y="0"/>
@@ -5980,8 +5841,7 @@
       </w:r>
       <w:r>
         <w:rPr>
-          <w:rFonts w:ascii="Formal436 BT" w:hAnsi="Formal436 BT"/>
-          <w:b/>
+          <w:rFonts w:asciiTheme="majorHAnsi" w:hAnsiTheme="majorHAnsi"/>
         </w:rPr>
         <w:t>Howl</w:t>
       </w:r>
@@ -6040,13 +5900,13 @@
           <w:rFonts w:ascii="Formal436 BT" w:hAnsi="Formal436 BT"/>
           <w:b/>
         </w:rPr>
-        <w:t>Synergies</w:t>
-      </w:r>
-      <w:r>
-        <w:rPr>
-          <w:rFonts w:asciiTheme="majorHAnsi" w:hAnsiTheme="majorHAnsi"/>
-        </w:rPr>
-        <w:t>: None</w:t>
+        <w:t>Synergies:</w:t>
+      </w:r>
+      <w:r>
+        <w:rPr>
+          <w:rFonts w:asciiTheme="majorHAnsi" w:hAnsiTheme="majorHAnsi"/>
+        </w:rPr>
+        <w:t xml:space="preserve"> None</w:t>
       </w:r>
     </w:p>
     <w:p>
@@ -6115,23 +5975,34 @@
       <w:pPr>
         <w:spacing w:after="0" w:line="240" w:lineRule="auto"/>
         <w:rPr>
-          <w:rFonts w:ascii="Formal436 BT" w:hAnsi="Formal436 BT"/>
-          <w:b/>
-        </w:rPr>
-      </w:pPr>
-    </w:p>
-    <w:p>
-      <w:pPr>
-        <w:spacing w:after="0" w:line="240" w:lineRule="auto"/>
-        <w:rPr>
-          <w:rFonts w:ascii="Formal436 BT" w:hAnsi="Formal436 BT"/>
-          <w:b/>
-        </w:rPr>
-      </w:pPr>
-      <w:r>
-        <w:rPr>
-          <w:rFonts w:ascii="Formal436 BT" w:hAnsi="Formal436 BT"/>
-          <w:b/>
+          <w:rFonts w:asciiTheme="majorHAnsi" w:hAnsiTheme="majorHAnsi"/>
+        </w:rPr>
+      </w:pPr>
+    </w:p>
+    <w:p>
+      <w:pPr>
+        <w:spacing w:after="0" w:line="240" w:lineRule="auto"/>
+        <w:rPr>
+          <w:rFonts w:asciiTheme="majorHAnsi" w:hAnsiTheme="majorHAnsi"/>
+        </w:rPr>
+      </w:pPr>
+      <w:r>
+        <w:rPr>
+          <w:rFonts w:ascii="Formal436 BT" w:hAnsi="Formal436 BT"/>
+          <w:b/>
+        </w:rPr>
+        <w:lastRenderedPageBreak/>
+        <w:t>Skill Name:</w:t>
+      </w:r>
+      <w:r>
+        <w:rPr>
+          <w:rFonts w:asciiTheme="majorHAnsi" w:hAnsiTheme="majorHAnsi"/>
+        </w:rPr>
+        <w:t xml:space="preserve"> </w:t>
+      </w:r>
+      <w:r>
+        <w:rPr>
+          <w:rFonts w:asciiTheme="majorHAnsi" w:hAnsiTheme="majorHAnsi"/>
           <w:noProof/>
         </w:rPr>
         <w:drawing>
@@ -6198,8 +6069,7 @@
       </w:r>
       <w:r>
         <w:rPr>
-          <w:rFonts w:ascii="Formal436 BT" w:hAnsi="Formal436 BT"/>
-          <w:b/>
+          <w:rFonts w:asciiTheme="majorHAnsi" w:hAnsiTheme="majorHAnsi"/>
         </w:rPr>
         <w:t>Find Potion</w:t>
       </w:r>
@@ -6216,13 +6086,13 @@
           <w:rFonts w:ascii="Formal436 BT" w:hAnsi="Formal436 BT"/>
           <w:b/>
         </w:rPr>
-        <w:t>Required Level</w:t>
-      </w:r>
-      <w:r>
-        <w:rPr>
-          <w:rFonts w:asciiTheme="majorHAnsi" w:hAnsiTheme="majorHAnsi"/>
-        </w:rPr>
-        <w:t>: 1</w:t>
+        <w:t>Required Level:</w:t>
+      </w:r>
+      <w:r>
+        <w:rPr>
+          <w:rFonts w:asciiTheme="majorHAnsi" w:hAnsiTheme="majorHAnsi"/>
+        </w:rPr>
+        <w:t xml:space="preserve"> 1</w:t>
       </w:r>
     </w:p>
     <w:p>
@@ -6333,14 +6203,25 @@
       <w:pPr>
         <w:spacing w:after="0" w:line="240" w:lineRule="auto"/>
         <w:rPr>
-          <w:rFonts w:ascii="Formal436 BT" w:hAnsi="Formal436 BT"/>
-          <w:b/>
-        </w:rPr>
-      </w:pPr>
-      <w:r>
-        <w:rPr>
-          <w:rFonts w:ascii="Formal436 BT" w:hAnsi="Formal436 BT"/>
-          <w:b/>
+          <w:rFonts w:asciiTheme="majorHAnsi" w:hAnsiTheme="majorHAnsi"/>
+        </w:rPr>
+      </w:pPr>
+      <w:r>
+        <w:rPr>
+          <w:rFonts w:ascii="Formal436 BT" w:hAnsi="Formal436 BT"/>
+          <w:b/>
+        </w:rPr>
+        <w:t>Skill Name:</w:t>
+      </w:r>
+      <w:r>
+        <w:rPr>
+          <w:rFonts w:asciiTheme="majorHAnsi" w:hAnsiTheme="majorHAnsi"/>
+        </w:rPr>
+        <w:t xml:space="preserve"> </w:t>
+      </w:r>
+      <w:r>
+        <w:rPr>
+          <w:rFonts w:asciiTheme="majorHAnsi" w:hAnsiTheme="majorHAnsi"/>
           <w:noProof/>
         </w:rPr>
         <w:drawing>
@@ -6407,8 +6288,7 @@
       </w:r>
       <w:r>
         <w:rPr>
-          <w:rFonts w:ascii="Formal436 BT" w:hAnsi="Formal436 BT"/>
-          <w:b/>
+          <w:rFonts w:asciiTheme="majorHAnsi" w:hAnsiTheme="majorHAnsi"/>
         </w:rPr>
         <w:t>Taunt</w:t>
       </w:r>
@@ -6536,14 +6416,25 @@
       <w:pPr>
         <w:spacing w:after="0" w:line="240" w:lineRule="auto"/>
         <w:rPr>
-          <w:rFonts w:ascii="Formal436 BT" w:hAnsi="Formal436 BT"/>
-          <w:b/>
-        </w:rPr>
-      </w:pPr>
-      <w:r>
-        <w:rPr>
-          <w:rFonts w:ascii="Formal436 BT" w:hAnsi="Formal436 BT"/>
-          <w:b/>
+          <w:rFonts w:asciiTheme="majorHAnsi" w:hAnsiTheme="majorHAnsi"/>
+        </w:rPr>
+      </w:pPr>
+      <w:r>
+        <w:rPr>
+          <w:rFonts w:ascii="Formal436 BT" w:hAnsi="Formal436 BT"/>
+          <w:b/>
+        </w:rPr>
+        <w:t>Skill Name:</w:t>
+      </w:r>
+      <w:r>
+        <w:rPr>
+          <w:rFonts w:asciiTheme="majorHAnsi" w:hAnsiTheme="majorHAnsi"/>
+        </w:rPr>
+        <w:t xml:space="preserve"> </w:t>
+      </w:r>
+      <w:r>
+        <w:rPr>
+          <w:rFonts w:asciiTheme="majorHAnsi" w:hAnsiTheme="majorHAnsi"/>
           <w:noProof/>
         </w:rPr>
         <w:drawing>
@@ -6610,8 +6501,7 @@
       </w:r>
       <w:r>
         <w:rPr>
-          <w:rFonts w:ascii="Formal436 BT" w:hAnsi="Formal436 BT"/>
-          <w:b/>
+          <w:rFonts w:asciiTheme="majorHAnsi" w:hAnsiTheme="majorHAnsi"/>
         </w:rPr>
         <w:t>Shout</w:t>
       </w:r>
@@ -6662,8 +6552,7 @@
       <w:pPr>
         <w:spacing w:after="0" w:line="240" w:lineRule="auto"/>
         <w:rPr>
-          <w:rFonts w:ascii="Formal436 BT" w:hAnsi="Formal436 BT"/>
-          <w:b/>
+          <w:rFonts w:asciiTheme="majorHAnsi" w:hAnsiTheme="majorHAnsi"/>
         </w:rPr>
       </w:pPr>
       <w:r>
@@ -6677,166 +6566,94 @@
         <w:rPr>
           <w:rFonts w:asciiTheme="majorHAnsi" w:hAnsiTheme="majorHAnsi"/>
         </w:rPr>
+        <w:t xml:space="preserve"> Battle Orders</w:t>
+      </w:r>
+      <w:r>
+        <w:rPr>
+          <w:rFonts w:asciiTheme="majorHAnsi" w:hAnsiTheme="majorHAnsi"/>
+        </w:rPr>
+        <w:t>, Battle Command</w:t>
+      </w:r>
+    </w:p>
+    <w:p>
+      <w:pPr>
+        <w:spacing w:after="0" w:line="240" w:lineRule="auto"/>
+        <w:rPr>
+          <w:rFonts w:asciiTheme="majorHAnsi" w:hAnsiTheme="majorHAnsi"/>
+        </w:rPr>
+      </w:pPr>
+      <w:r>
+        <w:rPr>
+          <w:rFonts w:ascii="Formal436 BT" w:hAnsi="Formal436 BT"/>
+          <w:b/>
+        </w:rPr>
+        <w:t>Details:</w:t>
+      </w:r>
+      <w:r>
+        <w:rPr>
+          <w:rFonts w:asciiTheme="majorHAnsi" w:hAnsiTheme="majorHAnsi"/>
+        </w:rPr>
+        <w:t xml:space="preserve"> "Alert your party of impending danger, raising your and their defense ratings". This war cry provides an Aura-like defense bonus to any friendl</w:t>
+      </w:r>
+      <w:r>
+        <w:rPr>
+          <w:rFonts w:asciiTheme="majorHAnsi" w:hAnsiTheme="majorHAnsi"/>
+        </w:rPr>
+        <w:t>y character or minion in range.</w:t>
+      </w:r>
+    </w:p>
+    <w:p>
+      <w:pPr>
+        <w:spacing w:after="0" w:line="240" w:lineRule="auto"/>
+        <w:rPr>
+          <w:rFonts w:asciiTheme="majorHAnsi" w:hAnsiTheme="majorHAnsi"/>
+        </w:rPr>
+      </w:pPr>
+      <w:r>
+        <w:rPr>
+          <w:rFonts w:ascii="Formal436 BT" w:hAnsi="Formal436 BT"/>
+          <w:b/>
+        </w:rPr>
+        <w:t>Lore:</w:t>
+      </w:r>
+      <w:r>
+        <w:rPr>
+          <w:rFonts w:asciiTheme="majorHAnsi" w:hAnsiTheme="majorHAnsi"/>
+        </w:rPr>
+        <w:t xml:space="preserve"> Barbarian warriors are born to command in battle. When a warrior learns this skill he can raise his voice above the din of combat to shout warnings of impending blows to his comrades in arms. This will alert them in time to allow them to guard against the incoming attack.</w:t>
+      </w:r>
+    </w:p>
+    <w:p>
+      <w:pPr>
+        <w:spacing w:after="0" w:line="240" w:lineRule="auto"/>
+        <w:rPr>
+          <w:rFonts w:asciiTheme="majorHAnsi" w:hAnsiTheme="majorHAnsi"/>
+        </w:rPr>
+      </w:pPr>
+    </w:p>
+    <w:p>
+      <w:pPr>
+        <w:spacing w:after="0" w:line="240" w:lineRule="auto"/>
+        <w:rPr>
+          <w:rFonts w:asciiTheme="majorHAnsi" w:hAnsiTheme="majorHAnsi"/>
+        </w:rPr>
+      </w:pPr>
+      <w:r>
+        <w:rPr>
+          <w:rFonts w:ascii="Formal436 BT" w:hAnsi="Formal436 BT"/>
+          <w:b/>
+        </w:rPr>
+        <w:t>Skill Name:</w:t>
+      </w:r>
+      <w:r>
+        <w:rPr>
+          <w:rFonts w:asciiTheme="majorHAnsi" w:hAnsiTheme="majorHAnsi"/>
+        </w:rPr>
         <w:t xml:space="preserve"> </w:t>
       </w:r>
       <w:r>
         <w:rPr>
           <w:rFonts w:asciiTheme="majorHAnsi" w:hAnsiTheme="majorHAnsi"/>
-        </w:rPr>
-        <w:t xml:space="preserve"> R</w:t>
-      </w:r>
-      <w:r>
-        <w:rPr>
-          <w:rFonts w:asciiTheme="majorHAnsi" w:hAnsiTheme="majorHAnsi"/>
-        </w:rPr>
-        <w:t>eceives the following</w:t>
-      </w:r>
-      <w:r>
-        <w:rPr>
-          <w:rFonts w:asciiTheme="majorHAnsi" w:hAnsiTheme="majorHAnsi"/>
-        </w:rPr>
-        <w:t xml:space="preserve"> bonuses from</w:t>
-      </w:r>
-    </w:p>
-    <w:p>
-      <w:pPr>
-        <w:spacing w:after="0" w:line="240" w:lineRule="auto"/>
-        <w:rPr>
-          <w:rFonts w:asciiTheme="majorHAnsi" w:hAnsiTheme="majorHAnsi"/>
-        </w:rPr>
-      </w:pPr>
-      <w:r>
-        <w:rPr>
-          <w:rFonts w:ascii="Formal436 BT" w:hAnsi="Formal436 BT"/>
-          <w:b/>
-        </w:rPr>
-        <w:t>Battle Orders:</w:t>
-      </w:r>
-      <w:r>
-        <w:rPr>
-          <w:rFonts w:asciiTheme="majorHAnsi" w:hAnsiTheme="majorHAnsi"/>
-        </w:rPr>
-        <w:t xml:space="preserve"> +5 Seconds </w:t>
-      </w:r>
-      <w:proofErr w:type="gramStart"/>
-      <w:r>
-        <w:rPr>
-          <w:rFonts w:asciiTheme="majorHAnsi" w:hAnsiTheme="majorHAnsi"/>
-        </w:rPr>
-        <w:t>Per</w:t>
-      </w:r>
-      <w:proofErr w:type="gramEnd"/>
-      <w:r>
-        <w:rPr>
-          <w:rFonts w:asciiTheme="majorHAnsi" w:hAnsiTheme="majorHAnsi"/>
-        </w:rPr>
-        <w:t xml:space="preserve"> Level</w:t>
-      </w:r>
-    </w:p>
-    <w:p>
-      <w:pPr>
-        <w:spacing w:after="0" w:line="240" w:lineRule="auto"/>
-        <w:rPr>
-          <w:rFonts w:asciiTheme="majorHAnsi" w:hAnsiTheme="majorHAnsi"/>
-        </w:rPr>
-      </w:pPr>
-      <w:r>
-        <w:rPr>
-          <w:rFonts w:ascii="Formal436 BT" w:hAnsi="Formal436 BT"/>
-          <w:b/>
-        </w:rPr>
-        <w:t>Battle Command:</w:t>
-      </w:r>
-      <w:r>
-        <w:rPr>
-          <w:rFonts w:asciiTheme="majorHAnsi" w:hAnsiTheme="majorHAnsi"/>
-        </w:rPr>
-        <w:t xml:space="preserve"> +5 Seconds </w:t>
-      </w:r>
-      <w:proofErr w:type="gramStart"/>
-      <w:r>
-        <w:rPr>
-          <w:rFonts w:asciiTheme="majorHAnsi" w:hAnsiTheme="majorHAnsi"/>
-        </w:rPr>
-        <w:t>Per</w:t>
-      </w:r>
-      <w:proofErr w:type="gramEnd"/>
-      <w:r>
-        <w:rPr>
-          <w:rFonts w:asciiTheme="majorHAnsi" w:hAnsiTheme="majorHAnsi"/>
-        </w:rPr>
-        <w:t xml:space="preserve"> Level</w:t>
-      </w:r>
-    </w:p>
-    <w:p>
-      <w:pPr>
-        <w:spacing w:after="0" w:line="240" w:lineRule="auto"/>
-        <w:rPr>
-          <w:rFonts w:asciiTheme="majorHAnsi" w:hAnsiTheme="majorHAnsi"/>
-        </w:rPr>
-      </w:pPr>
-      <w:r>
-        <w:rPr>
-          <w:rFonts w:ascii="Formal436 BT" w:hAnsi="Formal436 BT"/>
-          <w:b/>
-        </w:rPr>
-        <w:t>Details:</w:t>
-      </w:r>
-      <w:r>
-        <w:rPr>
-          <w:rFonts w:asciiTheme="majorHAnsi" w:hAnsiTheme="majorHAnsi"/>
-        </w:rPr>
-        <w:t xml:space="preserve"> "Alert your party of impending danger, raising your and their defense ratings". This war cry provides an Aura-like defense bonus to any friendl</w:t>
-      </w:r>
-      <w:r>
-        <w:rPr>
-          <w:rFonts w:asciiTheme="majorHAnsi" w:hAnsiTheme="majorHAnsi"/>
-        </w:rPr>
-        <w:t>y character or minion in range.</w:t>
-      </w:r>
-    </w:p>
-    <w:p>
-      <w:pPr>
-        <w:spacing w:after="0" w:line="240" w:lineRule="auto"/>
-        <w:rPr>
-          <w:rFonts w:asciiTheme="majorHAnsi" w:hAnsiTheme="majorHAnsi"/>
-        </w:rPr>
-      </w:pPr>
-      <w:r>
-        <w:rPr>
-          <w:rFonts w:ascii="Formal436 BT" w:hAnsi="Formal436 BT"/>
-          <w:b/>
-        </w:rPr>
-        <w:lastRenderedPageBreak/>
-        <w:t>Lore:</w:t>
-      </w:r>
-      <w:r>
-        <w:rPr>
-          <w:rFonts w:asciiTheme="majorHAnsi" w:hAnsiTheme="majorHAnsi"/>
-        </w:rPr>
-        <w:t xml:space="preserve"> Barbarian warriors are born to command in battle. When a warrior learns this skill he can raise his voice above the din of combat to shout warnings of impending blows to his comrades in arms. This will alert them in time to allow them to guard against the incoming attack.</w:t>
-      </w:r>
-    </w:p>
-    <w:p>
-      <w:pPr>
-        <w:spacing w:after="0" w:line="240" w:lineRule="auto"/>
-        <w:rPr>
-          <w:rFonts w:asciiTheme="majorHAnsi" w:hAnsiTheme="majorHAnsi"/>
-        </w:rPr>
-      </w:pPr>
-    </w:p>
-    <w:p>
-      <w:pPr>
-        <w:spacing w:after="0" w:line="240" w:lineRule="auto"/>
-        <w:rPr>
-          <w:rFonts w:ascii="Formal436 BT" w:hAnsi="Formal436 BT"/>
-          <w:b/>
-        </w:rPr>
-      </w:pPr>
-      <w:r>
-        <w:rPr>
-          <w:rFonts w:ascii="Formal436 BT" w:hAnsi="Formal436 BT"/>
-          <w:b/>
           <w:noProof/>
         </w:rPr>
         <w:drawing>
@@ -6903,8 +6720,7 @@
       </w:r>
       <w:r>
         <w:rPr>
-          <w:rFonts w:ascii="Formal436 BT" w:hAnsi="Formal436 BT"/>
-          <w:b/>
+          <w:rFonts w:asciiTheme="majorHAnsi" w:hAnsiTheme="majorHAnsi"/>
         </w:rPr>
         <w:t>Find Item</w:t>
       </w:r>
@@ -6998,12 +6814,49 @@
         </w:rPr>
         <w:t xml:space="preserve"> of some sort from a corpse. </w:t>
       </w:r>
-      <w:proofErr w:type="gramStart"/>
-      <w:r>
-        <w:rPr>
-          <w:rFonts w:asciiTheme="majorHAnsi" w:hAnsiTheme="majorHAnsi"/>
-        </w:rPr>
-        <w:t>An</w:t>
+    </w:p>
+    <w:p>
+      <w:pPr>
+        <w:spacing w:after="0" w:line="240" w:lineRule="auto"/>
+        <w:rPr>
+          <w:rFonts w:asciiTheme="majorHAnsi" w:hAnsiTheme="majorHAnsi"/>
+        </w:rPr>
+      </w:pPr>
+      <w:r>
+        <w:rPr>
+          <w:rFonts w:ascii="Formal436 BT" w:hAnsi="Formal436 BT"/>
+          <w:b/>
+        </w:rPr>
+        <w:t>Lore:</w:t>
+      </w:r>
+      <w:r>
+        <w:rPr>
+          <w:rFonts w:asciiTheme="majorHAnsi" w:hAnsiTheme="majorHAnsi"/>
+        </w:rPr>
+        <w:t xml:space="preserve"> To most people, searching the bodies of the recently slain is a distasteful chore. Quite happy with procuring whatever items are readily visible and moving on, most people often miss useful items. The Barbarian people have never had the luxury of abundance, and their harsh existence has taught them to scavenge every part of the dead for the items they need to survive. What use do the dead have of gold?</w:t>
+      </w:r>
+    </w:p>
+    <w:p>
+      <w:pPr>
+        <w:spacing w:after="0" w:line="240" w:lineRule="auto"/>
+        <w:rPr>
+          <w:rFonts w:asciiTheme="majorHAnsi" w:hAnsiTheme="majorHAnsi"/>
+        </w:rPr>
+      </w:pPr>
+    </w:p>
+    <w:p>
+      <w:pPr>
+        <w:spacing w:after="0" w:line="240" w:lineRule="auto"/>
+        <w:rPr>
+          <w:rFonts w:asciiTheme="majorHAnsi" w:hAnsiTheme="majorHAnsi"/>
+        </w:rPr>
+      </w:pPr>
+      <w:r>
+        <w:rPr>
+          <w:rFonts w:ascii="Formal436 BT" w:hAnsi="Formal436 BT"/>
+          <w:b/>
+        </w:rPr>
+        <w:t>Skill Name:</w:t>
       </w:r>
       <w:r>
         <w:rPr>
@@ -7014,94 +6867,6 @@
       <w:r>
         <w:rPr>
           <w:rFonts w:asciiTheme="majorHAnsi" w:hAnsiTheme="majorHAnsi"/>
-        </w:rPr>
-        <w:t>extremely powerful skill</w:t>
-      </w:r>
-      <w:r>
-        <w:rPr>
-          <w:rFonts w:asciiTheme="majorHAnsi" w:hAnsiTheme="majorHAnsi"/>
-        </w:rPr>
-        <w:t>,</w:t>
-      </w:r>
-      <w:r>
-        <w:rPr>
-          <w:rFonts w:asciiTheme="majorHAnsi" w:hAnsiTheme="majorHAnsi"/>
-        </w:rPr>
-        <w:t xml:space="preserve"> especially with good </w:t>
-      </w:r>
-      <w:r>
-        <w:rPr>
-          <w:rFonts w:asciiTheme="majorHAnsi" w:hAnsiTheme="majorHAnsi"/>
-        </w:rPr>
-        <w:t>“</w:t>
-      </w:r>
-      <w:r>
-        <w:rPr>
-          <w:rFonts w:asciiTheme="majorHAnsi" w:hAnsiTheme="majorHAnsi"/>
-        </w:rPr>
-        <w:t>Magic Find</w:t>
-      </w:r>
-      <w:r>
-        <w:rPr>
-          <w:rFonts w:asciiTheme="majorHAnsi" w:hAnsiTheme="majorHAnsi"/>
-        </w:rPr>
-        <w:t xml:space="preserve">” </w:t>
-      </w:r>
-      <w:r>
-        <w:rPr>
-          <w:rFonts w:asciiTheme="majorHAnsi" w:hAnsiTheme="majorHAnsi"/>
-        </w:rPr>
-        <w:t>on the Barbarian and half a doze</w:t>
-      </w:r>
-      <w:r>
-        <w:rPr>
-          <w:rFonts w:asciiTheme="majorHAnsi" w:hAnsiTheme="majorHAnsi"/>
-        </w:rPr>
-        <w:t>n or more points in the skill.</w:t>
-      </w:r>
-      <w:proofErr w:type="gramEnd"/>
-    </w:p>
-    <w:p>
-      <w:pPr>
-        <w:spacing w:after="0" w:line="240" w:lineRule="auto"/>
-        <w:rPr>
-          <w:rFonts w:asciiTheme="majorHAnsi" w:hAnsiTheme="majorHAnsi"/>
-        </w:rPr>
-      </w:pPr>
-      <w:r>
-        <w:rPr>
-          <w:rFonts w:ascii="Formal436 BT" w:hAnsi="Formal436 BT"/>
-          <w:b/>
-        </w:rPr>
-        <w:t>Lore:</w:t>
-      </w:r>
-      <w:r>
-        <w:rPr>
-          <w:rFonts w:asciiTheme="majorHAnsi" w:hAnsiTheme="majorHAnsi"/>
-        </w:rPr>
-        <w:t xml:space="preserve"> To most people, searching the bodies of the recently slain is a distasteful chore. Quite happy with procuring whatever items are readily visible and moving on, most people often miss useful items. The Barbarian people have never had the luxury of abundance, and their harsh existence has taught them to scavenge every part of the dead for the items they need to survive. What use do the dead have of gold?</w:t>
-      </w:r>
-    </w:p>
-    <w:p>
-      <w:pPr>
-        <w:spacing w:after="0" w:line="240" w:lineRule="auto"/>
-        <w:rPr>
-          <w:rFonts w:asciiTheme="majorHAnsi" w:hAnsiTheme="majorHAnsi"/>
-        </w:rPr>
-      </w:pPr>
-    </w:p>
-    <w:p>
-      <w:pPr>
-        <w:spacing w:after="0" w:line="240" w:lineRule="auto"/>
-        <w:rPr>
-          <w:rFonts w:ascii="Formal436 BT" w:hAnsi="Formal436 BT"/>
-          <w:b/>
-        </w:rPr>
-      </w:pPr>
-      <w:r>
-        <w:rPr>
-          <w:rFonts w:ascii="Formal436 BT" w:hAnsi="Formal436 BT"/>
-          <w:b/>
           <w:noProof/>
         </w:rPr>
         <w:drawing>
@@ -7168,8 +6933,7 @@
       </w:r>
       <w:r>
         <w:rPr>
-          <w:rFonts w:ascii="Formal436 BT" w:hAnsi="Formal436 BT"/>
-          <w:b/>
+          <w:rFonts w:asciiTheme="majorHAnsi" w:hAnsiTheme="majorHAnsi"/>
         </w:rPr>
         <w:t>Battle Cry</w:t>
       </w:r>
@@ -7186,6 +6950,7 @@
           <w:rFonts w:ascii="Formal436 BT" w:hAnsi="Formal436 BT"/>
           <w:b/>
         </w:rPr>
+        <w:lastRenderedPageBreak/>
         <w:t>Required Level:</w:t>
       </w:r>
       <w:r>
@@ -7297,14 +7062,25 @@
       <w:pPr>
         <w:spacing w:after="0" w:line="240" w:lineRule="auto"/>
         <w:rPr>
-          <w:rFonts w:ascii="Formal436 BT" w:hAnsi="Formal436 BT"/>
-          <w:b/>
-        </w:rPr>
-      </w:pPr>
-      <w:r>
-        <w:rPr>
-          <w:rFonts w:ascii="Formal436 BT" w:hAnsi="Formal436 BT"/>
-          <w:b/>
+          <w:rFonts w:asciiTheme="majorHAnsi" w:hAnsiTheme="majorHAnsi"/>
+        </w:rPr>
+      </w:pPr>
+      <w:r>
+        <w:rPr>
+          <w:rFonts w:ascii="Formal436 BT" w:hAnsi="Formal436 BT"/>
+          <w:b/>
+        </w:rPr>
+        <w:t>Skill Name:</w:t>
+      </w:r>
+      <w:r>
+        <w:rPr>
+          <w:rFonts w:asciiTheme="majorHAnsi" w:hAnsiTheme="majorHAnsi"/>
+        </w:rPr>
+        <w:t xml:space="preserve"> </w:t>
+      </w:r>
+      <w:r>
+        <w:rPr>
+          <w:rFonts w:asciiTheme="majorHAnsi" w:hAnsiTheme="majorHAnsi"/>
           <w:noProof/>
         </w:rPr>
         <w:drawing>
@@ -7371,8 +7147,7 @@
       </w:r>
       <w:r>
         <w:rPr>
-          <w:rFonts w:ascii="Formal436 BT" w:hAnsi="Formal436 BT"/>
-          <w:b/>
+          <w:rFonts w:asciiTheme="majorHAnsi" w:hAnsiTheme="majorHAnsi"/>
         </w:rPr>
         <w:t>Battle Orders</w:t>
       </w:r>
@@ -7423,8 +7198,7 @@
       <w:pPr>
         <w:spacing w:after="0" w:line="240" w:lineRule="auto"/>
         <w:rPr>
-          <w:rFonts w:ascii="Formal436 BT" w:hAnsi="Formal436 BT"/>
-          <w:b/>
+          <w:rFonts w:asciiTheme="majorHAnsi" w:hAnsiTheme="majorHAnsi"/>
         </w:rPr>
       </w:pPr>
       <w:r>
@@ -7436,8 +7210,34 @@
       </w:r>
       <w:r>
         <w:rPr>
-          <w:rFonts w:ascii="Formal436 BT" w:hAnsi="Formal436 BT"/>
-          <w:b/>
+          <w:rFonts w:asciiTheme="majorHAnsi" w:hAnsiTheme="majorHAnsi"/>
+        </w:rPr>
+        <w:t xml:space="preserve"> Shout</w:t>
+      </w:r>
+      <w:r>
+        <w:rPr>
+          <w:rFonts w:asciiTheme="majorHAnsi" w:hAnsiTheme="majorHAnsi"/>
+        </w:rPr>
+        <w:t>, Battle Command</w:t>
+      </w:r>
+    </w:p>
+    <w:p>
+      <w:pPr>
+        <w:spacing w:after="0" w:line="240" w:lineRule="auto"/>
+        <w:rPr>
+          <w:rFonts w:asciiTheme="majorHAnsi" w:hAnsiTheme="majorHAnsi"/>
+        </w:rPr>
+      </w:pPr>
+      <w:r>
+        <w:rPr>
+          <w:rFonts w:ascii="Formal436 BT" w:hAnsi="Formal436 BT"/>
+          <w:b/>
+        </w:rPr>
+        <w:t>Details:</w:t>
+      </w:r>
+      <w:r>
+        <w:rPr>
+          <w:rFonts w:asciiTheme="majorHAnsi" w:hAnsiTheme="majorHAnsi"/>
         </w:rPr>
         <w:t xml:space="preserve"> </w:t>
       </w:r>
@@ -7445,104 +7245,65 @@
         <w:rPr>
           <w:rFonts w:asciiTheme="majorHAnsi" w:hAnsiTheme="majorHAnsi"/>
         </w:rPr>
-        <w:t>R</w:t>
-      </w:r>
-      <w:r>
-        <w:rPr>
-          <w:rFonts w:asciiTheme="majorHAnsi" w:hAnsiTheme="majorHAnsi"/>
-        </w:rPr>
-        <w:t>eceives the following</w:t>
-      </w:r>
-      <w:r>
-        <w:rPr>
-          <w:rFonts w:asciiTheme="majorHAnsi" w:hAnsiTheme="majorHAnsi"/>
-        </w:rPr>
-        <w:t xml:space="preserve"> bonuses from</w:t>
-      </w:r>
-    </w:p>
-    <w:p>
-      <w:pPr>
-        <w:spacing w:after="0" w:line="240" w:lineRule="auto"/>
-        <w:rPr>
-          <w:rFonts w:asciiTheme="majorHAnsi" w:hAnsiTheme="majorHAnsi"/>
-        </w:rPr>
-      </w:pPr>
-      <w:r>
-        <w:rPr>
-          <w:rFonts w:ascii="Formal436 BT" w:hAnsi="Formal436 BT"/>
-          <w:b/>
-        </w:rPr>
-        <w:t>Shout:</w:t>
-      </w:r>
-      <w:r>
-        <w:rPr>
-          <w:rFonts w:asciiTheme="majorHAnsi" w:hAnsiTheme="majorHAnsi"/>
-        </w:rPr>
-        <w:t xml:space="preserve"> +5 Seconds </w:t>
+        <w:t xml:space="preserve">Casting Battle Orders greatly increases Life, Mana, and Stamina. If either Life or Mana </w:t>
       </w:r>
       <w:proofErr w:type="gramStart"/>
       <w:r>
         <w:rPr>
           <w:rFonts w:asciiTheme="majorHAnsi" w:hAnsiTheme="majorHAnsi"/>
         </w:rPr>
-        <w:t>Per</w:t>
+        <w:t>are</w:t>
       </w:r>
       <w:proofErr w:type="gramEnd"/>
       <w:r>
         <w:rPr>
           <w:rFonts w:asciiTheme="majorHAnsi" w:hAnsiTheme="majorHAnsi"/>
         </w:rPr>
-        <w:t xml:space="preserve"> Level</w:t>
-      </w:r>
-    </w:p>
-    <w:p>
-      <w:pPr>
-        <w:spacing w:after="0" w:line="240" w:lineRule="auto"/>
-        <w:rPr>
-          <w:rFonts w:asciiTheme="majorHAnsi" w:hAnsiTheme="majorHAnsi"/>
-        </w:rPr>
-      </w:pPr>
-      <w:r>
-        <w:rPr>
-          <w:rFonts w:ascii="Formal436 BT" w:hAnsi="Formal436 BT"/>
-          <w:b/>
-        </w:rPr>
-        <w:t>Battle Command:</w:t>
-      </w:r>
-      <w:r>
-        <w:rPr>
-          <w:rFonts w:asciiTheme="majorHAnsi" w:hAnsiTheme="majorHAnsi"/>
-        </w:rPr>
-        <w:t xml:space="preserve"> +5 Seconds </w:t>
-      </w:r>
-      <w:proofErr w:type="gramStart"/>
-      <w:r>
-        <w:rPr>
-          <w:rFonts w:asciiTheme="majorHAnsi" w:hAnsiTheme="majorHAnsi"/>
-        </w:rPr>
-        <w:t>Per</w:t>
-      </w:r>
-      <w:proofErr w:type="gramEnd"/>
-      <w:r>
-        <w:rPr>
-          <w:rFonts w:asciiTheme="majorHAnsi" w:hAnsiTheme="majorHAnsi"/>
-        </w:rPr>
-        <w:t xml:space="preserve"> Level</w:t>
-      </w:r>
-    </w:p>
-    <w:p>
-      <w:pPr>
-        <w:spacing w:after="0" w:line="240" w:lineRule="auto"/>
-        <w:rPr>
-          <w:rFonts w:asciiTheme="majorHAnsi" w:hAnsiTheme="majorHAnsi"/>
-        </w:rPr>
-      </w:pPr>
-      <w:r>
-        <w:rPr>
-          <w:rFonts w:ascii="Formal436 BT" w:hAnsi="Formal436 BT"/>
-          <w:b/>
-        </w:rPr>
-        <w:t>Details:</w:t>
+        <w:t xml:space="preserve"> not full at the moment of skill being cast, it sets the current Life and Mana to same percentage as before skill activation.</w:t>
+      </w:r>
+    </w:p>
+    <w:p>
+      <w:pPr>
+        <w:spacing w:after="0" w:line="240" w:lineRule="auto"/>
+        <w:rPr>
+          <w:rFonts w:asciiTheme="majorHAnsi" w:hAnsiTheme="majorHAnsi"/>
+        </w:rPr>
+      </w:pPr>
+      <w:r>
+        <w:rPr>
+          <w:rFonts w:ascii="Formal436 BT" w:hAnsi="Formal436 BT"/>
+          <w:b/>
+        </w:rPr>
+        <w:t>Lore:</w:t>
+      </w:r>
+      <w:r>
+        <w:rPr>
+          <w:rFonts w:asciiTheme="majorHAnsi" w:hAnsiTheme="majorHAnsi"/>
+        </w:rPr>
+        <w:t xml:space="preserve"> Although skillful in single combat, the Barbarian warrior also has a talent for group tactics. It is this ability that makes him a natural leader in combat. An experienced warrior can use this skill to better array his forces in battle, enhancing their ability to overcome the enemy.</w:t>
+      </w:r>
+    </w:p>
+    <w:p>
+      <w:pPr>
+        <w:spacing w:after="0" w:line="240" w:lineRule="auto"/>
+        <w:rPr>
+          <w:rFonts w:asciiTheme="majorHAnsi" w:hAnsiTheme="majorHAnsi"/>
+        </w:rPr>
+      </w:pPr>
+    </w:p>
+    <w:p>
+      <w:pPr>
+        <w:spacing w:after="0" w:line="240" w:lineRule="auto"/>
+        <w:rPr>
+          <w:rFonts w:asciiTheme="majorHAnsi" w:hAnsiTheme="majorHAnsi"/>
+        </w:rPr>
+      </w:pPr>
+      <w:r>
+        <w:rPr>
+          <w:rFonts w:ascii="Formal436 BT" w:hAnsi="Formal436 BT"/>
+          <w:b/>
+        </w:rPr>
+        <w:t>Skill Name:</w:t>
       </w:r>
       <w:r>
         <w:rPr>
@@ -7553,65 +7314,6 @@
       <w:r>
         <w:rPr>
           <w:rFonts w:asciiTheme="majorHAnsi" w:hAnsiTheme="majorHAnsi"/>
-        </w:rPr>
-        <w:t xml:space="preserve">Casting Battle Orders greatly increases Life, Mana, and Stamina. If either Life or Mana </w:t>
-      </w:r>
-      <w:proofErr w:type="gramStart"/>
-      <w:r>
-        <w:rPr>
-          <w:rFonts w:asciiTheme="majorHAnsi" w:hAnsiTheme="majorHAnsi"/>
-        </w:rPr>
-        <w:t>are</w:t>
-      </w:r>
-      <w:proofErr w:type="gramEnd"/>
-      <w:r>
-        <w:rPr>
-          <w:rFonts w:asciiTheme="majorHAnsi" w:hAnsiTheme="majorHAnsi"/>
-        </w:rPr>
-        <w:t xml:space="preserve"> not full at the moment of skill being cast, it sets the current Life and Mana to same percentage as before skill activation.</w:t>
-      </w:r>
-    </w:p>
-    <w:p>
-      <w:pPr>
-        <w:spacing w:after="0" w:line="240" w:lineRule="auto"/>
-        <w:rPr>
-          <w:rFonts w:asciiTheme="majorHAnsi" w:hAnsiTheme="majorHAnsi"/>
-        </w:rPr>
-      </w:pPr>
-      <w:r>
-        <w:rPr>
-          <w:rFonts w:ascii="Formal436 BT" w:hAnsi="Formal436 BT"/>
-          <w:b/>
-        </w:rPr>
-        <w:t>Lore:</w:t>
-      </w:r>
-      <w:r>
-        <w:rPr>
-          <w:rFonts w:asciiTheme="majorHAnsi" w:hAnsiTheme="majorHAnsi"/>
-        </w:rPr>
-        <w:t xml:space="preserve"> Although skillful in single combat, the Barbarian warrior also has a talent for group tactics. It is this ability that makes him a natural leader in combat. An experienced warrior can use this skill to better array his forces in battle, enhancing their ability to overcome the enemy.</w:t>
-      </w:r>
-    </w:p>
-    <w:p>
-      <w:pPr>
-        <w:spacing w:after="0" w:line="240" w:lineRule="auto"/>
-        <w:rPr>
-          <w:rFonts w:asciiTheme="majorHAnsi" w:hAnsiTheme="majorHAnsi"/>
-        </w:rPr>
-      </w:pPr>
-    </w:p>
-    <w:p>
-      <w:pPr>
-        <w:spacing w:after="0" w:line="240" w:lineRule="auto"/>
-        <w:rPr>
-          <w:rFonts w:ascii="Formal436 BT" w:hAnsi="Formal436 BT"/>
-          <w:b/>
-        </w:rPr>
-      </w:pPr>
-      <w:r>
-        <w:rPr>
-          <w:rFonts w:ascii="Formal436 BT" w:hAnsi="Formal436 BT"/>
-          <w:b/>
           <w:noProof/>
         </w:rPr>
         <w:drawing>
@@ -7678,8 +7380,7 @@
       </w:r>
       <w:r>
         <w:rPr>
-          <w:rFonts w:ascii="Formal436 BT" w:hAnsi="Formal436 BT"/>
-          <w:b/>
+          <w:rFonts w:asciiTheme="majorHAnsi" w:hAnsiTheme="majorHAnsi"/>
         </w:rPr>
         <w:t>Grim Ward</w:t>
       </w:r>
@@ -7759,7 +7460,6 @@
           <w:rFonts w:ascii="Formal436 BT" w:hAnsi="Formal436 BT"/>
           <w:b/>
         </w:rPr>
-        <w:lastRenderedPageBreak/>
         <w:t>Details:</w:t>
       </w:r>
       <w:r>
@@ -7826,14 +7526,25 @@
       <w:pPr>
         <w:spacing w:after="0" w:line="240" w:lineRule="auto"/>
         <w:rPr>
-          <w:rFonts w:ascii="Formal436 BT" w:hAnsi="Formal436 BT"/>
-          <w:b/>
-        </w:rPr>
-      </w:pPr>
-      <w:r>
-        <w:rPr>
-          <w:rFonts w:ascii="Formal436 BT" w:hAnsi="Formal436 BT"/>
-          <w:b/>
+          <w:rFonts w:asciiTheme="majorHAnsi" w:hAnsiTheme="majorHAnsi"/>
+        </w:rPr>
+      </w:pPr>
+      <w:r>
+        <w:rPr>
+          <w:rFonts w:ascii="Formal436 BT" w:hAnsi="Formal436 BT"/>
+          <w:b/>
+        </w:rPr>
+        <w:t>Skill Name:</w:t>
+      </w:r>
+      <w:r>
+        <w:rPr>
+          <w:rFonts w:asciiTheme="majorHAnsi" w:hAnsiTheme="majorHAnsi"/>
+        </w:rPr>
+        <w:t xml:space="preserve"> </w:t>
+      </w:r>
+      <w:r>
+        <w:rPr>
+          <w:rFonts w:asciiTheme="majorHAnsi" w:hAnsiTheme="majorHAnsi"/>
           <w:noProof/>
         </w:rPr>
         <w:drawing>
@@ -7900,8 +7611,7 @@
       </w:r>
       <w:r>
         <w:rPr>
-          <w:rFonts w:ascii="Formal436 BT" w:hAnsi="Formal436 BT"/>
-          <w:b/>
+          <w:rFonts w:asciiTheme="majorHAnsi" w:hAnsiTheme="majorHAnsi"/>
         </w:rPr>
         <w:t>War Cry</w:t>
       </w:r>
@@ -7952,14 +7662,26 @@
         <w:rPr>
           <w:rFonts w:asciiTheme="majorHAnsi" w:hAnsiTheme="majorHAnsi"/>
         </w:rPr>
-        <w:t>Howl,</w:t>
+        <w:t>Howl</w:t>
+      </w:r>
+      <w:r>
+        <w:rPr>
+          <w:rFonts w:asciiTheme="majorHAnsi" w:hAnsiTheme="majorHAnsi"/>
+        </w:rPr>
+        <w:t>,</w:t>
       </w:r>
       <w:proofErr w:type="gramEnd"/>
       <w:r>
         <w:rPr>
           <w:rFonts w:asciiTheme="majorHAnsi" w:hAnsiTheme="majorHAnsi"/>
         </w:rPr>
-        <w:t xml:space="preserve"> Taunt, Shout, Battle Cry, Battle Orders.</w:t>
+        <w:t xml:space="preserve"> </w:t>
+      </w:r>
+      <w:r>
+        <w:rPr>
+          <w:rFonts w:asciiTheme="majorHAnsi" w:hAnsiTheme="majorHAnsi"/>
+        </w:rPr>
+        <w:t>Taunt, Shout, Battle Cry, Battle Orders.</w:t>
       </w:r>
     </w:p>
     <w:p>
@@ -7986,82 +7708,31 @@
         <w:rPr>
           <w:rFonts w:asciiTheme="majorHAnsi" w:hAnsiTheme="majorHAnsi"/>
         </w:rPr>
-        <w:t>R</w:t>
-      </w:r>
-      <w:r>
-        <w:rPr>
-          <w:rFonts w:asciiTheme="majorHAnsi" w:hAnsiTheme="majorHAnsi"/>
-        </w:rPr>
-        <w:t>eceives the following</w:t>
-      </w:r>
-      <w:r>
-        <w:rPr>
-          <w:rFonts w:asciiTheme="majorHAnsi" w:hAnsiTheme="majorHAnsi"/>
-        </w:rPr>
-        <w:t xml:space="preserve"> bonuses from</w:t>
-      </w:r>
-    </w:p>
-    <w:p>
-      <w:pPr>
-        <w:spacing w:after="0" w:line="240" w:lineRule="auto"/>
-        <w:rPr>
-          <w:rFonts w:asciiTheme="majorHAnsi" w:hAnsiTheme="majorHAnsi"/>
-        </w:rPr>
-      </w:pPr>
-      <w:r>
-        <w:rPr>
-          <w:rFonts w:ascii="Formal436 BT" w:hAnsi="Formal436 BT"/>
-          <w:b/>
-        </w:rPr>
-        <w:t>Howl:</w:t>
-      </w:r>
-      <w:r>
-        <w:rPr>
-          <w:rFonts w:asciiTheme="majorHAnsi" w:hAnsiTheme="majorHAnsi"/>
-        </w:rPr>
-        <w:t xml:space="preserve"> +6% Damage Per Level</w:t>
-      </w:r>
-    </w:p>
-    <w:p>
-      <w:pPr>
-        <w:spacing w:after="0" w:line="240" w:lineRule="auto"/>
-        <w:rPr>
-          <w:rFonts w:asciiTheme="majorHAnsi" w:hAnsiTheme="majorHAnsi"/>
-        </w:rPr>
-      </w:pPr>
-      <w:r>
-        <w:rPr>
-          <w:rFonts w:ascii="Formal436 BT" w:hAnsi="Formal436 BT"/>
-          <w:b/>
-        </w:rPr>
-        <w:t>Taunt:</w:t>
-      </w:r>
-      <w:r>
-        <w:rPr>
-          <w:rFonts w:asciiTheme="majorHAnsi" w:hAnsiTheme="majorHAnsi"/>
-        </w:rPr>
-        <w:t xml:space="preserve"> +6% Damage Per Level</w:t>
-      </w:r>
-    </w:p>
-    <w:p>
-      <w:pPr>
-        <w:spacing w:after="0" w:line="240" w:lineRule="auto"/>
-        <w:rPr>
-          <w:rFonts w:asciiTheme="majorHAnsi" w:hAnsiTheme="majorHAnsi"/>
-        </w:rPr>
-      </w:pPr>
-      <w:r>
-        <w:rPr>
-          <w:rFonts w:ascii="Formal436 BT" w:hAnsi="Formal436 BT"/>
-          <w:b/>
-        </w:rPr>
-        <w:t>Battle Cry:</w:t>
-      </w:r>
-      <w:r>
-        <w:rPr>
-          <w:rFonts w:asciiTheme="majorHAnsi" w:hAnsiTheme="majorHAnsi"/>
-        </w:rPr>
-        <w:t xml:space="preserve"> +6% Damage Per Level</w:t>
+        <w:t>Howl</w:t>
+      </w:r>
+      <w:r>
+        <w:rPr>
+          <w:rFonts w:asciiTheme="majorHAnsi" w:hAnsiTheme="majorHAnsi"/>
+        </w:rPr>
+        <w:t xml:space="preserve">, </w:t>
+      </w:r>
+      <w:r>
+        <w:rPr>
+          <w:rFonts w:asciiTheme="majorHAnsi" w:hAnsiTheme="majorHAnsi"/>
+        </w:rPr>
+        <w:t>Taunt</w:t>
+      </w:r>
+      <w:r>
+        <w:rPr>
+          <w:rFonts w:asciiTheme="majorHAnsi" w:hAnsiTheme="majorHAnsi"/>
+        </w:rPr>
+        <w:t xml:space="preserve">, </w:t>
+      </w:r>
+      <w:r>
+        <w:rPr>
+          <w:rFonts w:asciiTheme="majorHAnsi" w:hAnsiTheme="majorHAnsi"/>
+        </w:rPr>
+        <w:t>Battle Cry</w:t>
       </w:r>
     </w:p>
     <w:p>
@@ -8080,8 +7751,7 @@
       </w:r>
       <w:r>
         <w:rPr>
-          <w:rFonts w:ascii="Formal436 BT" w:hAnsi="Formal436 BT"/>
-          <w:b/>
+          <w:rFonts w:asciiTheme="majorHAnsi" w:hAnsiTheme="majorHAnsi"/>
         </w:rPr>
         <w:t xml:space="preserve"> </w:t>
       </w:r>
@@ -8125,14 +7795,26 @@
       <w:pPr>
         <w:spacing w:after="0" w:line="240" w:lineRule="auto"/>
         <w:rPr>
-          <w:rFonts w:ascii="Formal436 BT" w:hAnsi="Formal436 BT"/>
-          <w:b/>
-        </w:rPr>
-      </w:pPr>
-      <w:r>
-        <w:rPr>
-          <w:rFonts w:ascii="Formal436 BT" w:hAnsi="Formal436 BT"/>
-          <w:b/>
+          <w:rFonts w:asciiTheme="majorHAnsi" w:hAnsiTheme="majorHAnsi"/>
+        </w:rPr>
+      </w:pPr>
+      <w:r>
+        <w:rPr>
+          <w:rFonts w:ascii="Formal436 BT" w:hAnsi="Formal436 BT"/>
+          <w:b/>
+        </w:rPr>
+        <w:lastRenderedPageBreak/>
+        <w:t>Skill Name:</w:t>
+      </w:r>
+      <w:r>
+        <w:rPr>
+          <w:rFonts w:asciiTheme="majorHAnsi" w:hAnsiTheme="majorHAnsi"/>
+        </w:rPr>
+        <w:t xml:space="preserve"> </w:t>
+      </w:r>
+      <w:r>
+        <w:rPr>
+          <w:rFonts w:asciiTheme="majorHAnsi" w:hAnsiTheme="majorHAnsi"/>
           <w:noProof/>
         </w:rPr>
         <w:drawing>
@@ -8199,8 +7881,7 @@
       </w:r>
       <w:r>
         <w:rPr>
-          <w:rFonts w:ascii="Formal436 BT" w:hAnsi="Formal436 BT"/>
-          <w:b/>
+          <w:rFonts w:asciiTheme="majorHAnsi" w:hAnsiTheme="majorHAnsi"/>
         </w:rPr>
         <w:t>Battle Command</w:t>
       </w:r>
@@ -8251,8 +7932,7 @@
       <w:pPr>
         <w:spacing w:after="0" w:line="240" w:lineRule="auto"/>
         <w:rPr>
-          <w:rFonts w:ascii="Formal436 BT" w:hAnsi="Formal436 BT"/>
-          <w:b/>
+          <w:rFonts w:asciiTheme="majorHAnsi" w:hAnsiTheme="majorHAnsi"/>
         </w:rPr>
       </w:pPr>
       <w:r>
@@ -8272,89 +7952,19 @@
         <w:rPr>
           <w:rFonts w:asciiTheme="majorHAnsi" w:hAnsiTheme="majorHAnsi"/>
         </w:rPr>
-        <w:t xml:space="preserve"> R</w:t>
-      </w:r>
-      <w:r>
-        <w:rPr>
-          <w:rFonts w:asciiTheme="majorHAnsi" w:hAnsiTheme="majorHAnsi"/>
-        </w:rPr>
-        <w:t>eceives the following</w:t>
-      </w:r>
-      <w:r>
-        <w:rPr>
-          <w:rFonts w:asciiTheme="majorHAnsi" w:hAnsiTheme="majorHAnsi"/>
-        </w:rPr>
-        <w:t xml:space="preserve"> bonuses from</w:t>
-      </w:r>
-    </w:p>
-    <w:p>
-      <w:pPr>
-        <w:spacing w:after="0" w:line="240" w:lineRule="auto"/>
-        <w:rPr>
-          <w:rFonts w:asciiTheme="majorHAnsi" w:hAnsiTheme="majorHAnsi"/>
-        </w:rPr>
-      </w:pPr>
-      <w:r>
-        <w:rPr>
-          <w:rFonts w:ascii="Formal436 BT" w:hAnsi="Formal436 BT"/>
-          <w:b/>
-        </w:rPr>
-        <w:t>Shout:</w:t>
-      </w:r>
-      <w:r>
-        <w:rPr>
-          <w:rFonts w:asciiTheme="majorHAnsi" w:hAnsiTheme="majorHAnsi"/>
-        </w:rPr>
-        <w:t xml:space="preserve"> +5 Seconds </w:t>
-      </w:r>
-      <w:proofErr w:type="gramStart"/>
-      <w:r>
-        <w:rPr>
-          <w:rFonts w:asciiTheme="majorHAnsi" w:hAnsiTheme="majorHAnsi"/>
-        </w:rPr>
-        <w:t>Per</w:t>
-      </w:r>
-      <w:proofErr w:type="gramEnd"/>
-      <w:r>
-        <w:rPr>
-          <w:rFonts w:asciiTheme="majorHAnsi" w:hAnsiTheme="majorHAnsi"/>
-        </w:rPr>
-        <w:t xml:space="preserve"> Level</w:t>
-      </w:r>
-    </w:p>
-    <w:p>
-      <w:pPr>
-        <w:spacing w:after="0" w:line="240" w:lineRule="auto"/>
-        <w:rPr>
-          <w:rFonts w:asciiTheme="majorHAnsi" w:hAnsiTheme="majorHAnsi"/>
-        </w:rPr>
-      </w:pPr>
-      <w:r>
-        <w:rPr>
-          <w:rFonts w:ascii="Formal436 BT" w:hAnsi="Formal436 BT"/>
-          <w:b/>
-        </w:rPr>
-        <w:t>Battle Orders:</w:t>
-      </w:r>
-      <w:r>
-        <w:rPr>
-          <w:rFonts w:asciiTheme="majorHAnsi" w:hAnsiTheme="majorHAnsi"/>
-        </w:rPr>
-        <w:t xml:space="preserve"> +5 Seconds </w:t>
-      </w:r>
-      <w:proofErr w:type="gramStart"/>
-      <w:r>
-        <w:rPr>
-          <w:rFonts w:asciiTheme="majorHAnsi" w:hAnsiTheme="majorHAnsi"/>
-        </w:rPr>
-        <w:t>Per</w:t>
-      </w:r>
-      <w:proofErr w:type="gramEnd"/>
-      <w:r>
-        <w:rPr>
-          <w:rFonts w:asciiTheme="majorHAnsi" w:hAnsiTheme="majorHAnsi"/>
-        </w:rPr>
-        <w:t xml:space="preserve"> Level</w:t>
+        <w:t>Shout</w:t>
+      </w:r>
+      <w:r>
+        <w:rPr>
+          <w:rFonts w:asciiTheme="majorHAnsi" w:hAnsiTheme="majorHAnsi"/>
+        </w:rPr>
+        <w:t xml:space="preserve">, </w:t>
+      </w:r>
+      <w:r>
+        <w:rPr>
+          <w:rFonts w:asciiTheme="majorHAnsi" w:hAnsiTheme="majorHAnsi"/>
+        </w:rPr>
+        <w:t>Battle Orders</w:t>
       </w:r>
     </w:p>
     <w:p>

</xml_diff>